<commit_message>
A full commitment's what I'm thinking of
</commit_message>
<xml_diff>
--- a/OCR Req'd Documentation/JarChat.docx
+++ b/OCR Req'd Documentation/JarChat.docx
@@ -5,6 +5,12 @@
     <w:p/>
     <w:sdt>
       <w:sdtPr>
+        <w:rPr>
+          <w:rFonts w:asciiTheme="majorHAnsi" w:eastAsiaTheme="majorEastAsia" w:hAnsiTheme="majorHAnsi" w:cstheme="majorBidi"/>
+          <w:color w:val="2E74B5" w:themeColor="accent1" w:themeShade="BF"/>
+          <w:sz w:val="32"/>
+          <w:szCs w:val="32"/>
+        </w:rPr>
         <w:id w:val="-1212646265"/>
         <w:docPartObj>
           <w:docPartGallery w:val="Cover Pages"/>
@@ -310,8 +316,23 @@
             <w:br w:type="page"/>
           </w:r>
         </w:p>
+        <w:p>
+          <w:pPr>
+            <w:pStyle w:val="Heading1"/>
+          </w:pPr>
+          <w:bookmarkStart w:id="0" w:name="_Toc89871816"/>
+          <w:r>
+            <w:rPr>
+              <w:sz w:val="40"/>
+              <w:szCs w:val="40"/>
+            </w:rPr>
+            <w:lastRenderedPageBreak/>
+            <w:t>Contents</w:t>
+          </w:r>
+        </w:p>
       </w:sdtContent>
     </w:sdt>
+    <w:bookmarkEnd w:id="0" w:displacedByCustomXml="prev"/>
     <w:sdt>
       <w:sdtPr>
         <w:rPr>
@@ -339,18 +360,8 @@
             <w:pStyle w:val="TOCHeading"/>
             <w:rPr>
               <w:rStyle w:val="Heading1Char"/>
-              <w:sz w:val="40"/>
-              <w:szCs w:val="40"/>
             </w:rPr>
           </w:pPr>
-          <w:r>
-            <w:rPr>
-              <w:rStyle w:val="Heading1Char"/>
-              <w:sz w:val="40"/>
-              <w:szCs w:val="40"/>
-            </w:rPr>
-            <w:t>Contents</w:t>
-          </w:r>
         </w:p>
         <w:p>
           <w:pPr>
@@ -373,12 +384,82 @@
           <w:r>
             <w:fldChar w:fldCharType="separate"/>
           </w:r>
-          <w:hyperlink w:anchor="_Toc86858955" w:history="1">
+          <w:hyperlink w:anchor="_Toc89871816" w:history="1">
             <w:r>
               <w:rPr>
                 <w:rStyle w:val="Hyperlink"/>
                 <w:noProof/>
               </w:rPr>
+              <w:t>Contents</w:t>
+            </w:r>
+            <w:r>
+              <w:rPr>
+                <w:noProof/>
+                <w:webHidden/>
+              </w:rPr>
+              <w:tab/>
+            </w:r>
+            <w:r>
+              <w:rPr>
+                <w:noProof/>
+                <w:webHidden/>
+              </w:rPr>
+              <w:fldChar w:fldCharType="begin"/>
+            </w:r>
+            <w:r>
+              <w:rPr>
+                <w:noProof/>
+                <w:webHidden/>
+              </w:rPr>
+              <w:instrText xml:space="preserve"> PAGEREF _Toc89871816 \h </w:instrText>
+            </w:r>
+            <w:r>
+              <w:rPr>
+                <w:noProof/>
+                <w:webHidden/>
+              </w:rPr>
+            </w:r>
+            <w:r>
+              <w:rPr>
+                <w:noProof/>
+                <w:webHidden/>
+              </w:rPr>
+              <w:fldChar w:fldCharType="separate"/>
+            </w:r>
+            <w:r>
+              <w:rPr>
+                <w:noProof/>
+                <w:webHidden/>
+              </w:rPr>
+              <w:t>1</w:t>
+            </w:r>
+            <w:r>
+              <w:rPr>
+                <w:noProof/>
+                <w:webHidden/>
+              </w:rPr>
+              <w:fldChar w:fldCharType="end"/>
+            </w:r>
+          </w:hyperlink>
+        </w:p>
+        <w:p>
+          <w:pPr>
+            <w:pStyle w:val="TOC1"/>
+            <w:tabs>
+              <w:tab w:val="right" w:leader="dot" w:pos="9016"/>
+            </w:tabs>
+            <w:rPr>
+              <w:rFonts w:eastAsiaTheme="minorEastAsia"/>
+              <w:noProof/>
+              <w:lang w:eastAsia="en-GB"/>
+            </w:rPr>
+          </w:pPr>
+          <w:hyperlink w:anchor="_Toc89871817" w:history="1">
+            <w:r>
+              <w:rPr>
+                <w:rStyle w:val="Hyperlink"/>
+                <w:noProof/>
+              </w:rPr>
               <w:t>1: Analysis</w:t>
             </w:r>
             <w:r>
@@ -400,7 +481,7 @@
                 <w:noProof/>
                 <w:webHidden/>
               </w:rPr>
-              <w:instrText xml:space="preserve"> PAGEREF _Toc86858955 \h </w:instrText>
+              <w:instrText xml:space="preserve"> PAGEREF _Toc89871817 \h </w:instrText>
             </w:r>
             <w:r>
               <w:rPr>
@@ -443,7 +524,7 @@
               <w:lang w:eastAsia="en-GB"/>
             </w:rPr>
           </w:pPr>
-          <w:hyperlink w:anchor="_Toc86858956" w:history="1">
+          <w:hyperlink w:anchor="_Toc89871818" w:history="1">
             <w:r>
               <w:rPr>
                 <w:rStyle w:val="Hyperlink"/>
@@ -470,7 +551,7 @@
                 <w:noProof/>
                 <w:webHidden/>
               </w:rPr>
-              <w:instrText xml:space="preserve"> PAGEREF _Toc86858956 \h </w:instrText>
+              <w:instrText xml:space="preserve"> PAGEREF _Toc89871818 \h </w:instrText>
             </w:r>
             <w:r>
               <w:rPr>
@@ -513,7 +594,7 @@
               <w:lang w:eastAsia="en-GB"/>
             </w:rPr>
           </w:pPr>
-          <w:hyperlink w:anchor="_Toc86858957" w:history="1">
+          <w:hyperlink w:anchor="_Toc89871819" w:history="1">
             <w:r>
               <w:rPr>
                 <w:rStyle w:val="Hyperlink"/>
@@ -540,7 +621,7 @@
                 <w:noProof/>
                 <w:webHidden/>
               </w:rPr>
-              <w:instrText xml:space="preserve"> PAGEREF _Toc86858957 \h </w:instrText>
+              <w:instrText xml:space="preserve"> PAGEREF _Toc89871819 \h </w:instrText>
             </w:r>
             <w:r>
               <w:rPr>
@@ -583,7 +664,7 @@
               <w:lang w:eastAsia="en-GB"/>
             </w:rPr>
           </w:pPr>
-          <w:hyperlink w:anchor="_Toc86858958" w:history="1">
+          <w:hyperlink w:anchor="_Toc89871820" w:history="1">
             <w:r>
               <w:rPr>
                 <w:rStyle w:val="Hyperlink"/>
@@ -610,7 +691,7 @@
                 <w:noProof/>
                 <w:webHidden/>
               </w:rPr>
-              <w:instrText xml:space="preserve"> PAGEREF _Toc86858958 \h </w:instrText>
+              <w:instrText xml:space="preserve"> PAGEREF _Toc89871820 \h </w:instrText>
             </w:r>
             <w:r>
               <w:rPr>
@@ -653,7 +734,7 @@
               <w:lang w:eastAsia="en-GB"/>
             </w:rPr>
           </w:pPr>
-          <w:hyperlink w:anchor="_Toc86858959" w:history="1">
+          <w:hyperlink w:anchor="_Toc89871821" w:history="1">
             <w:r>
               <w:rPr>
                 <w:rStyle w:val="Hyperlink"/>
@@ -680,7 +761,7 @@
                 <w:noProof/>
                 <w:webHidden/>
               </w:rPr>
-              <w:instrText xml:space="preserve"> PAGEREF _Toc86858959 \h </w:instrText>
+              <w:instrText xml:space="preserve"> PAGEREF _Toc89871821 \h </w:instrText>
             </w:r>
             <w:r>
               <w:rPr>
@@ -723,7 +804,7 @@
               <w:lang w:eastAsia="en-GB"/>
             </w:rPr>
           </w:pPr>
-          <w:hyperlink w:anchor="_Toc86858960" w:history="1">
+          <w:hyperlink w:anchor="_Toc89871822" w:history="1">
             <w:r>
               <w:rPr>
                 <w:rStyle w:val="Hyperlink"/>
@@ -750,7 +831,7 @@
                 <w:noProof/>
                 <w:webHidden/>
               </w:rPr>
-              <w:instrText xml:space="preserve"> PAGEREF _Toc86858960 \h </w:instrText>
+              <w:instrText xml:space="preserve"> PAGEREF _Toc89871822 \h </w:instrText>
             </w:r>
             <w:r>
               <w:rPr>
@@ -793,7 +874,7 @@
               <w:lang w:eastAsia="en-GB"/>
             </w:rPr>
           </w:pPr>
-          <w:hyperlink w:anchor="_Toc86858961" w:history="1">
+          <w:hyperlink w:anchor="_Toc89871823" w:history="1">
             <w:r>
               <w:rPr>
                 <w:rStyle w:val="Hyperlink"/>
@@ -820,7 +901,7 @@
                 <w:noProof/>
                 <w:webHidden/>
               </w:rPr>
-              <w:instrText xml:space="preserve"> PAGEREF _Toc86858961 \h </w:instrText>
+              <w:instrText xml:space="preserve"> PAGEREF _Toc89871823 \h </w:instrText>
             </w:r>
             <w:r>
               <w:rPr>
@@ -863,13 +944,13 @@
               <w:lang w:eastAsia="en-GB"/>
             </w:rPr>
           </w:pPr>
-          <w:hyperlink w:anchor="_Toc86858962" w:history="1">
+          <w:hyperlink w:anchor="_Toc89871824" w:history="1">
             <w:r>
               <w:rPr>
                 <w:rStyle w:val="Hyperlink"/>
                 <w:noProof/>
               </w:rPr>
-              <w:t>1.4: Requirements</w:t>
+              <w:t>1.4: Community input</w:t>
             </w:r>
             <w:r>
               <w:rPr>
@@ -890,7 +971,7 @@
                 <w:noProof/>
                 <w:webHidden/>
               </w:rPr>
-              <w:instrText xml:space="preserve"> PAGEREF _Toc86858962 \h </w:instrText>
+              <w:instrText xml:space="preserve"> PAGEREF _Toc89871824 \h </w:instrText>
             </w:r>
             <w:r>
               <w:rPr>
@@ -911,6 +992,76 @@
                 <w:webHidden/>
               </w:rPr>
               <w:t>4</w:t>
+            </w:r>
+            <w:r>
+              <w:rPr>
+                <w:noProof/>
+                <w:webHidden/>
+              </w:rPr>
+              <w:fldChar w:fldCharType="end"/>
+            </w:r>
+          </w:hyperlink>
+        </w:p>
+        <w:p>
+          <w:pPr>
+            <w:pStyle w:val="TOC2"/>
+            <w:tabs>
+              <w:tab w:val="right" w:leader="dot" w:pos="9016"/>
+            </w:tabs>
+            <w:rPr>
+              <w:rFonts w:eastAsiaTheme="minorEastAsia"/>
+              <w:noProof/>
+              <w:lang w:eastAsia="en-GB"/>
+            </w:rPr>
+          </w:pPr>
+          <w:hyperlink w:anchor="_Toc89871825" w:history="1">
+            <w:r>
+              <w:rPr>
+                <w:rStyle w:val="Hyperlink"/>
+                <w:noProof/>
+              </w:rPr>
+              <w:t>1.5: Requirements</w:t>
+            </w:r>
+            <w:r>
+              <w:rPr>
+                <w:noProof/>
+                <w:webHidden/>
+              </w:rPr>
+              <w:tab/>
+            </w:r>
+            <w:r>
+              <w:rPr>
+                <w:noProof/>
+                <w:webHidden/>
+              </w:rPr>
+              <w:fldChar w:fldCharType="begin"/>
+            </w:r>
+            <w:r>
+              <w:rPr>
+                <w:noProof/>
+                <w:webHidden/>
+              </w:rPr>
+              <w:instrText xml:space="preserve"> PAGEREF _Toc89871825 \h </w:instrText>
+            </w:r>
+            <w:r>
+              <w:rPr>
+                <w:noProof/>
+                <w:webHidden/>
+              </w:rPr>
+            </w:r>
+            <w:r>
+              <w:rPr>
+                <w:noProof/>
+                <w:webHidden/>
+              </w:rPr>
+              <w:fldChar w:fldCharType="separate"/>
+            </w:r>
+            <w:r>
+              <w:rPr>
+                <w:noProof/>
+                <w:webHidden/>
+              </w:rPr>
+              <w:t>5</w:t>
             </w:r>
             <w:r>
               <w:rPr>
@@ -933,13 +1084,13 @@
               <w:lang w:eastAsia="en-GB"/>
             </w:rPr>
           </w:pPr>
-          <w:hyperlink w:anchor="_Toc86858963" w:history="1">
+          <w:hyperlink w:anchor="_Toc89871826" w:history="1">
             <w:r>
               <w:rPr>
                 <w:rStyle w:val="Hyperlink"/>
                 <w:noProof/>
               </w:rPr>
-              <w:t>1.4.1: Software</w:t>
+              <w:t>1.5.1: Software</w:t>
             </w:r>
             <w:r>
               <w:rPr>
@@ -960,7 +1111,7 @@
                 <w:noProof/>
                 <w:webHidden/>
               </w:rPr>
-              <w:instrText xml:space="preserve"> PAGEREF _Toc86858963 \h </w:instrText>
+              <w:instrText xml:space="preserve"> PAGEREF _Toc89871826 \h </w:instrText>
             </w:r>
             <w:r>
               <w:rPr>
@@ -980,7 +1131,7 @@
                 <w:noProof/>
                 <w:webHidden/>
               </w:rPr>
-              <w:t>4</w:t>
+              <w:t>5</w:t>
             </w:r>
             <w:r>
               <w:rPr>
@@ -1003,13 +1154,13 @@
               <w:lang w:eastAsia="en-GB"/>
             </w:rPr>
           </w:pPr>
-          <w:hyperlink w:anchor="_Toc86858964" w:history="1">
+          <w:hyperlink w:anchor="_Toc89871827" w:history="1">
             <w:r>
               <w:rPr>
                 <w:rStyle w:val="Hyperlink"/>
                 <w:noProof/>
               </w:rPr>
-              <w:t>1.4.2: Hardware</w:t>
+              <w:t>1.5.2: Hardware</w:t>
             </w:r>
             <w:r>
               <w:rPr>
@@ -1030,7 +1181,7 @@
                 <w:noProof/>
                 <w:webHidden/>
               </w:rPr>
-              <w:instrText xml:space="preserve"> PAGEREF _Toc86858964 \h </w:instrText>
+              <w:instrText xml:space="preserve"> PAGEREF _Toc89871827 \h </w:instrText>
             </w:r>
             <w:r>
               <w:rPr>
@@ -1050,7 +1201,7 @@
                 <w:noProof/>
                 <w:webHidden/>
               </w:rPr>
-              <w:t>4</w:t>
+              <w:t>5</w:t>
             </w:r>
             <w:r>
               <w:rPr>
@@ -1073,13 +1224,13 @@
               <w:lang w:eastAsia="en-GB"/>
             </w:rPr>
           </w:pPr>
-          <w:hyperlink w:anchor="_Toc86858965" w:history="1">
+          <w:hyperlink w:anchor="_Toc89871828" w:history="1">
             <w:r>
               <w:rPr>
                 <w:rStyle w:val="Hyperlink"/>
                 <w:noProof/>
               </w:rPr>
-              <w:t>1.5: Success Criteria</w:t>
+              <w:t>1.6: Success Criteria</w:t>
             </w:r>
             <w:r>
               <w:rPr>
@@ -1100,7 +1251,7 @@
                 <w:noProof/>
                 <w:webHidden/>
               </w:rPr>
-              <w:instrText xml:space="preserve"> PAGEREF _Toc86858965 \h </w:instrText>
+              <w:instrText xml:space="preserve"> PAGEREF _Toc89871828 \h </w:instrText>
             </w:r>
             <w:r>
               <w:rPr>
@@ -1143,7 +1294,7 @@
               <w:lang w:eastAsia="en-GB"/>
             </w:rPr>
           </w:pPr>
-          <w:hyperlink w:anchor="_Toc86858966" w:history="1">
+          <w:hyperlink w:anchor="_Toc89871829" w:history="1">
             <w:r>
               <w:rPr>
                 <w:rStyle w:val="Hyperlink"/>
@@ -1170,7 +1321,7 @@
                 <w:noProof/>
                 <w:webHidden/>
               </w:rPr>
-              <w:instrText xml:space="preserve"> PAGEREF _Toc86858966 \h </w:instrText>
+              <w:instrText xml:space="preserve"> PAGEREF _Toc89871829 \h </w:instrText>
             </w:r>
             <w:r>
               <w:rPr>
@@ -1213,7 +1364,7 @@
               <w:lang w:eastAsia="en-GB"/>
             </w:rPr>
           </w:pPr>
-          <w:hyperlink w:anchor="_Toc86858967" w:history="1">
+          <w:hyperlink w:anchor="_Toc89871830" w:history="1">
             <w:r>
               <w:rPr>
                 <w:rStyle w:val="Hyperlink"/>
@@ -1240,7 +1391,7 @@
                 <w:noProof/>
                 <w:webHidden/>
               </w:rPr>
-              <w:instrText xml:space="preserve"> PAGEREF _Toc86858967 \h </w:instrText>
+              <w:instrText xml:space="preserve"> PAGEREF _Toc89871830 \h </w:instrText>
             </w:r>
             <w:r>
               <w:rPr>
@@ -1283,7 +1434,7 @@
               <w:lang w:eastAsia="en-GB"/>
             </w:rPr>
           </w:pPr>
-          <w:hyperlink w:anchor="_Toc86858968" w:history="1">
+          <w:hyperlink w:anchor="_Toc89871831" w:history="1">
             <w:r>
               <w:rPr>
                 <w:rStyle w:val="Hyperlink"/>
@@ -1310,7 +1461,7 @@
                 <w:noProof/>
                 <w:webHidden/>
               </w:rPr>
-              <w:instrText xml:space="preserve"> PAGEREF _Toc86858968 \h </w:instrText>
+              <w:instrText xml:space="preserve"> PAGEREF _Toc89871831 \h </w:instrText>
             </w:r>
             <w:r>
               <w:rPr>
@@ -1353,7 +1504,7 @@
               <w:lang w:eastAsia="en-GB"/>
             </w:rPr>
           </w:pPr>
-          <w:hyperlink w:anchor="_Toc86858969" w:history="1">
+          <w:hyperlink w:anchor="_Toc89871832" w:history="1">
             <w:r>
               <w:rPr>
                 <w:rStyle w:val="Hyperlink"/>
@@ -1380,7 +1531,7 @@
                 <w:noProof/>
                 <w:webHidden/>
               </w:rPr>
-              <w:instrText xml:space="preserve"> PAGEREF _Toc86858969 \h </w:instrText>
+              <w:instrText xml:space="preserve"> PAGEREF _Toc89871832 \h </w:instrText>
             </w:r>
             <w:r>
               <w:rPr>
@@ -1423,7 +1574,7 @@
               <w:lang w:eastAsia="en-GB"/>
             </w:rPr>
           </w:pPr>
-          <w:hyperlink w:anchor="_Toc86858970" w:history="1">
+          <w:hyperlink w:anchor="_Toc89871833" w:history="1">
             <w:r>
               <w:rPr>
                 <w:rStyle w:val="Hyperlink"/>
@@ -1450,7 +1601,7 @@
                 <w:noProof/>
                 <w:webHidden/>
               </w:rPr>
-              <w:instrText xml:space="preserve"> PAGEREF _Toc86858970 \h </w:instrText>
+              <w:instrText xml:space="preserve"> PAGEREF _Toc89871833 \h </w:instrText>
             </w:r>
             <w:r>
               <w:rPr>
@@ -1557,26 +1708,12 @@
     </w:p>
     <w:p>
       <w:pPr>
-        <w:rPr>
-          <w:sz w:val="32"/>
-        </w:rPr>
-      </w:pPr>
-    </w:p>
-    <w:p>
-      <w:pPr>
-        <w:rPr>
-          <w:sz w:val="32"/>
-        </w:rPr>
-      </w:pPr>
-    </w:p>
-    <w:p>
-      <w:pPr>
         <w:pStyle w:val="Heading1"/>
         <w:rPr>
           <w:sz w:val="40"/>
         </w:rPr>
       </w:pPr>
-      <w:bookmarkStart w:id="0" w:name="_Toc86858955"/>
+      <w:bookmarkStart w:id="1" w:name="_Toc89871817"/>
       <w:r>
         <w:rPr>
           <w:sz w:val="40"/>
@@ -1584,7 +1721,7 @@
         <w:lastRenderedPageBreak/>
         <w:t>1: Analysis</w:t>
       </w:r>
-      <w:bookmarkEnd w:id="0"/>
+      <w:bookmarkEnd w:id="1"/>
     </w:p>
     <w:p>
       <w:pPr>
@@ -1600,22 +1737,14 @@
           <w:sz w:val="32"/>
         </w:rPr>
       </w:pPr>
-      <w:bookmarkStart w:id="1" w:name="_Toc86858956"/>
+      <w:bookmarkStart w:id="2" w:name="_Toc89871818"/>
       <w:r>
         <w:rPr>
           <w:sz w:val="32"/>
         </w:rPr>
         <w:t>1.1: Aims of JarChat</w:t>
       </w:r>
-      <w:bookmarkEnd w:id="1"/>
-    </w:p>
-    <w:p>
-      <w:pPr>
-        <w:pStyle w:val="NoSpacing"/>
-        <w:rPr>
-          <w:lang w:val="en-GB"/>
-        </w:rPr>
-      </w:pPr>
+      <w:bookmarkEnd w:id="2"/>
     </w:p>
     <w:p>
       <w:pPr>
@@ -1672,22 +1801,14 @@
           <w:sz w:val="32"/>
         </w:rPr>
       </w:pPr>
-      <w:bookmarkStart w:id="2" w:name="_Toc86858957"/>
+      <w:bookmarkStart w:id="3" w:name="_Toc89871819"/>
       <w:r>
         <w:rPr>
           <w:sz w:val="32"/>
         </w:rPr>
         <w:t>1.2: Target Audience</w:t>
       </w:r>
-      <w:bookmarkEnd w:id="2"/>
-    </w:p>
-    <w:p>
-      <w:pPr>
-        <w:pStyle w:val="NoSpacing"/>
-        <w:rPr>
-          <w:lang w:val="en-GB"/>
-        </w:rPr>
-      </w:pPr>
+      <w:bookmarkEnd w:id="3"/>
     </w:p>
     <w:p>
       <w:pPr>
@@ -1726,14 +1847,14 @@
           <w:sz w:val="32"/>
         </w:rPr>
       </w:pPr>
-      <w:bookmarkStart w:id="3" w:name="_Toc86858958"/>
+      <w:bookmarkStart w:id="4" w:name="_Toc89871820"/>
       <w:r>
         <w:rPr>
           <w:sz w:val="32"/>
         </w:rPr>
         <w:t>1.3: Research</w:t>
       </w:r>
-      <w:bookmarkEnd w:id="3"/>
+      <w:bookmarkEnd w:id="4"/>
     </w:p>
     <w:p>
       <w:pPr>
@@ -1742,14 +1863,14 @@
           <w:sz w:val="28"/>
         </w:rPr>
       </w:pPr>
-      <w:bookmarkStart w:id="4" w:name="_Toc86858959"/>
+      <w:bookmarkStart w:id="5" w:name="_Toc89871821"/>
       <w:r>
         <w:rPr>
           <w:sz w:val="28"/>
         </w:rPr>
         <w:t>1.3.1: Existing IRC Clients</w:t>
       </w:r>
-      <w:bookmarkEnd w:id="4"/>
+      <w:bookmarkEnd w:id="5"/>
     </w:p>
     <w:p>
       <w:pPr>
@@ -1770,97 +1891,81 @@
     <w:p>
       <w:pPr>
         <w:pStyle w:val="NoSpacing"/>
-        <w:rPr>
-          <w:lang w:val="en-GB"/>
-        </w:rPr>
-      </w:pPr>
+        <w:jc w:val="both"/>
+        <w:rPr>
+          <w:lang w:val="en-GB"/>
+        </w:rPr>
+      </w:pPr>
+      <w:r>
+        <w:rPr>
+          <w:lang w:val="en-GB"/>
+        </w:rPr>
+        <w:t xml:space="preserve">Existing Windows clients include </w:t>
+      </w:r>
+      <w:proofErr w:type="spellStart"/>
+      <w:r>
+        <w:rPr>
+          <w:lang w:val="en-GB"/>
+        </w:rPr>
+        <w:t>mIRC</w:t>
+      </w:r>
+      <w:proofErr w:type="spellEnd"/>
+      <w:r>
+        <w:rPr>
+          <w:lang w:val="en-GB"/>
+        </w:rPr>
+        <w:t xml:space="preserve"> and</w:t>
+      </w:r>
+      <w:r>
+        <w:rPr>
+          <w:lang w:val="en-GB"/>
+        </w:rPr>
+        <w:t xml:space="preserve"> </w:t>
+      </w:r>
+      <w:proofErr w:type="spellStart"/>
+      <w:r>
+        <w:rPr>
+          <w:lang w:val="en-GB"/>
+        </w:rPr>
+        <w:t>XChat</w:t>
+      </w:r>
+      <w:proofErr w:type="spellEnd"/>
+      <w:r>
+        <w:rPr>
+          <w:lang w:val="en-GB"/>
+        </w:rPr>
+        <w:t xml:space="preserve">. </w:t>
+      </w:r>
     </w:p>
     <w:p>
       <w:pPr>
         <w:pStyle w:val="NoSpacing"/>
-        <w:jc w:val="both"/>
-        <w:rPr>
-          <w:lang w:val="en-GB"/>
-        </w:rPr>
-      </w:pPr>
-      <w:r>
-        <w:rPr>
-          <w:lang w:val="en-GB"/>
-        </w:rPr>
-        <w:t xml:space="preserve">Existing Windows clients include </w:t>
+        <w:rPr>
+          <w:lang w:val="en-GB"/>
+        </w:rPr>
+      </w:pPr>
+    </w:p>
+    <w:p>
+      <w:pPr>
+        <w:pStyle w:val="Heading5"/>
+        <w:rPr>
+          <w:sz w:val="24"/>
+        </w:rPr>
+      </w:pPr>
+      <w:r>
+        <w:rPr>
+          <w:sz w:val="24"/>
+        </w:rPr>
+        <w:t xml:space="preserve">1.3.1.1.1: </w:t>
       </w:r>
       <w:proofErr w:type="spellStart"/>
       <w:r>
         <w:rPr>
-          <w:lang w:val="en-GB"/>
+          <w:sz w:val="24"/>
         </w:rPr>
         <w:t>mIRC</w:t>
       </w:r>
       <w:proofErr w:type="spellEnd"/>
-      <w:r>
-        <w:rPr>
-          <w:lang w:val="en-GB"/>
-        </w:rPr>
-        <w:t xml:space="preserve"> and</w:t>
-      </w:r>
-      <w:r>
-        <w:rPr>
-          <w:lang w:val="en-GB"/>
-        </w:rPr>
-        <w:t xml:space="preserve"> </w:t>
-      </w:r>
-      <w:proofErr w:type="spellStart"/>
-      <w:r>
-        <w:rPr>
-          <w:lang w:val="en-GB"/>
-        </w:rPr>
-        <w:t>XChat</w:t>
-      </w:r>
-      <w:proofErr w:type="spellEnd"/>
-      <w:r>
-        <w:rPr>
-          <w:lang w:val="en-GB"/>
-        </w:rPr>
-        <w:t xml:space="preserve">. </w:t>
-      </w:r>
-    </w:p>
-    <w:p>
-      <w:pPr>
-        <w:pStyle w:val="NoSpacing"/>
-        <w:rPr>
-          <w:lang w:val="en-GB"/>
-        </w:rPr>
-      </w:pPr>
-    </w:p>
-    <w:p>
-      <w:pPr>
-        <w:pStyle w:val="Heading5"/>
-        <w:rPr>
-          <w:sz w:val="24"/>
-        </w:rPr>
-      </w:pPr>
-      <w:r>
-        <w:rPr>
-          <w:sz w:val="24"/>
-        </w:rPr>
-        <w:t xml:space="preserve">1.3.1.1.1: </w:t>
-      </w:r>
-      <w:proofErr w:type="spellStart"/>
-      <w:r>
-        <w:rPr>
-          <w:sz w:val="24"/>
-        </w:rPr>
-        <w:t>mIRC</w:t>
-      </w:r>
-      <w:proofErr w:type="spellEnd"/>
-    </w:p>
-    <w:p>
-      <w:pPr>
-        <w:pStyle w:val="NoSpacing"/>
-        <w:rPr>
-          <w:lang w:val="en-GB"/>
-        </w:rPr>
-      </w:pPr>
     </w:p>
     <w:p>
       <w:pPr>
@@ -1878,7 +1983,7 @@
         <mc:AlternateContent>
           <mc:Choice Requires="wps">
             <w:drawing>
-              <wp:anchor distT="0" distB="0" distL="114300" distR="114300" simplePos="0" relativeHeight="251660288" behindDoc="0" locked="0" layoutInCell="1" allowOverlap="1" wp14:anchorId="73057F33" wp14:editId="5F649FF6">
+              <wp:anchor distT="0" distB="0" distL="114300" distR="114300" simplePos="0" relativeHeight="251660288" behindDoc="0" locked="0" layoutInCell="1" allowOverlap="1" wp14:anchorId="73057F33" wp14:editId="1E55EC50">
                 <wp:simplePos x="0" y="0"/>
                 <wp:positionH relativeFrom="margin">
                   <wp:align>right</wp:align>
@@ -1928,27 +2033,14 @@
                             <w:r>
                               <w:t xml:space="preserve">Figure </w:t>
                             </w:r>
-                            <w:r>
-                              <w:fldChar w:fldCharType="begin"/>
-                            </w:r>
-                            <w:r>
-                              <w:instrText xml:space="preserve"> SEQ Figure \* ARABIC </w:instrText>
-                            </w:r>
-                            <w:r>
-                              <w:fldChar w:fldCharType="separate"/>
-                            </w:r>
-                            <w:r>
-                              <w:rPr>
-                                <w:noProof/>
-                              </w:rPr>
-                              <w:t>1</w:t>
-                            </w:r>
-                            <w:r>
-                              <w:rPr>
-                                <w:noProof/>
-                              </w:rPr>
-                              <w:fldChar w:fldCharType="end"/>
-                            </w:r>
+                            <w:fldSimple w:instr=" SEQ Figure \* ARABIC ">
+                              <w:r>
+                                <w:rPr>
+                                  <w:noProof/>
+                                </w:rPr>
+                                <w:t>1</w:t>
+                              </w:r>
+                            </w:fldSimple>
                             <w:r>
                               <w:t xml:space="preserve">: Default look of </w:t>
                             </w:r>
@@ -1987,7 +2079,7 @@
                 <v:stroke joinstyle="miter"/>
                 <v:path gradientshapeok="t" o:connecttype="rect"/>
               </v:shapetype>
-              <v:shape id="Text Box 2" o:spid="_x0000_s1026" type="#_x0000_t202" style="position:absolute;left:0;text-align:left;margin-left:249.2pt;margin-top:193.6pt;width:300.4pt;height:22.05pt;z-index:251660288;visibility:visible;mso-wrap-style:square;mso-width-percent:0;mso-height-percent:0;mso-wrap-distance-left:9pt;mso-wrap-distance-top:0;mso-wrap-distance-right:9pt;mso-wrap-distance-bottom:0;mso-position-horizontal:right;mso-position-horizontal-relative:margin;mso-position-vertical:absolute;mso-position-vertical-relative:text;mso-width-percent:0;mso-height-percent:0;mso-width-relative:margin;mso-height-relative:margin;v-text-anchor:top" o:gfxdata="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" filled="f" stroked="f">
+              <v:shape id="Text Box 2" o:spid="_x0000_s1026" type="#_x0000_t202" style="position:absolute;left:0;text-align:left;margin-left:249.2pt;margin-top:193.6pt;width:300.4pt;height:22.05pt;z-index:251660288;visibility:visible;mso-wrap-style:square;mso-width-percent:0;mso-height-percent:0;mso-wrap-distance-left:9pt;mso-wrap-distance-top:0;mso-wrap-distance-right:9pt;mso-wrap-distance-bottom:0;mso-position-horizontal:right;mso-position-horizontal-relative:margin;mso-position-vertical:absolute;mso-position-vertical-relative:text;mso-width-percent:0;mso-height-percent:0;mso-width-relative:margin;mso-height-relative:margin;v-text-anchor:top" o:gfxdata="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" filled="f" stroked="f">
                 <v:textbox inset="0,0,0,0">
                   <w:txbxContent>
                     <w:p>
@@ -2047,7 +2139,7 @@
           <w:lang w:val="en-GB" w:eastAsia="en-GB"/>
         </w:rPr>
         <w:drawing>
-          <wp:anchor distT="0" distB="0" distL="114300" distR="114300" simplePos="0" relativeHeight="251658240" behindDoc="0" locked="0" layoutInCell="1" allowOverlap="1" wp14:anchorId="1CE6D2CB" wp14:editId="5E316E3E">
+          <wp:anchor distT="0" distB="0" distL="114300" distR="114300" simplePos="0" relativeHeight="251658240" behindDoc="0" locked="0" layoutInCell="1" allowOverlap="1" wp14:anchorId="1CE6D2CB" wp14:editId="346A0966">
             <wp:simplePos x="0" y="0"/>
             <wp:positionH relativeFrom="margin">
               <wp:posOffset>1906905</wp:posOffset>
@@ -2066,7 +2158,13 @@
                 <wp:lineTo x="0" y="0"/>
               </wp:wrapPolygon>
             </wp:wrapThrough>
-            <wp:docPr id="1" name="Picture 1"/>
+            <wp:docPr id="1" name="Picture 1">
+              <a:extLst xmlns:a="http://schemas.openxmlformats.org/drawingml/2006/main">
+                <a:ext uri="{C183D7F6-B498-43B3-948B-1728B52AA6E4}">
+                  <adec:decorative xmlns:adec="http://schemas.microsoft.com/office/drawing/2017/decorative" val="1"/>
+                </a:ext>
+              </a:extLst>
+            </wp:docPr>
             <wp:cNvGraphicFramePr>
               <a:graphicFrameLocks xmlns:a="http://schemas.openxmlformats.org/drawingml/2006/main" noChangeAspect="1"/>
             </wp:cNvGraphicFramePr>
@@ -2074,7 +2172,13 @@
               <a:graphicData uri="http://schemas.openxmlformats.org/drawingml/2006/picture">
                 <pic:pic xmlns:pic="http://schemas.openxmlformats.org/drawingml/2006/picture">
                   <pic:nvPicPr>
-                    <pic:cNvPr id="1" name=""/>
+                    <pic:cNvPr id="1" name="Picture 1">
+                      <a:extLst>
+                        <a:ext uri="{C183D7F6-B498-43B3-948B-1728B52AA6E4}">
+                          <adec:decorative xmlns:adec="http://schemas.microsoft.com/office/drawing/2017/decorative" val="1"/>
+                        </a:ext>
+                      </a:extLst>
+                    </pic:cNvPr>
                     <pic:cNvPicPr/>
                   </pic:nvPicPr>
                   <pic:blipFill>
@@ -2194,6 +2298,12 @@
         <w:t>featureset</w:t>
       </w:r>
       <w:proofErr w:type="spellEnd"/>
+      <w:r>
+        <w:rPr>
+          <w:lang w:val="en-GB"/>
+        </w:rPr>
+        <w:t>.</w:t>
+      </w:r>
     </w:p>
     <w:p>
       <w:pPr>
@@ -2226,14 +2336,6 @@
         <w:t>XChat</w:t>
       </w:r>
       <w:proofErr w:type="spellEnd"/>
-    </w:p>
-    <w:p>
-      <w:pPr>
-        <w:pStyle w:val="NoSpacing"/>
-        <w:rPr>
-          <w:lang w:val="en-GB"/>
-        </w:rPr>
-      </w:pPr>
     </w:p>
     <w:p>
       <w:pPr>
@@ -2252,7 +2354,7 @@
         <mc:AlternateContent>
           <mc:Choice Requires="wps">
             <w:drawing>
-              <wp:anchor distT="0" distB="0" distL="114300" distR="114300" simplePos="0" relativeHeight="251663360" behindDoc="0" locked="0" layoutInCell="1" allowOverlap="1" wp14:anchorId="295F18B7" wp14:editId="2F69E124">
+              <wp:anchor distT="0" distB="0" distL="114300" distR="114300" simplePos="0" relativeHeight="251663360" behindDoc="0" locked="0" layoutInCell="1" allowOverlap="1" wp14:anchorId="295F18B7" wp14:editId="62F76D70">
                 <wp:simplePos x="0" y="0"/>
                 <wp:positionH relativeFrom="column">
                   <wp:posOffset>4150360</wp:posOffset>
@@ -2271,7 +2373,13 @@
                     <wp:lineTo x="0" y="0"/>
                   </wp:wrapPolygon>
                 </wp:wrapThrough>
-                <wp:docPr id="4" name="Text Box 4"/>
+                <wp:docPr id="4" name="Text Box 4">
+                  <a:extLst xmlns:a="http://schemas.openxmlformats.org/drawingml/2006/main">
+                    <a:ext uri="{C183D7F6-B498-43B3-948B-1728B52AA6E4}">
+                      <adec:decorative xmlns:adec="http://schemas.microsoft.com/office/drawing/2017/decorative" val="1"/>
+                    </a:ext>
+                  </a:extLst>
+                </wp:docPr>
                 <wp:cNvGraphicFramePr/>
                 <a:graphic xmlns:a="http://schemas.openxmlformats.org/drawingml/2006/main">
                   <a:graphicData uri="http://schemas.microsoft.com/office/word/2010/wordprocessingShape">
@@ -2302,27 +2410,14 @@
                             <w:r>
                               <w:t xml:space="preserve">Figure </w:t>
                             </w:r>
-                            <w:r>
-                              <w:fldChar w:fldCharType="begin"/>
-                            </w:r>
-                            <w:r>
-                              <w:instrText xml:space="preserve"> SEQ Figure \* ARABIC </w:instrText>
-                            </w:r>
-                            <w:r>
-                              <w:fldChar w:fldCharType="separate"/>
-                            </w:r>
-                            <w:r>
-                              <w:rPr>
-                                <w:noProof/>
-                              </w:rPr>
-                              <w:t>2</w:t>
-                            </w:r>
-                            <w:r>
-                              <w:rPr>
-                                <w:noProof/>
-                              </w:rPr>
-                              <w:fldChar w:fldCharType="end"/>
-                            </w:r>
+                            <w:fldSimple w:instr=" SEQ Figure \* ARABIC ">
+                              <w:r>
+                                <w:rPr>
+                                  <w:noProof/>
+                                </w:rPr>
+                                <w:t>2</w:t>
+                              </w:r>
+                            </w:fldSimple>
                             <w:r>
                               <w:t xml:space="preserve">: The first screen of the Windows version of </w:t>
                             </w:r>
@@ -2357,7 +2452,7 @@
           </mc:Choice>
           <mc:Fallback>
             <w:pict>
-              <v:shape w14:anchorId="295F18B7" id="Text Box 4" o:spid="_x0000_s1027" type="#_x0000_t202" style="position:absolute;left:0;text-align:left;margin-left:326.8pt;margin-top:179.55pt;width:124pt;height:.05pt;z-index:251663360;visibility:visible;mso-wrap-style:square;mso-wrap-distance-left:9pt;mso-wrap-distance-top:0;mso-wrap-distance-right:9pt;mso-wrap-distance-bottom:0;mso-position-horizontal:absolute;mso-position-horizontal-relative:text;mso-position-vertical:absolute;mso-position-vertical-relative:text;v-text-anchor:top" o:gfxdata="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" filled="f" stroked="f">
+              <v:shape w14:anchorId="295F18B7" id="Text Box 4" o:spid="_x0000_s1027" type="#_x0000_t202" alt="&quot;&quot;" style="position:absolute;left:0;text-align:left;margin-left:326.8pt;margin-top:179.55pt;width:124pt;height:.05pt;z-index:251663360;visibility:visible;mso-wrap-style:square;mso-wrap-distance-left:9pt;mso-wrap-distance-top:0;mso-wrap-distance-right:9pt;mso-wrap-distance-bottom:0;mso-position-horizontal:absolute;mso-position-horizontal-relative:text;mso-position-vertical:absolute;mso-position-vertical-relative:text;v-text-anchor:top" o:gfxdata="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" filled="f" stroked="f">
                 <v:textbox style="mso-fit-shape-to-text:t" inset="0,0,0,0">
                   <w:txbxContent>
                     <w:p>
@@ -2423,7 +2518,7 @@
           <w:lang w:val="en-GB" w:eastAsia="en-GB"/>
         </w:rPr>
         <w:drawing>
-          <wp:anchor distT="0" distB="0" distL="114300" distR="114300" simplePos="0" relativeHeight="251661312" behindDoc="0" locked="0" layoutInCell="1" allowOverlap="1" wp14:anchorId="0A4CCF4D" wp14:editId="3FB982F5">
+          <wp:anchor distT="0" distB="0" distL="114300" distR="114300" simplePos="0" relativeHeight="251661312" behindDoc="0" locked="0" layoutInCell="1" allowOverlap="1" wp14:anchorId="0A4CCF4D" wp14:editId="492E444B">
             <wp:simplePos x="0" y="0"/>
             <wp:positionH relativeFrom="margin">
               <wp:align>right</wp:align>
@@ -2442,7 +2537,13 @@
                 <wp:lineTo x="0" y="0"/>
               </wp:wrapPolygon>
             </wp:wrapThrough>
-            <wp:docPr id="3" name="Picture 3"/>
+            <wp:docPr id="3" name="Picture 3">
+              <a:extLst xmlns:a="http://schemas.openxmlformats.org/drawingml/2006/main">
+                <a:ext uri="{C183D7F6-B498-43B3-948B-1728B52AA6E4}">
+                  <adec:decorative xmlns:adec="http://schemas.microsoft.com/office/drawing/2017/decorative" val="1"/>
+                </a:ext>
+              </a:extLst>
+            </wp:docPr>
             <wp:cNvGraphicFramePr>
               <a:graphicFrameLocks xmlns:a="http://schemas.openxmlformats.org/drawingml/2006/main" noChangeAspect="1"/>
             </wp:cNvGraphicFramePr>
@@ -2450,7 +2551,13 @@
               <a:graphicData uri="http://schemas.openxmlformats.org/drawingml/2006/picture">
                 <pic:pic xmlns:pic="http://schemas.openxmlformats.org/drawingml/2006/picture">
                   <pic:nvPicPr>
-                    <pic:cNvPr id="1" name=""/>
+                    <pic:cNvPr id="3" name="Picture 3">
+                      <a:extLst>
+                        <a:ext uri="{C183D7F6-B498-43B3-948B-1728B52AA6E4}">
+                          <adec:decorative xmlns:adec="http://schemas.microsoft.com/office/drawing/2017/decorative" val="1"/>
+                        </a:ext>
+                      </a:extLst>
+                    </pic:cNvPr>
                     <pic:cNvPicPr/>
                   </pic:nvPicPr>
                   <pic:blipFill>
@@ -2626,6 +2733,60 @@
           <w:lang w:val="en-GB"/>
         </w:rPr>
       </w:pPr>
+      <w:r>
+        <w:rPr>
+          <w:lang w:val="en-GB"/>
+        </w:rPr>
+        <w:t>Existing Linux IRC clients include</w:t>
+      </w:r>
+      <w:r>
+        <w:rPr>
+          <w:lang w:val="en-GB"/>
+        </w:rPr>
+        <w:t xml:space="preserve"> </w:t>
+      </w:r>
+      <w:proofErr w:type="spellStart"/>
+      <w:r>
+        <w:rPr>
+          <w:lang w:val="en-GB"/>
+        </w:rPr>
+        <w:t>Konversation</w:t>
+      </w:r>
+      <w:proofErr w:type="spellEnd"/>
+      <w:r>
+        <w:rPr>
+          <w:lang w:val="en-GB"/>
+        </w:rPr>
+        <w:t xml:space="preserve">, </w:t>
+      </w:r>
+      <w:proofErr w:type="spellStart"/>
+      <w:r>
+        <w:rPr>
+          <w:lang w:val="en-GB"/>
+        </w:rPr>
+        <w:t>WeeChat</w:t>
+      </w:r>
+      <w:proofErr w:type="spellEnd"/>
+      <w:r>
+        <w:rPr>
+          <w:lang w:val="en-GB"/>
+        </w:rPr>
+        <w:t xml:space="preserve">, and </w:t>
+      </w:r>
+      <w:proofErr w:type="spellStart"/>
+      <w:r>
+        <w:rPr>
+          <w:lang w:val="en-GB"/>
+        </w:rPr>
+        <w:t>HexChat</w:t>
+      </w:r>
+      <w:proofErr w:type="spellEnd"/>
+      <w:r>
+        <w:rPr>
+          <w:lang w:val="en-GB"/>
+        </w:rPr>
+        <w:t>.</w:t>
+      </w:r>
     </w:p>
     <w:p>
       <w:pPr>
@@ -2634,99 +2795,28 @@
           <w:lang w:val="en-GB"/>
         </w:rPr>
       </w:pPr>
-      <w:r>
-        <w:rPr>
-          <w:lang w:val="en-GB"/>
-        </w:rPr>
-        <w:t>Existing Linux IRC clients include</w:t>
-      </w:r>
-      <w:r>
-        <w:rPr>
-          <w:lang w:val="en-GB"/>
-        </w:rPr>
-        <w:t xml:space="preserve"> </w:t>
+    </w:p>
+    <w:p>
+      <w:pPr>
+        <w:pStyle w:val="Heading5"/>
+        <w:rPr>
+          <w:sz w:val="24"/>
+        </w:rPr>
+      </w:pPr>
+      <w:r>
+        <w:rPr>
+          <w:sz w:val="24"/>
+        </w:rPr>
+        <w:t xml:space="preserve">1.3.1.2.1: </w:t>
       </w:r>
       <w:proofErr w:type="spellStart"/>
       <w:r>
         <w:rPr>
-          <w:lang w:val="en-GB"/>
+          <w:sz w:val="24"/>
         </w:rPr>
         <w:t>Konversation</w:t>
       </w:r>
       <w:proofErr w:type="spellEnd"/>
-      <w:r>
-        <w:rPr>
-          <w:lang w:val="en-GB"/>
-        </w:rPr>
-        <w:t xml:space="preserve">, </w:t>
-      </w:r>
-      <w:proofErr w:type="spellStart"/>
-      <w:r>
-        <w:rPr>
-          <w:lang w:val="en-GB"/>
-        </w:rPr>
-        <w:t>WeeChat</w:t>
-      </w:r>
-      <w:proofErr w:type="spellEnd"/>
-      <w:r>
-        <w:rPr>
-          <w:lang w:val="en-GB"/>
-        </w:rPr>
-        <w:t xml:space="preserve">, and </w:t>
-      </w:r>
-      <w:proofErr w:type="spellStart"/>
-      <w:r>
-        <w:rPr>
-          <w:lang w:val="en-GB"/>
-        </w:rPr>
-        <w:t>HexChat</w:t>
-      </w:r>
-      <w:proofErr w:type="spellEnd"/>
-      <w:r>
-        <w:rPr>
-          <w:lang w:val="en-GB"/>
-        </w:rPr>
-        <w:t>.</w:t>
-      </w:r>
-    </w:p>
-    <w:p>
-      <w:pPr>
-        <w:pStyle w:val="NoSpacing"/>
-        <w:rPr>
-          <w:lang w:val="en-GB"/>
-        </w:rPr>
-      </w:pPr>
-    </w:p>
-    <w:p>
-      <w:pPr>
-        <w:pStyle w:val="Heading5"/>
-        <w:rPr>
-          <w:sz w:val="24"/>
-        </w:rPr>
-      </w:pPr>
-      <w:r>
-        <w:rPr>
-          <w:sz w:val="24"/>
-        </w:rPr>
-        <w:t xml:space="preserve">1.3.1.2.1: </w:t>
-      </w:r>
-      <w:proofErr w:type="spellStart"/>
-      <w:r>
-        <w:rPr>
-          <w:sz w:val="24"/>
-        </w:rPr>
-        <w:t>Konversation</w:t>
-      </w:r>
-      <w:proofErr w:type="spellEnd"/>
-    </w:p>
-    <w:p>
-      <w:pPr>
-        <w:pStyle w:val="NoSpacing"/>
-        <w:jc w:val="both"/>
-        <w:rPr>
-          <w:lang w:val="en-GB"/>
-        </w:rPr>
-      </w:pPr>
     </w:p>
     <w:p>
       <w:pPr>
@@ -2951,105 +3041,212 @@
     <w:p>
       <w:pPr>
         <w:pStyle w:val="NoSpacing"/>
-      </w:pPr>
+        <w:jc w:val="both"/>
+      </w:pPr>
+      <w:proofErr w:type="spellStart"/>
+      <w:r>
+        <w:t>WeeChat</w:t>
+      </w:r>
+      <w:proofErr w:type="spellEnd"/>
+      <w:r>
+        <w:t xml:space="preserve"> is a </w:t>
+      </w:r>
+      <w:r>
+        <w:t>Terminal User</w:t>
+      </w:r>
+      <w:r>
+        <w:t xml:space="preserve"> Interface IRC client for Linux which can be used on any Linux Distribution without the need for any </w:t>
+      </w:r>
+      <w:r>
+        <w:t>Desktop Environment or Window Manager. It is also FOSS under the GNU GPL v3 license.</w:t>
+      </w:r>
     </w:p>
     <w:p>
       <w:pPr>
         <w:pStyle w:val="NoSpacing"/>
         <w:jc w:val="both"/>
       </w:pPr>
-      <w:proofErr w:type="spellStart"/>
-      <w:r>
-        <w:t>WeeChat</w:t>
-      </w:r>
-      <w:proofErr w:type="spellEnd"/>
-      <w:r>
-        <w:t xml:space="preserve"> is a </w:t>
-      </w:r>
-      <w:r>
-        <w:t>Terminal User</w:t>
-      </w:r>
-      <w:r>
-        <w:t xml:space="preserve"> Interface IRC client for Linux which can be used on any Linux Distribution without the need for any </w:t>
-      </w:r>
-      <w:r>
-        <w:t>Desktop Environment or Window Manager. It is also FOSS under the GNU GPL v3 license.</w:t>
-      </w:r>
     </w:p>
     <w:p>
       <w:pPr>
         <w:pStyle w:val="NoSpacing"/>
         <w:jc w:val="both"/>
       </w:pPr>
+      <w:r>
+        <w:t xml:space="preserve">While strictly </w:t>
+      </w:r>
+      <w:r>
+        <w:t>TUI</w:t>
+      </w:r>
+      <w:r>
+        <w:t xml:space="preserve"> and Keyboard Interaction only, </w:t>
+      </w:r>
+      <w:proofErr w:type="spellStart"/>
+      <w:r>
+        <w:t>WeeChat</w:t>
+      </w:r>
+      <w:proofErr w:type="spellEnd"/>
+      <w:r>
+        <w:t xml:space="preserve"> still provides a fully-featured experience with support for every part and situation possible in IRC, with every customization as needed by anyone who would use it. Since </w:t>
+      </w:r>
+      <w:proofErr w:type="spellStart"/>
+      <w:r>
+        <w:t>WeeChat</w:t>
+      </w:r>
+      <w:proofErr w:type="spellEnd"/>
+      <w:r>
+        <w:t xml:space="preserve"> is </w:t>
+      </w:r>
+      <w:r>
+        <w:t xml:space="preserve">TUI, it is aimed at people who are willing to learn how to use it, which can take some time. For this very reason, there are a lot of people who have installed it, tried to use it, and then immediately uninstalled it as they found it extremely difficult to get started in. This is completely understandable as </w:t>
+      </w:r>
+      <w:proofErr w:type="spellStart"/>
+      <w:r>
+        <w:t>WeeChat</w:t>
+      </w:r>
+      <w:proofErr w:type="spellEnd"/>
+      <w:r>
+        <w:t xml:space="preserve"> was designed with minimalism at the forefront of the developers’ minds</w:t>
+      </w:r>
+    </w:p>
+    <w:p>
+      <w:pPr>
+        <w:pStyle w:val="NoSpacing"/>
+      </w:pPr>
+    </w:p>
+    <w:p>
+      <w:pPr>
+        <w:pStyle w:val="Heading5"/>
+        <w:rPr>
+          <w:sz w:val="24"/>
+        </w:rPr>
+      </w:pPr>
+      <w:r>
+        <w:rPr>
+          <w:sz w:val="24"/>
+        </w:rPr>
+        <w:t xml:space="preserve">1.3.1.2.3: </w:t>
+      </w:r>
+      <w:proofErr w:type="spellStart"/>
+      <w:r>
+        <w:rPr>
+          <w:sz w:val="24"/>
+        </w:rPr>
+        <w:t>HexChat</w:t>
+      </w:r>
+      <w:proofErr w:type="spellEnd"/>
     </w:p>
     <w:p>
       <w:pPr>
         <w:pStyle w:val="NoSpacing"/>
         <w:jc w:val="both"/>
-      </w:pPr>
-      <w:r>
-        <w:t xml:space="preserve">While strictly </w:t>
-      </w:r>
-      <w:r>
-        <w:t>TUI</w:t>
-      </w:r>
-      <w:r>
-        <w:t xml:space="preserve"> and Keyboard Interaction only, </w:t>
-      </w:r>
+        <w:rPr>
+          <w:lang w:val="en-GB"/>
+        </w:rPr>
+      </w:pPr>
       <w:proofErr w:type="spellStart"/>
       <w:r>
-        <w:t>WeeChat</w:t>
+        <w:rPr>
+          <w:lang w:val="en-GB"/>
+        </w:rPr>
+        <w:t>HexChat</w:t>
       </w:r>
       <w:proofErr w:type="spellEnd"/>
       <w:r>
-        <w:t xml:space="preserve"> still provides a fully-featured experience with support for every part and situation possible in IRC, with every customization as needed by anyone who would use it. Since </w:t>
+        <w:rPr>
+          <w:lang w:val="en-GB"/>
+        </w:rPr>
+        <w:t xml:space="preserve"> is a cross-platfor</w:t>
+      </w:r>
+      <w:r>
+        <w:rPr>
+          <w:lang w:val="en-GB"/>
+        </w:rPr>
+        <w:t xml:space="preserve">m IRC client which supports all Linux Distributions via a </w:t>
       </w:r>
       <w:proofErr w:type="spellStart"/>
       <w:r>
-        <w:t>WeeChat</w:t>
+        <w:rPr>
+          <w:lang w:val="en-GB"/>
+        </w:rPr>
+        <w:t>Flatpak</w:t>
       </w:r>
       <w:proofErr w:type="spellEnd"/>
       <w:r>
-        <w:t xml:space="preserve"> is </w:t>
-      </w:r>
-      <w:r>
-        <w:t xml:space="preserve">TUI, it is aimed at people who are willing to learn how to use it, which can take some time. For this very reason, there are a lot of people who have installed it, tried to use it, and then immediately uninstalled it as they found it extremely difficult to get started in. This is completely understandable as </w:t>
+        <w:rPr>
+          <w:lang w:val="en-GB"/>
+        </w:rPr>
+        <w:t xml:space="preserve">, its source code, .deb file, the official Arch Linux repositories, and more. It is also FOSS under the GNU GPL v2 </w:t>
+      </w:r>
+      <w:r>
+        <w:rPr>
+          <w:lang w:val="en-GB"/>
+        </w:rPr>
+        <w:lastRenderedPageBreak/>
+        <w:t xml:space="preserve">license and features full support for Windows 7, 8, 8.1, 10, and 11. While it has Windows support, I am testing it on my install of </w:t>
       </w:r>
       <w:proofErr w:type="spellStart"/>
       <w:r>
-        <w:t>WeeChat</w:t>
+        <w:rPr>
+          <w:lang w:val="en-GB"/>
+        </w:rPr>
+        <w:t>Artix</w:t>
       </w:r>
       <w:proofErr w:type="spellEnd"/>
       <w:r>
-        <w:t xml:space="preserve"> was designed with minimalism at the forefront of the developers’ minds</w:t>
-      </w:r>
-    </w:p>
-    <w:p>
-      <w:pPr>
-        <w:pStyle w:val="NoSpacing"/>
-      </w:pPr>
-    </w:p>
-    <w:p>
-      <w:pPr>
-        <w:pStyle w:val="Heading5"/>
-        <w:rPr>
-          <w:sz w:val="24"/>
-        </w:rPr>
-      </w:pPr>
-      <w:r>
-        <w:rPr>
-          <w:sz w:val="24"/>
-        </w:rPr>
-        <w:t xml:space="preserve">1.3.1.2.3: </w:t>
+        <w:rPr>
+          <w:lang w:val="en-GB"/>
+        </w:rPr>
+        <w:t xml:space="preserve"> Linux</w:t>
+      </w:r>
+      <w:r>
+        <w:rPr>
+          <w:lang w:val="en-GB"/>
+        </w:rPr>
+        <w:t xml:space="preserve"> (my setup will allow for testing with tiling window managers, floating window managers, </w:t>
       </w:r>
       <w:proofErr w:type="spellStart"/>
       <w:r>
         <w:rPr>
-          <w:sz w:val="24"/>
-        </w:rPr>
-        <w:t>HexChat</w:t>
+          <w:lang w:val="en-GB"/>
+        </w:rPr>
+        <w:t>Xorg</w:t>
       </w:r>
       <w:proofErr w:type="spellEnd"/>
+      <w:r>
+        <w:rPr>
+          <w:lang w:val="en-GB"/>
+        </w:rPr>
+        <w:t xml:space="preserve">, Wayland, </w:t>
+      </w:r>
+      <w:proofErr w:type="spellStart"/>
+      <w:r>
+        <w:rPr>
+          <w:lang w:val="en-GB"/>
+        </w:rPr>
+        <w:t>Pulseaudio</w:t>
+      </w:r>
+      <w:proofErr w:type="spellEnd"/>
+      <w:r>
+        <w:rPr>
+          <w:lang w:val="en-GB"/>
+        </w:rPr>
+        <w:t xml:space="preserve">, and </w:t>
+      </w:r>
+      <w:proofErr w:type="spellStart"/>
+      <w:r>
+        <w:rPr>
+          <w:lang w:val="en-GB"/>
+        </w:rPr>
+        <w:t>Pipewire</w:t>
+      </w:r>
+      <w:proofErr w:type="spellEnd"/>
+      <w:r>
+        <w:rPr>
+          <w:lang w:val="en-GB"/>
+        </w:rPr>
+        <w:t>).</w:t>
+      </w:r>
     </w:p>
     <w:p>
       <w:pPr>
@@ -3062,59 +3259,59 @@
     </w:p>
     <w:p>
       <w:pPr>
+        <w:pStyle w:val="Heading4"/>
+        <w:rPr>
+          <w:i w:val="0"/>
+          <w:sz w:val="24"/>
+        </w:rPr>
+      </w:pPr>
+      <w:r>
+        <w:rPr>
+          <w:i w:val="0"/>
+          <w:sz w:val="24"/>
+        </w:rPr>
+        <w:t>1.3.1.3: MacOS</w:t>
+      </w:r>
+    </w:p>
+    <w:p>
+      <w:pPr>
         <w:pStyle w:val="NoSpacing"/>
         <w:jc w:val="both"/>
         <w:rPr>
           <w:lang w:val="en-GB"/>
         </w:rPr>
       </w:pPr>
+      <w:r>
+        <w:rPr>
+          <w:lang w:val="en-GB"/>
+        </w:rPr>
+        <w:t xml:space="preserve">Even though there are </w:t>
+      </w:r>
+      <w:r>
+        <w:rPr>
+          <w:lang w:val="en-GB"/>
+        </w:rPr>
+        <w:t>one or two</w:t>
+      </w:r>
+      <w:r>
+        <w:rPr>
+          <w:lang w:val="en-GB"/>
+        </w:rPr>
+        <w:t xml:space="preserve"> IRC clients for MacOS, I do not have the means to test this. Creating virtual machines with MacOS installed on them have proved to create bugs at best, and </w:t>
+      </w:r>
       <w:proofErr w:type="spellStart"/>
       <w:r>
         <w:rPr>
           <w:lang w:val="en-GB"/>
         </w:rPr>
-        <w:t>HexChat</w:t>
+        <w:t>hackintoshing</w:t>
       </w:r>
       <w:proofErr w:type="spellEnd"/>
       <w:r>
         <w:rPr>
           <w:lang w:val="en-GB"/>
         </w:rPr>
-        <w:t xml:space="preserve"> is a cross-platfor</w:t>
-      </w:r>
-      <w:r>
-        <w:rPr>
-          <w:lang w:val="en-GB"/>
-        </w:rPr>
-        <w:t xml:space="preserve">m IRC client which supports all Linux Distributions via a </w:t>
-      </w:r>
-      <w:proofErr w:type="spellStart"/>
-      <w:r>
-        <w:rPr>
-          <w:lang w:val="en-GB"/>
-        </w:rPr>
-        <w:t>Flatpak</w:t>
-      </w:r>
-      <w:proofErr w:type="spellEnd"/>
-      <w:r>
-        <w:rPr>
-          <w:lang w:val="en-GB"/>
-        </w:rPr>
-        <w:t xml:space="preserve">, its source code, .deb file, the official Arch Linux repositories, and more. It is also FOSS under the GNU GPL v2 license and features full support for Windows 7, 8, 8.1, 10, and 11. While it has Windows support, I am testing it on my install of </w:t>
-      </w:r>
-      <w:proofErr w:type="spellStart"/>
-      <w:r>
-        <w:rPr>
-          <w:lang w:val="en-GB"/>
-        </w:rPr>
-        <w:t>Artix</w:t>
-      </w:r>
-      <w:proofErr w:type="spellEnd"/>
-      <w:r>
-        <w:rPr>
-          <w:lang w:val="en-GB"/>
-        </w:rPr>
-        <w:t xml:space="preserve"> Linux.</w:t>
+        <w:t xml:space="preserve"> is also problematic, with stringent hardware requirements I do not meet. In any case, trying to do either will result in me breaking Apple’s EULA, which is legally binding. </w:t>
       </w:r>
     </w:p>
     <w:p>
@@ -3128,94 +3325,13 @@
     </w:p>
     <w:p>
       <w:pPr>
-        <w:pStyle w:val="Heading4"/>
-        <w:rPr>
-          <w:i w:val="0"/>
-          <w:sz w:val="24"/>
-        </w:rPr>
-      </w:pPr>
-      <w:r>
-        <w:rPr>
-          <w:i w:val="0"/>
-          <w:sz w:val="24"/>
-        </w:rPr>
-        <w:t>1.3.1.3: MacOS</w:t>
-      </w:r>
-    </w:p>
-    <w:p>
-      <w:pPr>
-        <w:pStyle w:val="NoSpacing"/>
-        <w:jc w:val="both"/>
-        <w:rPr>
-          <w:lang w:val="en-GB"/>
-        </w:rPr>
-      </w:pPr>
-    </w:p>
-    <w:p>
-      <w:pPr>
-        <w:pStyle w:val="NoSpacing"/>
-        <w:jc w:val="both"/>
-        <w:rPr>
-          <w:lang w:val="en-GB"/>
-        </w:rPr>
-      </w:pPr>
-      <w:r>
-        <w:rPr>
-          <w:lang w:val="en-GB"/>
-        </w:rPr>
-        <w:t xml:space="preserve">Even though there are </w:t>
-      </w:r>
-      <w:r>
-        <w:rPr>
-          <w:lang w:val="en-GB"/>
-        </w:rPr>
-        <w:t>one or two</w:t>
-      </w:r>
-      <w:r>
-        <w:rPr>
-          <w:lang w:val="en-GB"/>
-        </w:rPr>
-        <w:t xml:space="preserve"> IRC clients for MacOS, I do not have the means to test this. Creating virtual machines with MacOS installed on them have proved to create bugs at best, and </w:t>
-      </w:r>
-      <w:proofErr w:type="spellStart"/>
-      <w:r>
-        <w:rPr>
-          <w:lang w:val="en-GB"/>
-        </w:rPr>
-        <w:t>hackintoshing</w:t>
-      </w:r>
-      <w:proofErr w:type="spellEnd"/>
-      <w:r>
-        <w:rPr>
-          <w:lang w:val="en-GB"/>
-        </w:rPr>
-        <w:t xml:space="preserve"> is also problematic, with stringent hardware requirements I do not meet. In any case, trying to do either will result in me breaking Apple’s EULA, which is legally binding. </w:t>
-      </w:r>
-    </w:p>
-    <w:p>
-      <w:pPr>
-        <w:pStyle w:val="NoSpacing"/>
-        <w:jc w:val="both"/>
-        <w:rPr>
-          <w:lang w:val="en-GB"/>
-        </w:rPr>
-      </w:pPr>
-    </w:p>
-    <w:p>
-      <w:pPr>
         <w:pStyle w:val="Heading3"/>
       </w:pPr>
-      <w:bookmarkStart w:id="5" w:name="_Toc86858960"/>
+      <w:bookmarkStart w:id="6" w:name="_Toc89871822"/>
       <w:r>
         <w:t>1.3.2: Features of JarChat</w:t>
       </w:r>
-      <w:bookmarkEnd w:id="5"/>
-    </w:p>
-    <w:p>
-      <w:pPr>
-        <w:pStyle w:val="NoSpacing"/>
-        <w:jc w:val="both"/>
-      </w:pPr>
+      <w:bookmarkEnd w:id="6"/>
     </w:p>
     <w:p>
       <w:pPr>
@@ -3288,17 +3404,59 @@
       <w:pPr>
         <w:pStyle w:val="Heading3"/>
       </w:pPr>
-      <w:bookmarkStart w:id="6" w:name="_Toc86858961"/>
+      <w:bookmarkStart w:id="7" w:name="_Toc89871823"/>
       <w:r>
         <w:t>1.3.3: Limitations of JarChat</w:t>
       </w:r>
-      <w:bookmarkEnd w:id="6"/>
+      <w:bookmarkEnd w:id="7"/>
     </w:p>
     <w:p>
       <w:pPr>
         <w:pStyle w:val="NoSpacing"/>
         <w:jc w:val="both"/>
-      </w:pPr>
+        <w:rPr>
+          <w:lang w:val="en-GB"/>
+        </w:rPr>
+      </w:pPr>
+      <w:r>
+        <w:t xml:space="preserve">The main limitation of JarChat is the fact that it will be written in Java, which means that JarChat will require and expect the user to have a JVM compatible with </w:t>
+      </w:r>
+      <w:r>
+        <w:rPr>
+          <w:lang w:val="en-GB"/>
+        </w:rPr>
+        <w:t xml:space="preserve">Java version </w:t>
+      </w:r>
+      <w:r>
+        <w:rPr>
+          <w:lang w:val="en-GB"/>
+        </w:rPr>
+        <w:t>1.8</w:t>
+      </w:r>
+      <w:r>
+        <w:rPr>
+          <w:lang w:val="en-GB"/>
+        </w:rPr>
+        <w:t xml:space="preserve">.0 release </w:t>
+      </w:r>
+      <w:r>
+        <w:rPr>
+          <w:lang w:val="en-GB"/>
+        </w:rPr>
+        <w:t>301</w:t>
+      </w:r>
+      <w:r>
+        <w:rPr>
+          <w:lang w:val="en-GB"/>
+        </w:rPr>
+        <w:t xml:space="preserve"> </w:t>
+      </w:r>
+      <w:r>
+        <w:rPr>
+          <w:lang w:val="en-GB"/>
+        </w:rPr>
+        <w:t>already installed on their system. While Java is generally installed on millions of computer systems globally, it cannot be guaranteed that everyone will be able to use JarChat for lack of the ability to install the software.</w:t>
+      </w:r>
     </w:p>
     <w:p>
       <w:pPr>
@@ -3308,92 +3466,363 @@
           <w:lang w:val="en-GB"/>
         </w:rPr>
       </w:pPr>
-      <w:r>
-        <w:t xml:space="preserve">The main limitation of JarChat is the fact that it will be written in Java, which means that JarChat will require and expect the user to have a JVM compatible with </w:t>
-      </w:r>
-      <w:r>
-        <w:rPr>
-          <w:lang w:val="en-GB"/>
-        </w:rPr>
-        <w:t xml:space="preserve">Java version </w:t>
-      </w:r>
-      <w:r>
-        <w:rPr>
-          <w:lang w:val="en-GB"/>
-        </w:rPr>
-        <w:t>1.8</w:t>
-      </w:r>
-      <w:r>
-        <w:rPr>
-          <w:lang w:val="en-GB"/>
-        </w:rPr>
-        <w:t xml:space="preserve">.0 release </w:t>
-      </w:r>
-      <w:r>
-        <w:rPr>
-          <w:lang w:val="en-GB"/>
-        </w:rPr>
-        <w:t>301</w:t>
-      </w:r>
-      <w:r>
-        <w:rPr>
-          <w:lang w:val="en-GB"/>
-        </w:rPr>
-        <w:t xml:space="preserve"> </w:t>
-      </w:r>
-      <w:r>
-        <w:rPr>
-          <w:lang w:val="en-GB"/>
-        </w:rPr>
-        <w:t>already installed on their system. While Java is generally installed on millions of computer systems globally, it cannot be guaranteed that everyone will be able to use JarChat for lack of the ability to install the software.</w:t>
-      </w:r>
+    </w:p>
+    <w:p>
+      <w:pPr>
+        <w:pStyle w:val="Heading2"/>
+        <w:rPr>
+          <w:sz w:val="32"/>
+          <w:szCs w:val="32"/>
+        </w:rPr>
+      </w:pPr>
+      <w:bookmarkStart w:id="8" w:name="_Toc89871824"/>
+      <w:r>
+        <w:rPr>
+          <w:sz w:val="32"/>
+          <w:szCs w:val="32"/>
+        </w:rPr>
+        <w:t>1.4</w:t>
+      </w:r>
+      <w:r>
+        <w:rPr>
+          <w:sz w:val="32"/>
+          <w:szCs w:val="32"/>
+        </w:rPr>
+        <w:t>: Community input</w:t>
+      </w:r>
+      <w:bookmarkEnd w:id="8"/>
     </w:p>
     <w:p>
       <w:pPr>
         <w:pStyle w:val="NoSpacing"/>
         <w:jc w:val="both"/>
-        <w:rPr>
-          <w:lang w:val="en-GB"/>
-        </w:rPr>
-      </w:pPr>
-    </w:p>
-    <w:p>
-      <w:pPr>
-        <w:pStyle w:val="Heading2"/>
-        <w:rPr>
-          <w:sz w:val="32"/>
-        </w:rPr>
-      </w:pPr>
-      <w:bookmarkStart w:id="7" w:name="_Toc86858962"/>
-      <w:r>
-        <w:rPr>
-          <w:sz w:val="32"/>
-        </w:rPr>
-        <w:t>1.4: Requirements</w:t>
-      </w:r>
-      <w:bookmarkEnd w:id="7"/>
-    </w:p>
-    <w:p>
-      <w:pPr>
-        <w:pStyle w:val="Heading3"/>
-        <w:rPr>
-          <w:sz w:val="28"/>
-        </w:rPr>
-      </w:pPr>
-      <w:bookmarkStart w:id="8" w:name="_Toc86858963"/>
-      <w:r>
-        <w:rPr>
-          <w:sz w:val="28"/>
-        </w:rPr>
-        <w:t>1.4.1: Software</w:t>
-      </w:r>
-      <w:bookmarkEnd w:id="8"/>
+      </w:pPr>
+      <w:r>
+        <w:t xml:space="preserve">I am </w:t>
+      </w:r>
+      <w:r>
+        <w:t>already taking input from the community about the project. Since all source code and development will remain public under the GNU GPLv3 license</w:t>
+      </w:r>
+      <w:r>
+        <w:t xml:space="preserve">, it is relatively easy to get community input at every stage in the development cycle. To start things off, I posted an anonymous survey in the </w:t>
+      </w:r>
+      <w:r>
+        <w:rPr>
+          <w:i/>
+          <w:iCs/>
+        </w:rPr>
+        <w:t>#libera</w:t>
+      </w:r>
+      <w:r>
+        <w:t xml:space="preserve"> chat in the most popular IRC server, </w:t>
+      </w:r>
+      <w:hyperlink r:id="rId11" w:history="1">
+        <w:proofErr w:type="spellStart"/>
+        <w:proofErr w:type="gramStart"/>
+        <w:r>
+          <w:rPr>
+            <w:rStyle w:val="Hyperlink"/>
+          </w:rPr>
+          <w:t>libera.chat</w:t>
+        </w:r>
+        <w:proofErr w:type="spellEnd"/>
+        <w:proofErr w:type="gramEnd"/>
+      </w:hyperlink>
+      <w:r>
+        <w:t>.</w:t>
+      </w:r>
     </w:p>
     <w:p>
       <w:pPr>
         <w:pStyle w:val="NoSpacing"/>
         <w:jc w:val="both"/>
       </w:pPr>
+    </w:p>
+    <w:p>
+      <w:pPr>
+        <w:pStyle w:val="NoSpacing"/>
+        <w:jc w:val="both"/>
+      </w:pPr>
+      <w:r>
+        <w:t>The questions in this survey include:</w:t>
+      </w:r>
+    </w:p>
+    <w:p>
+      <w:pPr>
+        <w:pStyle w:val="NoSpacing"/>
+        <w:numPr>
+          <w:ilvl w:val="0"/>
+          <w:numId w:val="10"/>
+        </w:numPr>
+        <w:jc w:val="both"/>
+      </w:pPr>
+      <w:r>
+        <w:t>Roughly how many hours per week do you spend actively logged onto an IRC server?</w:t>
+      </w:r>
+    </w:p>
+    <w:p>
+      <w:pPr>
+        <w:pStyle w:val="NoSpacing"/>
+        <w:numPr>
+          <w:ilvl w:val="0"/>
+          <w:numId w:val="10"/>
+        </w:numPr>
+        <w:jc w:val="both"/>
+      </w:pPr>
+      <w:r>
+        <w:t>Which servers do you frequent?</w:t>
+      </w:r>
+    </w:p>
+    <w:p>
+      <w:pPr>
+        <w:pStyle w:val="NoSpacing"/>
+        <w:numPr>
+          <w:ilvl w:val="0"/>
+          <w:numId w:val="10"/>
+        </w:numPr>
+        <w:jc w:val="both"/>
+      </w:pPr>
+      <w:r>
+        <w:t>Which channels do you frequent in those servers?</w:t>
+      </w:r>
+    </w:p>
+    <w:p>
+      <w:pPr>
+        <w:pStyle w:val="NoSpacing"/>
+        <w:numPr>
+          <w:ilvl w:val="0"/>
+          <w:numId w:val="10"/>
+        </w:numPr>
+        <w:jc w:val="both"/>
+      </w:pPr>
+      <w:r>
+        <w:t>What do you mainly do when logged into IRC?</w:t>
+      </w:r>
+    </w:p>
+    <w:p>
+      <w:pPr>
+        <w:pStyle w:val="NoSpacing"/>
+        <w:numPr>
+          <w:ilvl w:val="0"/>
+          <w:numId w:val="10"/>
+        </w:numPr>
+        <w:jc w:val="both"/>
+      </w:pPr>
+      <w:r>
+        <w:t>What do you look for in a</w:t>
+      </w:r>
+      <w:r>
+        <w:t>n IRC client?</w:t>
+      </w:r>
+    </w:p>
+    <w:p>
+      <w:pPr>
+        <w:pStyle w:val="NoSpacing"/>
+        <w:numPr>
+          <w:ilvl w:val="0"/>
+          <w:numId w:val="10"/>
+        </w:numPr>
+        <w:jc w:val="both"/>
+      </w:pPr>
+      <w:r>
+        <w:t>Which IRC client do you use currently?</w:t>
+      </w:r>
+    </w:p>
+    <w:p>
+      <w:pPr>
+        <w:pStyle w:val="NoSpacing"/>
+        <w:jc w:val="both"/>
+      </w:pPr>
+    </w:p>
+    <w:p>
+      <w:pPr>
+        <w:pStyle w:val="NoSpacing"/>
+        <w:jc w:val="both"/>
+      </w:pPr>
+      <w:r>
+        <w:t>The most popular answers are as follows:</w:t>
+      </w:r>
+    </w:p>
+    <w:p>
+      <w:pPr>
+        <w:pStyle w:val="NoSpacing"/>
+        <w:numPr>
+          <w:ilvl w:val="0"/>
+          <w:numId w:val="11"/>
+        </w:numPr>
+        <w:jc w:val="both"/>
+      </w:pPr>
+      <w:r>
+        <w:t xml:space="preserve">Between </w:t>
+      </w:r>
+      <w:r>
+        <w:t>30 and 40 hours</w:t>
+      </w:r>
+    </w:p>
+    <w:p>
+      <w:pPr>
+        <w:pStyle w:val="NoSpacing"/>
+        <w:numPr>
+          <w:ilvl w:val="0"/>
+          <w:numId w:val="11"/>
+        </w:numPr>
+        <w:jc w:val="both"/>
+      </w:pPr>
+      <w:proofErr w:type="spellStart"/>
+      <w:r>
+        <w:t>Freenode</w:t>
+      </w:r>
+      <w:proofErr w:type="spellEnd"/>
+      <w:r>
+        <w:t xml:space="preserve"> (before the change of ownership), </w:t>
+      </w:r>
+      <w:proofErr w:type="spellStart"/>
+      <w:r>
+        <w:t>Libera.chat</w:t>
+      </w:r>
+      <w:proofErr w:type="spellEnd"/>
+    </w:p>
+    <w:p>
+      <w:pPr>
+        <w:pStyle w:val="NoSpacing"/>
+        <w:numPr>
+          <w:ilvl w:val="0"/>
+          <w:numId w:val="11"/>
+        </w:numPr>
+        <w:jc w:val="both"/>
+      </w:pPr>
+      <w:r>
+        <w:t>Various Linux Distribution/software development support channels</w:t>
+      </w:r>
+    </w:p>
+    <w:p>
+      <w:pPr>
+        <w:pStyle w:val="NoSpacing"/>
+        <w:numPr>
+          <w:ilvl w:val="0"/>
+          <w:numId w:val="11"/>
+        </w:numPr>
+        <w:jc w:val="both"/>
+      </w:pPr>
+      <w:r>
+        <w:t>Ask for/provide support from/to other users of the channel</w:t>
+      </w:r>
+    </w:p>
+    <w:p>
+      <w:pPr>
+        <w:pStyle w:val="NoSpacing"/>
+        <w:numPr>
+          <w:ilvl w:val="0"/>
+          <w:numId w:val="11"/>
+        </w:numPr>
+        <w:jc w:val="both"/>
+      </w:pPr>
+      <w:r>
+        <w:t xml:space="preserve">Usability, theming, </w:t>
+      </w:r>
+      <w:r>
+        <w:t>FOSS</w:t>
+      </w:r>
+    </w:p>
+    <w:p>
+      <w:pPr>
+        <w:pStyle w:val="NoSpacing"/>
+        <w:numPr>
+          <w:ilvl w:val="0"/>
+          <w:numId w:val="11"/>
+        </w:numPr>
+        <w:jc w:val="both"/>
+      </w:pPr>
+      <w:r>
+        <w:t xml:space="preserve">A mix of </w:t>
+      </w:r>
+      <w:proofErr w:type="spellStart"/>
+      <w:r>
+        <w:t>Konversation</w:t>
+      </w:r>
+      <w:proofErr w:type="spellEnd"/>
+      <w:r>
+        <w:t xml:space="preserve">, </w:t>
+      </w:r>
+      <w:proofErr w:type="spellStart"/>
+      <w:r>
+        <w:t>HexChat</w:t>
+      </w:r>
+      <w:proofErr w:type="spellEnd"/>
+      <w:r>
+        <w:t xml:space="preserve">, and </w:t>
+      </w:r>
+      <w:proofErr w:type="spellStart"/>
+      <w:r>
+        <w:t>WeeChat</w:t>
+      </w:r>
+      <w:proofErr w:type="spellEnd"/>
+    </w:p>
+    <w:p>
+      <w:pPr>
+        <w:pStyle w:val="NoSpacing"/>
+        <w:jc w:val="both"/>
+        <w:rPr>
+          <w:lang w:val="en-GB"/>
+        </w:rPr>
+      </w:pPr>
+    </w:p>
+    <w:p>
+      <w:pPr>
+        <w:pStyle w:val="Heading2"/>
+        <w:rPr>
+          <w:sz w:val="32"/>
+        </w:rPr>
+      </w:pPr>
+      <w:bookmarkStart w:id="9" w:name="_Toc89871825"/>
+      <w:r>
+        <w:rPr>
+          <w:sz w:val="32"/>
+        </w:rPr>
+        <w:lastRenderedPageBreak/>
+        <w:t>1.</w:t>
+      </w:r>
+      <w:r>
+        <w:rPr>
+          <w:sz w:val="32"/>
+        </w:rPr>
+        <w:t>5</w:t>
+      </w:r>
+      <w:r>
+        <w:rPr>
+          <w:sz w:val="32"/>
+        </w:rPr>
+        <w:t>: Requirements</w:t>
+      </w:r>
+      <w:bookmarkEnd w:id="9"/>
+    </w:p>
+    <w:p>
+      <w:pPr>
+        <w:pStyle w:val="Heading3"/>
+        <w:rPr>
+          <w:sz w:val="28"/>
+        </w:rPr>
+      </w:pPr>
+      <w:bookmarkStart w:id="10" w:name="_Toc89871826"/>
+      <w:r>
+        <w:rPr>
+          <w:sz w:val="28"/>
+        </w:rPr>
+        <w:t>1.</w:t>
+      </w:r>
+      <w:r>
+        <w:rPr>
+          <w:sz w:val="28"/>
+        </w:rPr>
+        <w:t>5</w:t>
+      </w:r>
+      <w:r>
+        <w:rPr>
+          <w:sz w:val="28"/>
+        </w:rPr>
+        <w:t>.1: Software</w:t>
+      </w:r>
+      <w:bookmarkEnd w:id="10"/>
     </w:p>
     <w:p>
       <w:pPr>
@@ -3405,7 +3834,16 @@
         <w:jc w:val="both"/>
       </w:pPr>
       <w:r>
-        <w:t>Any Desktop OS made from the year 2000 onwards</w:t>
+        <w:t>Windows: Vista SP2/Server 2008 R2</w:t>
+      </w:r>
+      <w:r>
+        <w:t xml:space="preserve"> SP1 (or newer)</w:t>
+      </w:r>
+      <w:r>
+        <w:t xml:space="preserve">, with at least Internet Explorer 9, or </w:t>
+      </w:r>
+      <w:r>
+        <w:t>Firefox</w:t>
       </w:r>
     </w:p>
     <w:p>
@@ -3418,6 +3856,38 @@
         <w:jc w:val="both"/>
       </w:pPr>
       <w:r>
+        <w:t>Linux: Any distribution which has Java JRE version 8 in its repositories</w:t>
+      </w:r>
+      <w:r>
+        <w:t>, with Firefox</w:t>
+      </w:r>
+    </w:p>
+    <w:p>
+      <w:pPr>
+        <w:pStyle w:val="NoSpacing"/>
+        <w:numPr>
+          <w:ilvl w:val="0"/>
+          <w:numId w:val="4"/>
+        </w:numPr>
+        <w:jc w:val="both"/>
+      </w:pPr>
+      <w:r>
+        <w:t>MacOS: MacOS X 10.8.3 or newer (not compatible with Apple M1)</w:t>
+      </w:r>
+      <w:r>
+        <w:t>, with any 64-bit web browser</w:t>
+      </w:r>
+    </w:p>
+    <w:p>
+      <w:pPr>
+        <w:pStyle w:val="NoSpacing"/>
+        <w:numPr>
+          <w:ilvl w:val="0"/>
+          <w:numId w:val="4"/>
+        </w:numPr>
+        <w:jc w:val="both"/>
+      </w:pPr>
+      <w:r>
         <w:rPr>
           <w:lang w:val="en-GB"/>
         </w:rPr>
@@ -3449,16 +3919,27 @@
           <w:sz w:val="28"/>
         </w:rPr>
       </w:pPr>
-      <w:bookmarkStart w:id="9" w:name="_Toc86858964"/>
+      <w:bookmarkStart w:id="11" w:name="_Toc89871827"/>
       <w:r>
         <w:rPr>
           <w:sz w:val="28"/>
         </w:rPr>
-        <w:t>1.4.2: Hardware</w:t>
-      </w:r>
-      <w:bookmarkEnd w:id="9"/>
-    </w:p>
-    <w:p/>
+        <w:t>1.</w:t>
+      </w:r>
+      <w:r>
+        <w:rPr>
+          <w:sz w:val="28"/>
+        </w:rPr>
+        <w:t>5</w:t>
+      </w:r>
+      <w:r>
+        <w:rPr>
+          <w:sz w:val="28"/>
+        </w:rPr>
+        <w:t>.2: Hardware</w:t>
+      </w:r>
+      <w:bookmarkEnd w:id="11"/>
+    </w:p>
     <w:p>
       <w:pPr>
         <w:pStyle w:val="ListParagraph"/>
@@ -3468,19 +3949,43 @@
         </w:numPr>
       </w:pPr>
       <w:r>
-        <w:t>Any CPU + RAM + GPU + Motherboard + PSU configuration able to handle the OS</w:t>
-      </w:r>
-      <w:r>
-        <w:t>’s</w:t>
-      </w:r>
-      <w:r>
-        <w:t xml:space="preserve"> </w:t>
-      </w:r>
-      <w:r>
-        <w:t xml:space="preserve">System </w:t>
-      </w:r>
-      <w:r>
-        <w:t>requirements</w:t>
+        <w:t xml:space="preserve">Windows &amp; Linux: </w:t>
+      </w:r>
+    </w:p>
+    <w:p>
+      <w:pPr>
+        <w:pStyle w:val="ListParagraph"/>
+        <w:numPr>
+          <w:ilvl w:val="1"/>
+          <w:numId w:val="5"/>
+        </w:numPr>
+      </w:pPr>
+      <w:r>
+        <w:t>Pentium 2 266MHz CPU or better</w:t>
+      </w:r>
+    </w:p>
+    <w:p>
+      <w:pPr>
+        <w:pStyle w:val="ListParagraph"/>
+        <w:numPr>
+          <w:ilvl w:val="1"/>
+          <w:numId w:val="5"/>
+        </w:numPr>
+      </w:pPr>
+      <w:r>
+        <w:t>128MB RAM or better</w:t>
+      </w:r>
+    </w:p>
+    <w:p>
+      <w:pPr>
+        <w:pStyle w:val="ListParagraph"/>
+        <w:numPr>
+          <w:ilvl w:val="1"/>
+          <w:numId w:val="5"/>
+        </w:numPr>
+      </w:pPr>
+      <w:r>
+        <w:t>124MB free secondary storage or better</w:t>
       </w:r>
     </w:p>
     <w:p>
@@ -3492,35 +3997,33 @@
         </w:numPr>
       </w:pPr>
       <w:r>
-        <w:t>At least 512</w:t>
-      </w:r>
-      <w:r>
-        <w:rPr>
-          <w:b/>
-          <w:bCs/>
-        </w:rPr>
-        <w:t>MiB</w:t>
-      </w:r>
-      <w:r>
-        <w:t xml:space="preserve"> free RAM</w:t>
-      </w:r>
-      <w:r>
-        <w:t xml:space="preserve"> (TBD)</w:t>
+        <w:t>MacOS</w:t>
       </w:r>
     </w:p>
     <w:p>
       <w:pPr>
         <w:pStyle w:val="ListParagraph"/>
         <w:numPr>
-          <w:ilvl w:val="0"/>
+          <w:ilvl w:val="1"/>
           <w:numId w:val="5"/>
         </w:numPr>
       </w:pPr>
       <w:r>
-        <w:t>TBD secondary storage space free</w:t>
-      </w:r>
-    </w:p>
-    <w:p/>
+        <w:t>An Intel CPU</w:t>
+      </w:r>
+    </w:p>
+    <w:p>
+      <w:pPr>
+        <w:pStyle w:val="ListParagraph"/>
+        <w:numPr>
+          <w:ilvl w:val="1"/>
+          <w:numId w:val="5"/>
+        </w:numPr>
+      </w:pPr>
+      <w:r>
+        <w:t>124MB free secondary storage or better</w:t>
+      </w:r>
+    </w:p>
     <w:p>
       <w:pPr>
         <w:pStyle w:val="Heading2"/>
@@ -3528,21 +4031,26 @@
           <w:sz w:val="32"/>
         </w:rPr>
       </w:pPr>
-      <w:bookmarkStart w:id="10" w:name="_Toc86858965"/>
+      <w:bookmarkStart w:id="12" w:name="_Toc89871828"/>
       <w:r>
         <w:rPr>
           <w:sz w:val="32"/>
         </w:rPr>
-        <w:lastRenderedPageBreak/>
-        <w:t>1.5: Success Criteria</w:t>
-      </w:r>
-      <w:bookmarkEnd w:id="10"/>
-    </w:p>
-    <w:p>
-      <w:pPr>
-        <w:pStyle w:val="NoSpacing"/>
-        <w:jc w:val="both"/>
-      </w:pPr>
+        <w:t>1.</w:t>
+      </w:r>
+      <w:r>
+        <w:rPr>
+          <w:sz w:val="32"/>
+        </w:rPr>
+        <w:t>6</w:t>
+      </w:r>
+      <w:r>
+        <w:rPr>
+          <w:sz w:val="32"/>
+        </w:rPr>
+        <w:t>: Success Criteria</w:t>
+      </w:r>
+      <w:bookmarkEnd w:id="12"/>
     </w:p>
     <w:p>
       <w:pPr>
@@ -3709,14 +4217,14 @@
           <w:sz w:val="40"/>
         </w:rPr>
       </w:pPr>
-      <w:bookmarkStart w:id="11" w:name="_Toc86858966"/>
+      <w:bookmarkStart w:id="13" w:name="_Toc89871829"/>
       <w:r>
         <w:rPr>
           <w:sz w:val="40"/>
         </w:rPr>
         <w:t>2: Design</w:t>
       </w:r>
-      <w:bookmarkEnd w:id="11"/>
+      <w:bookmarkEnd w:id="13"/>
     </w:p>
     <w:p>
       <w:pPr>
@@ -3725,14 +4233,14 @@
           <w:sz w:val="32"/>
         </w:rPr>
       </w:pPr>
-      <w:bookmarkStart w:id="12" w:name="_Toc86858967"/>
+      <w:bookmarkStart w:id="14" w:name="_Toc89871830"/>
       <w:r>
         <w:rPr>
           <w:sz w:val="32"/>
         </w:rPr>
         <w:t>2.1: UI Design</w:t>
       </w:r>
-      <w:bookmarkEnd w:id="12"/>
+      <w:bookmarkEnd w:id="14"/>
     </w:p>
     <w:p>
       <w:pPr>
@@ -3741,20 +4249,14 @@
           <w:sz w:val="28"/>
         </w:rPr>
       </w:pPr>
-      <w:bookmarkStart w:id="13" w:name="_Toc86858968"/>
+      <w:bookmarkStart w:id="15" w:name="_Toc89871831"/>
       <w:r>
         <w:rPr>
           <w:sz w:val="28"/>
         </w:rPr>
         <w:t>2.1.1: Start-up Screen</w:t>
       </w:r>
-      <w:bookmarkEnd w:id="13"/>
-    </w:p>
-    <w:p>
-      <w:pPr>
-        <w:pStyle w:val="NoSpacing"/>
-        <w:jc w:val="both"/>
-      </w:pPr>
+      <w:bookmarkEnd w:id="15"/>
     </w:p>
     <w:p>
       <w:pPr>
@@ -3768,7 +4270,7 @@
         <mc:AlternateContent>
           <mc:Choice Requires="wps">
             <w:drawing>
-              <wp:anchor distT="0" distB="0" distL="114300" distR="114300" simplePos="0" relativeHeight="251666432" behindDoc="0" locked="0" layoutInCell="1" allowOverlap="1" wp14:anchorId="0EC65CF8" wp14:editId="67B0F5A8">
+              <wp:anchor distT="0" distB="0" distL="114300" distR="114300" simplePos="0" relativeHeight="251666432" behindDoc="0" locked="0" layoutInCell="1" allowOverlap="1" wp14:anchorId="0EC65CF8" wp14:editId="0EFECC96">
                 <wp:simplePos x="0" y="0"/>
                 <wp:positionH relativeFrom="column">
                   <wp:posOffset>2702560</wp:posOffset>
@@ -3787,7 +4289,13 @@
                     <wp:lineTo x="0" y="0"/>
                   </wp:wrapPolygon>
                 </wp:wrapThrough>
-                <wp:docPr id="6" name="Text Box 6"/>
+                <wp:docPr id="6" name="Text Box 6">
+                  <a:extLst xmlns:a="http://schemas.openxmlformats.org/drawingml/2006/main">
+                    <a:ext uri="{C183D7F6-B498-43B3-948B-1728B52AA6E4}">
+                      <adec:decorative xmlns:adec="http://schemas.microsoft.com/office/drawing/2017/decorative" val="1"/>
+                    </a:ext>
+                  </a:extLst>
+                </wp:docPr>
                 <wp:cNvGraphicFramePr/>
                 <a:graphic xmlns:a="http://schemas.openxmlformats.org/drawingml/2006/main">
                   <a:graphicData uri="http://schemas.microsoft.com/office/word/2010/wordprocessingShape">
@@ -3819,27 +4327,14 @@
                             <w:r>
                               <w:t xml:space="preserve">Figure </w:t>
                             </w:r>
-                            <w:r>
-                              <w:fldChar w:fldCharType="begin"/>
-                            </w:r>
-                            <w:r>
-                              <w:instrText xml:space="preserve"> SEQ Figure \* ARABIC </w:instrText>
-                            </w:r>
-                            <w:r>
-                              <w:fldChar w:fldCharType="separate"/>
-                            </w:r>
-                            <w:r>
-                              <w:rPr>
-                                <w:noProof/>
-                              </w:rPr>
-                              <w:t>3</w:t>
-                            </w:r>
-                            <w:r>
-                              <w:rPr>
-                                <w:noProof/>
-                              </w:rPr>
-                              <w:fldChar w:fldCharType="end"/>
-                            </w:r>
+                            <w:fldSimple w:instr=" SEQ Figure \* ARABIC ">
+                              <w:r>
+                                <w:rPr>
+                                  <w:noProof/>
+                                </w:rPr>
+                                <w:t>3</w:t>
+                              </w:r>
+                            </w:fldSimple>
                             <w:r>
                               <w:t>: First sketch of how the UI is going to look like, as drawn in Paint 3D</w:t>
                             </w:r>
@@ -3860,7 +4355,7 @@
           </mc:Choice>
           <mc:Fallback>
             <w:pict>
-              <v:shape w14:anchorId="0EC65CF8" id="Text Box 6" o:spid="_x0000_s1028" type="#_x0000_t202" style="position:absolute;left:0;text-align:left;margin-left:212.8pt;margin-top:121.7pt;width:238.3pt;height:.05pt;z-index:251666432;visibility:visible;mso-wrap-style:square;mso-wrap-distance-left:9pt;mso-wrap-distance-top:0;mso-wrap-distance-right:9pt;mso-wrap-distance-bottom:0;mso-position-horizontal:absolute;mso-position-horizontal-relative:text;mso-position-vertical:absolute;mso-position-vertical-relative:text;v-text-anchor:top" o:gfxdata="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" filled="f" stroked="f">
+              <v:shape w14:anchorId="0EC65CF8" id="Text Box 6" o:spid="_x0000_s1028" type="#_x0000_t202" alt="&quot;&quot;" style="position:absolute;left:0;text-align:left;margin-left:212.8pt;margin-top:121.7pt;width:238.3pt;height:.05pt;z-index:251666432;visibility:visible;mso-wrap-style:square;mso-wrap-distance-left:9pt;mso-wrap-distance-top:0;mso-wrap-distance-right:9pt;mso-wrap-distance-bottom:0;mso-position-horizontal:absolute;mso-position-horizontal-relative:text;mso-position-vertical:absolute;mso-position-vertical-relative:text;v-text-anchor:top" o:gfxdata="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" filled="f" stroked="f">
                 <v:textbox style="mso-fit-shape-to-text:t" inset="0,0,0,0">
                   <w:txbxContent>
                     <w:p>
@@ -3912,7 +4407,7 @@
           <w:noProof/>
         </w:rPr>
         <w:drawing>
-          <wp:anchor distT="0" distB="0" distL="114300" distR="114300" simplePos="0" relativeHeight="251664384" behindDoc="0" locked="0" layoutInCell="1" allowOverlap="1" wp14:anchorId="2341482F" wp14:editId="6DE21798">
+          <wp:anchor distT="0" distB="0" distL="114300" distR="114300" simplePos="0" relativeHeight="251664384" behindDoc="0" locked="0" layoutInCell="1" allowOverlap="1" wp14:anchorId="2341482F" wp14:editId="5FFB5A13">
             <wp:simplePos x="0" y="0"/>
             <wp:positionH relativeFrom="margin">
               <wp:align>right</wp:align>
@@ -3931,7 +4426,13 @@
                 <wp:lineTo x="0" y="0"/>
               </wp:wrapPolygon>
             </wp:wrapThrough>
-            <wp:docPr id="5" name="Picture 5"/>
+            <wp:docPr id="5" name="Picture 5">
+              <a:extLst xmlns:a="http://schemas.openxmlformats.org/drawingml/2006/main">
+                <a:ext uri="{C183D7F6-B498-43B3-948B-1728B52AA6E4}">
+                  <adec:decorative xmlns:adec="http://schemas.microsoft.com/office/drawing/2017/decorative" val="1"/>
+                </a:ext>
+              </a:extLst>
+            </wp:docPr>
             <wp:cNvGraphicFramePr>
               <a:graphicFrameLocks xmlns:a="http://schemas.openxmlformats.org/drawingml/2006/main" noChangeAspect="1"/>
             </wp:cNvGraphicFramePr>
@@ -3939,11 +4440,17 @@
               <a:graphicData uri="http://schemas.openxmlformats.org/drawingml/2006/picture">
                 <pic:pic xmlns:pic="http://schemas.openxmlformats.org/drawingml/2006/picture">
                   <pic:nvPicPr>
-                    <pic:cNvPr id="5" name="Picture 5"/>
+                    <pic:cNvPr id="5" name="Picture 5">
+                      <a:extLst>
+                        <a:ext uri="{C183D7F6-B498-43B3-948B-1728B52AA6E4}">
+                          <adec:decorative xmlns:adec="http://schemas.microsoft.com/office/drawing/2017/decorative" val="1"/>
+                        </a:ext>
+                      </a:extLst>
+                    </pic:cNvPr>
                     <pic:cNvPicPr/>
                   </pic:nvPicPr>
                   <pic:blipFill>
-                    <a:blip r:embed="rId11" cstate="print">
+                    <a:blip r:embed="rId12" cstate="print">
                       <a:extLst>
                         <a:ext uri="{28A0092B-C50C-407E-A947-70E740481C1C}">
                           <a14:useLocalDpi xmlns:a14="http://schemas.microsoft.com/office/drawing/2010/main" val="0"/>
@@ -3990,7 +4497,7 @@
           <w:szCs w:val="40"/>
         </w:rPr>
       </w:pPr>
-      <w:bookmarkStart w:id="14" w:name="_Toc86858969"/>
+      <w:bookmarkStart w:id="16" w:name="_Toc89871832"/>
       <w:r>
         <w:rPr>
           <w:sz w:val="40"/>
@@ -3998,7 +4505,7 @@
         </w:rPr>
         <w:t>3: Development &amp; Testing</w:t>
       </w:r>
-      <w:bookmarkEnd w:id="14"/>
+      <w:bookmarkEnd w:id="16"/>
     </w:p>
     <w:p>
       <w:pPr>
@@ -4008,7 +4515,7 @@
           <w:szCs w:val="32"/>
         </w:rPr>
       </w:pPr>
-      <w:bookmarkStart w:id="15" w:name="_Toc86858970"/>
+      <w:bookmarkStart w:id="17" w:name="_Toc89871833"/>
       <w:r>
         <w:rPr>
           <w:sz w:val="32"/>
@@ -4016,19 +4523,13 @@
         </w:rPr>
         <w:t>3.1: Stage 1: Connection to IRC</w:t>
       </w:r>
-      <w:bookmarkEnd w:id="15"/>
+      <w:bookmarkEnd w:id="17"/>
     </w:p>
     <w:p>
       <w:pPr>
         <w:pStyle w:val="NoSpacing"/>
         <w:jc w:val="both"/>
       </w:pPr>
-    </w:p>
-    <w:p>
-      <w:pPr>
-        <w:pStyle w:val="NoSpacing"/>
-        <w:jc w:val="both"/>
-      </w:pPr>
       <w:r>
         <w:t xml:space="preserve">The actual connection to IRC is going to be handled by the </w:t>
       </w:r>
@@ -4040,7 +4541,7 @@
       <w:r>
         <w:t xml:space="preserve"> library for Java (an open-sourced library hosted on GitHub here: </w:t>
       </w:r>
-      <w:hyperlink r:id="rId12" w:history="1">
+      <w:hyperlink r:id="rId13" w:history="1">
         <w:r>
           <w:rPr>
             <w:rStyle w:val="Hyperlink"/>
@@ -4049,12 +4550,16 @@
         </w:r>
       </w:hyperlink>
       <w:r>
-        <w:t>). This library has extensive documentation on GitHub (</w:t>
+        <w:t xml:space="preserve">). This library has extensive </w:t>
+      </w:r>
+      <w:r>
+        <w:lastRenderedPageBreak/>
+        <w:t>documentation on GitHub (</w:t>
       </w:r>
       <w:r>
         <w:t xml:space="preserve">at </w:t>
       </w:r>
-      <w:hyperlink r:id="rId13" w:history="1">
+      <w:hyperlink r:id="rId14" w:history="1">
         <w:r>
           <w:rPr>
             <w:rStyle w:val="Hyperlink"/>
@@ -4065,7 +4570,7 @@
       <w:r>
         <w:t xml:space="preserve">, </w:t>
       </w:r>
-      <w:hyperlink r:id="rId14" w:history="1">
+      <w:hyperlink r:id="rId15" w:history="1">
         <w:r>
           <w:rPr>
             <w:rStyle w:val="Hyperlink"/>
@@ -4076,7 +4581,7 @@
       <w:r>
         <w:t xml:space="preserve">, and </w:t>
       </w:r>
-      <w:hyperlink r:id="rId15" w:history="1">
+      <w:hyperlink r:id="rId16" w:history="1">
         <w:r>
           <w:rPr>
             <w:rStyle w:val="Hyperlink"/>
@@ -4092,8 +4597,8 @@
       </w:r>
     </w:p>
     <w:sectPr>
-      <w:headerReference w:type="default" r:id="rId16"/>
-      <w:footerReference w:type="default" r:id="rId17"/>
+      <w:headerReference w:type="default" r:id="rId17"/>
+      <w:footerReference w:type="default" r:id="rId18"/>
       <w:pgSz w:w="11906" w:h="16838"/>
       <w:pgMar w:top="1440" w:right="1440" w:bottom="1440" w:left="1440" w:header="708" w:footer="708" w:gutter="0"/>
       <w:pgNumType w:start="0"/>
@@ -4218,7 +4723,7 @@
       <w:rPr>
         <w:noProof/>
       </w:rPr>
-      <w:t>03/11/2021 19:11:48</w:t>
+      <w:t>08/12/2021 16:03:29</w:t>
     </w:r>
     <w:r>
       <w:fldChar w:fldCharType="end"/>
@@ -4401,6 +4906,119 @@
     </w:lvl>
   </w:abstractNum>
   <w:abstractNum w:abstractNumId="1" w15:restartNumberingAfterBreak="0">
+    <w:nsid w:val="05D7327B"/>
+    <w:multiLevelType w:val="hybridMultilevel"/>
+    <w:tmpl w:val="A4363016"/>
+    <w:lvl w:ilvl="0" w:tplc="0809000F">
+      <w:start w:val="1"/>
+      <w:numFmt w:val="decimal"/>
+      <w:lvlText w:val="%1."/>
+      <w:lvlJc w:val="left"/>
+      <w:pPr>
+        <w:ind w:left="720" w:hanging="360"/>
+      </w:pPr>
+      <w:rPr>
+        <w:rFonts w:hint="default"/>
+      </w:rPr>
+    </w:lvl>
+    <w:lvl w:ilvl="1" w:tplc="FFFFFFFF" w:tentative="1">
+      <w:start w:val="1"/>
+      <w:numFmt w:val="bullet"/>
+      <w:lvlText w:val="o"/>
+      <w:lvlJc w:val="left"/>
+      <w:pPr>
+        <w:ind w:left="1440" w:hanging="360"/>
+      </w:pPr>
+      <w:rPr>
+        <w:rFonts w:ascii="Courier New" w:hAnsi="Courier New" w:cs="Courier New" w:hint="default"/>
+      </w:rPr>
+    </w:lvl>
+    <w:lvl w:ilvl="2" w:tplc="FFFFFFFF" w:tentative="1">
+      <w:start w:val="1"/>
+      <w:numFmt w:val="bullet"/>
+      <w:lvlText w:val=""/>
+      <w:lvlJc w:val="left"/>
+      <w:pPr>
+        <w:ind w:left="2160" w:hanging="360"/>
+      </w:pPr>
+      <w:rPr>
+        <w:rFonts w:ascii="Wingdings" w:hAnsi="Wingdings" w:hint="default"/>
+      </w:rPr>
+    </w:lvl>
+    <w:lvl w:ilvl="3" w:tplc="FFFFFFFF" w:tentative="1">
+      <w:start w:val="1"/>
+      <w:numFmt w:val="bullet"/>
+      <w:lvlText w:val=""/>
+      <w:lvlJc w:val="left"/>
+      <w:pPr>
+        <w:ind w:left="2880" w:hanging="360"/>
+      </w:pPr>
+      <w:rPr>
+        <w:rFonts w:ascii="Symbol" w:hAnsi="Symbol" w:hint="default"/>
+      </w:rPr>
+    </w:lvl>
+    <w:lvl w:ilvl="4" w:tplc="FFFFFFFF" w:tentative="1">
+      <w:start w:val="1"/>
+      <w:numFmt w:val="bullet"/>
+      <w:lvlText w:val="o"/>
+      <w:lvlJc w:val="left"/>
+      <w:pPr>
+        <w:ind w:left="3600" w:hanging="360"/>
+      </w:pPr>
+      <w:rPr>
+        <w:rFonts w:ascii="Courier New" w:hAnsi="Courier New" w:cs="Courier New" w:hint="default"/>
+      </w:rPr>
+    </w:lvl>
+    <w:lvl w:ilvl="5" w:tplc="FFFFFFFF" w:tentative="1">
+      <w:start w:val="1"/>
+      <w:numFmt w:val="bullet"/>
+      <w:lvlText w:val=""/>
+      <w:lvlJc w:val="left"/>
+      <w:pPr>
+        <w:ind w:left="4320" w:hanging="360"/>
+      </w:pPr>
+      <w:rPr>
+        <w:rFonts w:ascii="Wingdings" w:hAnsi="Wingdings" w:hint="default"/>
+      </w:rPr>
+    </w:lvl>
+    <w:lvl w:ilvl="6" w:tplc="FFFFFFFF" w:tentative="1">
+      <w:start w:val="1"/>
+      <w:numFmt w:val="bullet"/>
+      <w:lvlText w:val=""/>
+      <w:lvlJc w:val="left"/>
+      <w:pPr>
+        <w:ind w:left="5040" w:hanging="360"/>
+      </w:pPr>
+      <w:rPr>
+        <w:rFonts w:ascii="Symbol" w:hAnsi="Symbol" w:hint="default"/>
+      </w:rPr>
+    </w:lvl>
+    <w:lvl w:ilvl="7" w:tplc="FFFFFFFF" w:tentative="1">
+      <w:start w:val="1"/>
+      <w:numFmt w:val="bullet"/>
+      <w:lvlText w:val="o"/>
+      <w:lvlJc w:val="left"/>
+      <w:pPr>
+        <w:ind w:left="5760" w:hanging="360"/>
+      </w:pPr>
+      <w:rPr>
+        <w:rFonts w:ascii="Courier New" w:hAnsi="Courier New" w:cs="Courier New" w:hint="default"/>
+      </w:rPr>
+    </w:lvl>
+    <w:lvl w:ilvl="8" w:tplc="FFFFFFFF" w:tentative="1">
+      <w:start w:val="1"/>
+      <w:numFmt w:val="bullet"/>
+      <w:lvlText w:val=""/>
+      <w:lvlJc w:val="left"/>
+      <w:pPr>
+        <w:ind w:left="6480" w:hanging="360"/>
+      </w:pPr>
+      <w:rPr>
+        <w:rFonts w:ascii="Wingdings" w:hAnsi="Wingdings" w:hint="default"/>
+      </w:rPr>
+    </w:lvl>
+  </w:abstractNum>
+  <w:abstractNum w:abstractNumId="2" w15:restartNumberingAfterBreak="0">
     <w:nsid w:val="1FE82D02"/>
     <w:multiLevelType w:val="hybridMultilevel"/>
     <w:tmpl w:val="E410C656"/>
@@ -4416,7 +5034,7 @@
         <w:rFonts w:ascii="Symbol" w:hAnsi="Symbol" w:hint="default"/>
       </w:rPr>
     </w:lvl>
-    <w:lvl w:ilvl="1" w:tplc="08090003" w:tentative="1">
+    <w:lvl w:ilvl="1" w:tplc="08090003">
       <w:start w:val="1"/>
       <w:numFmt w:val="bullet"/>
       <w:lvlText w:val="o"/>
@@ -4513,7 +5131,93 @@
       </w:rPr>
     </w:lvl>
   </w:abstractNum>
-  <w:abstractNum w:abstractNumId="2" w15:restartNumberingAfterBreak="0">
+  <w:abstractNum w:abstractNumId="3" w15:restartNumberingAfterBreak="0">
+    <w:nsid w:val="2A0C5604"/>
+    <w:multiLevelType w:val="hybridMultilevel"/>
+    <w:tmpl w:val="50DEDAFC"/>
+    <w:lvl w:ilvl="0" w:tplc="0809000F">
+      <w:start w:val="1"/>
+      <w:numFmt w:val="decimal"/>
+      <w:lvlText w:val="%1."/>
+      <w:lvlJc w:val="left"/>
+      <w:pPr>
+        <w:ind w:left="720" w:hanging="360"/>
+      </w:pPr>
+    </w:lvl>
+    <w:lvl w:ilvl="1" w:tplc="08090019" w:tentative="1">
+      <w:start w:val="1"/>
+      <w:numFmt w:val="lowerLetter"/>
+      <w:lvlText w:val="%2."/>
+      <w:lvlJc w:val="left"/>
+      <w:pPr>
+        <w:ind w:left="1440" w:hanging="360"/>
+      </w:pPr>
+    </w:lvl>
+    <w:lvl w:ilvl="2" w:tplc="0809001B" w:tentative="1">
+      <w:start w:val="1"/>
+      <w:numFmt w:val="lowerRoman"/>
+      <w:lvlText w:val="%3."/>
+      <w:lvlJc w:val="right"/>
+      <w:pPr>
+        <w:ind w:left="2160" w:hanging="180"/>
+      </w:pPr>
+    </w:lvl>
+    <w:lvl w:ilvl="3" w:tplc="0809000F" w:tentative="1">
+      <w:start w:val="1"/>
+      <w:numFmt w:val="decimal"/>
+      <w:lvlText w:val="%4."/>
+      <w:lvlJc w:val="left"/>
+      <w:pPr>
+        <w:ind w:left="2880" w:hanging="360"/>
+      </w:pPr>
+    </w:lvl>
+    <w:lvl w:ilvl="4" w:tplc="08090019" w:tentative="1">
+      <w:start w:val="1"/>
+      <w:numFmt w:val="lowerLetter"/>
+      <w:lvlText w:val="%5."/>
+      <w:lvlJc w:val="left"/>
+      <w:pPr>
+        <w:ind w:left="3600" w:hanging="360"/>
+      </w:pPr>
+    </w:lvl>
+    <w:lvl w:ilvl="5" w:tplc="0809001B" w:tentative="1">
+      <w:start w:val="1"/>
+      <w:numFmt w:val="lowerRoman"/>
+      <w:lvlText w:val="%6."/>
+      <w:lvlJc w:val="right"/>
+      <w:pPr>
+        <w:ind w:left="4320" w:hanging="180"/>
+      </w:pPr>
+    </w:lvl>
+    <w:lvl w:ilvl="6" w:tplc="0809000F" w:tentative="1">
+      <w:start w:val="1"/>
+      <w:numFmt w:val="decimal"/>
+      <w:lvlText w:val="%7."/>
+      <w:lvlJc w:val="left"/>
+      <w:pPr>
+        <w:ind w:left="5040" w:hanging="360"/>
+      </w:pPr>
+    </w:lvl>
+    <w:lvl w:ilvl="7" w:tplc="08090019" w:tentative="1">
+      <w:start w:val="1"/>
+      <w:numFmt w:val="lowerLetter"/>
+      <w:lvlText w:val="%8."/>
+      <w:lvlJc w:val="left"/>
+      <w:pPr>
+        <w:ind w:left="5760" w:hanging="360"/>
+      </w:pPr>
+    </w:lvl>
+    <w:lvl w:ilvl="8" w:tplc="0809001B" w:tentative="1">
+      <w:start w:val="1"/>
+      <w:numFmt w:val="lowerRoman"/>
+      <w:lvlText w:val="%9."/>
+      <w:lvlJc w:val="right"/>
+      <w:pPr>
+        <w:ind w:left="6480" w:hanging="180"/>
+      </w:pPr>
+    </w:lvl>
+  </w:abstractNum>
+  <w:abstractNum w:abstractNumId="4" w15:restartNumberingAfterBreak="0">
     <w:nsid w:val="319E2DBD"/>
     <w:multiLevelType w:val="hybridMultilevel"/>
     <w:tmpl w:val="EF7AA59A"/>
@@ -4602,7 +5306,7 @@
       </w:pPr>
     </w:lvl>
   </w:abstractNum>
-  <w:abstractNum w:abstractNumId="3" w15:restartNumberingAfterBreak="0">
+  <w:abstractNum w:abstractNumId="5" w15:restartNumberingAfterBreak="0">
     <w:nsid w:val="371C7963"/>
     <w:multiLevelType w:val="hybridMultilevel"/>
     <w:tmpl w:val="4A229230"/>
@@ -4715,7 +5419,7 @@
       </w:rPr>
     </w:lvl>
   </w:abstractNum>
-  <w:abstractNum w:abstractNumId="4" w15:restartNumberingAfterBreak="0">
+  <w:abstractNum w:abstractNumId="6" w15:restartNumberingAfterBreak="0">
     <w:nsid w:val="3BB43311"/>
     <w:multiLevelType w:val="hybridMultilevel"/>
     <w:tmpl w:val="A7FAD164"/>
@@ -4804,7 +5508,7 @@
       </w:pPr>
     </w:lvl>
   </w:abstractNum>
-  <w:abstractNum w:abstractNumId="5" w15:restartNumberingAfterBreak="0">
+  <w:abstractNum w:abstractNumId="7" w15:restartNumberingAfterBreak="0">
     <w:nsid w:val="42712441"/>
     <w:multiLevelType w:val="hybridMultilevel"/>
     <w:tmpl w:val="2E4ECEF8"/>
@@ -4917,7 +5621,7 @@
       </w:rPr>
     </w:lvl>
   </w:abstractNum>
-  <w:abstractNum w:abstractNumId="6" w15:restartNumberingAfterBreak="0">
+  <w:abstractNum w:abstractNumId="8" w15:restartNumberingAfterBreak="0">
     <w:nsid w:val="57662A3B"/>
     <w:multiLevelType w:val="hybridMultilevel"/>
     <w:tmpl w:val="9B0457FE"/>
@@ -5030,7 +5734,7 @@
       </w:rPr>
     </w:lvl>
   </w:abstractNum>
-  <w:abstractNum w:abstractNumId="7" w15:restartNumberingAfterBreak="0">
+  <w:abstractNum w:abstractNumId="9" w15:restartNumberingAfterBreak="0">
     <w:nsid w:val="57826C0C"/>
     <w:multiLevelType w:val="hybridMultilevel"/>
     <w:tmpl w:val="8FC89498"/>
@@ -5143,29 +5847,151 @@
       </w:rPr>
     </w:lvl>
   </w:abstractNum>
+  <w:abstractNum w:abstractNumId="10" w15:restartNumberingAfterBreak="0">
+    <w:nsid w:val="7931246E"/>
+    <w:multiLevelType w:val="hybridMultilevel"/>
+    <w:tmpl w:val="8DAC9F22"/>
+    <w:lvl w:ilvl="0" w:tplc="08090001">
+      <w:start w:val="1"/>
+      <w:numFmt w:val="bullet"/>
+      <w:lvlText w:val=""/>
+      <w:lvlJc w:val="left"/>
+      <w:pPr>
+        <w:ind w:left="720" w:hanging="360"/>
+      </w:pPr>
+      <w:rPr>
+        <w:rFonts w:ascii="Symbol" w:hAnsi="Symbol" w:hint="default"/>
+      </w:rPr>
+    </w:lvl>
+    <w:lvl w:ilvl="1" w:tplc="08090003" w:tentative="1">
+      <w:start w:val="1"/>
+      <w:numFmt w:val="bullet"/>
+      <w:lvlText w:val="o"/>
+      <w:lvlJc w:val="left"/>
+      <w:pPr>
+        <w:ind w:left="1440" w:hanging="360"/>
+      </w:pPr>
+      <w:rPr>
+        <w:rFonts w:ascii="Courier New" w:hAnsi="Courier New" w:cs="Courier New" w:hint="default"/>
+      </w:rPr>
+    </w:lvl>
+    <w:lvl w:ilvl="2" w:tplc="08090005" w:tentative="1">
+      <w:start w:val="1"/>
+      <w:numFmt w:val="bullet"/>
+      <w:lvlText w:val=""/>
+      <w:lvlJc w:val="left"/>
+      <w:pPr>
+        <w:ind w:left="2160" w:hanging="360"/>
+      </w:pPr>
+      <w:rPr>
+        <w:rFonts w:ascii="Wingdings" w:hAnsi="Wingdings" w:hint="default"/>
+      </w:rPr>
+    </w:lvl>
+    <w:lvl w:ilvl="3" w:tplc="08090001" w:tentative="1">
+      <w:start w:val="1"/>
+      <w:numFmt w:val="bullet"/>
+      <w:lvlText w:val=""/>
+      <w:lvlJc w:val="left"/>
+      <w:pPr>
+        <w:ind w:left="2880" w:hanging="360"/>
+      </w:pPr>
+      <w:rPr>
+        <w:rFonts w:ascii="Symbol" w:hAnsi="Symbol" w:hint="default"/>
+      </w:rPr>
+    </w:lvl>
+    <w:lvl w:ilvl="4" w:tplc="08090003" w:tentative="1">
+      <w:start w:val="1"/>
+      <w:numFmt w:val="bullet"/>
+      <w:lvlText w:val="o"/>
+      <w:lvlJc w:val="left"/>
+      <w:pPr>
+        <w:ind w:left="3600" w:hanging="360"/>
+      </w:pPr>
+      <w:rPr>
+        <w:rFonts w:ascii="Courier New" w:hAnsi="Courier New" w:cs="Courier New" w:hint="default"/>
+      </w:rPr>
+    </w:lvl>
+    <w:lvl w:ilvl="5" w:tplc="08090005" w:tentative="1">
+      <w:start w:val="1"/>
+      <w:numFmt w:val="bullet"/>
+      <w:lvlText w:val=""/>
+      <w:lvlJc w:val="left"/>
+      <w:pPr>
+        <w:ind w:left="4320" w:hanging="360"/>
+      </w:pPr>
+      <w:rPr>
+        <w:rFonts w:ascii="Wingdings" w:hAnsi="Wingdings" w:hint="default"/>
+      </w:rPr>
+    </w:lvl>
+    <w:lvl w:ilvl="6" w:tplc="08090001" w:tentative="1">
+      <w:start w:val="1"/>
+      <w:numFmt w:val="bullet"/>
+      <w:lvlText w:val=""/>
+      <w:lvlJc w:val="left"/>
+      <w:pPr>
+        <w:ind w:left="5040" w:hanging="360"/>
+      </w:pPr>
+      <w:rPr>
+        <w:rFonts w:ascii="Symbol" w:hAnsi="Symbol" w:hint="default"/>
+      </w:rPr>
+    </w:lvl>
+    <w:lvl w:ilvl="7" w:tplc="08090003" w:tentative="1">
+      <w:start w:val="1"/>
+      <w:numFmt w:val="bullet"/>
+      <w:lvlText w:val="o"/>
+      <w:lvlJc w:val="left"/>
+      <w:pPr>
+        <w:ind w:left="5760" w:hanging="360"/>
+      </w:pPr>
+      <w:rPr>
+        <w:rFonts w:ascii="Courier New" w:hAnsi="Courier New" w:cs="Courier New" w:hint="default"/>
+      </w:rPr>
+    </w:lvl>
+    <w:lvl w:ilvl="8" w:tplc="08090005" w:tentative="1">
+      <w:start w:val="1"/>
+      <w:numFmt w:val="bullet"/>
+      <w:lvlText w:val=""/>
+      <w:lvlJc w:val="left"/>
+      <w:pPr>
+        <w:ind w:left="6480" w:hanging="360"/>
+      </w:pPr>
+      <w:rPr>
+        <w:rFonts w:ascii="Wingdings" w:hAnsi="Wingdings" w:hint="default"/>
+      </w:rPr>
+    </w:lvl>
+  </w:abstractNum>
   <w:num w:numId="1">
+    <w:abstractNumId w:val="4"/>
+  </w:num>
+  <w:num w:numId="2">
+    <w:abstractNumId w:val="5"/>
+  </w:num>
+  <w:num w:numId="3">
+    <w:abstractNumId w:val="6"/>
+  </w:num>
+  <w:num w:numId="4">
+    <w:abstractNumId w:val="8"/>
+  </w:num>
+  <w:num w:numId="5">
     <w:abstractNumId w:val="2"/>
   </w:num>
-  <w:num w:numId="2">
-    <w:abstractNumId w:val="3"/>
-  </w:num>
-  <w:num w:numId="3">
-    <w:abstractNumId w:val="4"/>
-  </w:num>
-  <w:num w:numId="4">
-    <w:abstractNumId w:val="6"/>
-  </w:num>
-  <w:num w:numId="5">
-    <w:abstractNumId w:val="1"/>
-  </w:num>
   <w:num w:numId="6">
-    <w:abstractNumId w:val="5"/>
+    <w:abstractNumId w:val="7"/>
   </w:num>
   <w:num w:numId="7">
-    <w:abstractNumId w:val="7"/>
+    <w:abstractNumId w:val="9"/>
   </w:num>
   <w:num w:numId="8">
     <w:abstractNumId w:val="0"/>
+  </w:num>
+  <w:num w:numId="9">
+    <w:abstractNumId w:val="10"/>
+  </w:num>
+  <w:num w:numId="10">
+    <w:abstractNumId w:val="1"/>
+  </w:num>
+  <w:num w:numId="11">
+    <w:abstractNumId w:val="3"/>
   </w:num>
 </w:numbering>
 </file>
@@ -6218,10 +7044,13 @@
     <w:rsidRoot w:val="00EF1BCB"/>
     <w:rsid w:val="001B5EDB"/>
     <w:rsid w:val="00240A2C"/>
+    <w:rsid w:val="002A43C9"/>
     <w:rsid w:val="003B294A"/>
     <w:rsid w:val="006249B8"/>
+    <w:rsid w:val="006D3B22"/>
     <w:rsid w:val="006E2B40"/>
     <w:rsid w:val="006E328E"/>
+    <w:rsid w:val="0088145C"/>
     <w:rsid w:val="00934727"/>
     <w:rsid w:val="009966B4"/>
     <w:rsid w:val="00BE04A5"/>

</xml_diff>

<commit_message>
Never gonna make you cry
</commit_message>
<xml_diff>
--- a/OCR Req'd Documentation/JarChat.docx
+++ b/OCR Req'd Documentation/JarChat.docx
@@ -320,7 +320,7 @@
           <w:pPr>
             <w:pStyle w:val="Heading1"/>
           </w:pPr>
-          <w:bookmarkStart w:id="0" w:name="_Toc89871816"/>
+          <w:bookmarkStart w:id="0" w:name="_Toc89952183"/>
           <w:r>
             <w:rPr>
               <w:sz w:val="40"/>
@@ -384,7 +384,7 @@
           <w:r>
             <w:fldChar w:fldCharType="separate"/>
           </w:r>
-          <w:hyperlink w:anchor="_Toc89871816" w:history="1">
+          <w:hyperlink w:anchor="_Toc89952183" w:history="1">
             <w:r>
               <w:rPr>
                 <w:rStyle w:val="Hyperlink"/>
@@ -411,7 +411,7 @@
                 <w:noProof/>
                 <w:webHidden/>
               </w:rPr>
-              <w:instrText xml:space="preserve"> PAGEREF _Toc89871816 \h </w:instrText>
+              <w:instrText xml:space="preserve"> PAGEREF _Toc89952183 \h </w:instrText>
             </w:r>
             <w:r>
               <w:rPr>
@@ -454,7 +454,7 @@
               <w:lang w:eastAsia="en-GB"/>
             </w:rPr>
           </w:pPr>
-          <w:hyperlink w:anchor="_Toc89871817" w:history="1">
+          <w:hyperlink w:anchor="_Toc89952184" w:history="1">
             <w:r>
               <w:rPr>
                 <w:rStyle w:val="Hyperlink"/>
@@ -481,7 +481,7 @@
                 <w:noProof/>
                 <w:webHidden/>
               </w:rPr>
-              <w:instrText xml:space="preserve"> PAGEREF _Toc89871817 \h </w:instrText>
+              <w:instrText xml:space="preserve"> PAGEREF _Toc89952184 \h </w:instrText>
             </w:r>
             <w:r>
               <w:rPr>
@@ -524,7 +524,7 @@
               <w:lang w:eastAsia="en-GB"/>
             </w:rPr>
           </w:pPr>
-          <w:hyperlink w:anchor="_Toc89871818" w:history="1">
+          <w:hyperlink w:anchor="_Toc89952185" w:history="1">
             <w:r>
               <w:rPr>
                 <w:rStyle w:val="Hyperlink"/>
@@ -551,7 +551,7 @@
                 <w:noProof/>
                 <w:webHidden/>
               </w:rPr>
-              <w:instrText xml:space="preserve"> PAGEREF _Toc89871818 \h </w:instrText>
+              <w:instrText xml:space="preserve"> PAGEREF _Toc89952185 \h </w:instrText>
             </w:r>
             <w:r>
               <w:rPr>
@@ -594,7 +594,7 @@
               <w:lang w:eastAsia="en-GB"/>
             </w:rPr>
           </w:pPr>
-          <w:hyperlink w:anchor="_Toc89871819" w:history="1">
+          <w:hyperlink w:anchor="_Toc89952186" w:history="1">
             <w:r>
               <w:rPr>
                 <w:rStyle w:val="Hyperlink"/>
@@ -621,7 +621,7 @@
                 <w:noProof/>
                 <w:webHidden/>
               </w:rPr>
-              <w:instrText xml:space="preserve"> PAGEREF _Toc89871819 \h </w:instrText>
+              <w:instrText xml:space="preserve"> PAGEREF _Toc89952186 \h </w:instrText>
             </w:r>
             <w:r>
               <w:rPr>
@@ -664,7 +664,7 @@
               <w:lang w:eastAsia="en-GB"/>
             </w:rPr>
           </w:pPr>
-          <w:hyperlink w:anchor="_Toc89871820" w:history="1">
+          <w:hyperlink w:anchor="_Toc89952187" w:history="1">
             <w:r>
               <w:rPr>
                 <w:rStyle w:val="Hyperlink"/>
@@ -691,7 +691,7 @@
                 <w:noProof/>
                 <w:webHidden/>
               </w:rPr>
-              <w:instrText xml:space="preserve"> PAGEREF _Toc89871820 \h </w:instrText>
+              <w:instrText xml:space="preserve"> PAGEREF _Toc89952187 \h </w:instrText>
             </w:r>
             <w:r>
               <w:rPr>
@@ -734,7 +734,7 @@
               <w:lang w:eastAsia="en-GB"/>
             </w:rPr>
           </w:pPr>
-          <w:hyperlink w:anchor="_Toc89871821" w:history="1">
+          <w:hyperlink w:anchor="_Toc89952188" w:history="1">
             <w:r>
               <w:rPr>
                 <w:rStyle w:val="Hyperlink"/>
@@ -761,7 +761,7 @@
                 <w:noProof/>
                 <w:webHidden/>
               </w:rPr>
-              <w:instrText xml:space="preserve"> PAGEREF _Toc89871821 \h </w:instrText>
+              <w:instrText xml:space="preserve"> PAGEREF _Toc89952188 \h </w:instrText>
             </w:r>
             <w:r>
               <w:rPr>
@@ -804,7 +804,7 @@
               <w:lang w:eastAsia="en-GB"/>
             </w:rPr>
           </w:pPr>
-          <w:hyperlink w:anchor="_Toc89871822" w:history="1">
+          <w:hyperlink w:anchor="_Toc89952189" w:history="1">
             <w:r>
               <w:rPr>
                 <w:rStyle w:val="Hyperlink"/>
@@ -831,7 +831,7 @@
                 <w:noProof/>
                 <w:webHidden/>
               </w:rPr>
-              <w:instrText xml:space="preserve"> PAGEREF _Toc89871822 \h </w:instrText>
+              <w:instrText xml:space="preserve"> PAGEREF _Toc89952189 \h </w:instrText>
             </w:r>
             <w:r>
               <w:rPr>
@@ -874,7 +874,7 @@
               <w:lang w:eastAsia="en-GB"/>
             </w:rPr>
           </w:pPr>
-          <w:hyperlink w:anchor="_Toc89871823" w:history="1">
+          <w:hyperlink w:anchor="_Toc89952190" w:history="1">
             <w:r>
               <w:rPr>
                 <w:rStyle w:val="Hyperlink"/>
@@ -901,7 +901,7 @@
                 <w:noProof/>
                 <w:webHidden/>
               </w:rPr>
-              <w:instrText xml:space="preserve"> PAGEREF _Toc89871823 \h </w:instrText>
+              <w:instrText xml:space="preserve"> PAGEREF _Toc89952190 \h </w:instrText>
             </w:r>
             <w:r>
               <w:rPr>
@@ -944,7 +944,7 @@
               <w:lang w:eastAsia="en-GB"/>
             </w:rPr>
           </w:pPr>
-          <w:hyperlink w:anchor="_Toc89871824" w:history="1">
+          <w:hyperlink w:anchor="_Toc89952191" w:history="1">
             <w:r>
               <w:rPr>
                 <w:rStyle w:val="Hyperlink"/>
@@ -971,7 +971,7 @@
                 <w:noProof/>
                 <w:webHidden/>
               </w:rPr>
-              <w:instrText xml:space="preserve"> PAGEREF _Toc89871824 \h </w:instrText>
+              <w:instrText xml:space="preserve"> PAGEREF _Toc89952191 \h </w:instrText>
             </w:r>
             <w:r>
               <w:rPr>
@@ -1014,7 +1014,7 @@
               <w:lang w:eastAsia="en-GB"/>
             </w:rPr>
           </w:pPr>
-          <w:hyperlink w:anchor="_Toc89871825" w:history="1">
+          <w:hyperlink w:anchor="_Toc89952192" w:history="1">
             <w:r>
               <w:rPr>
                 <w:rStyle w:val="Hyperlink"/>
@@ -1041,7 +1041,7 @@
                 <w:noProof/>
                 <w:webHidden/>
               </w:rPr>
-              <w:instrText xml:space="preserve"> PAGEREF _Toc89871825 \h </w:instrText>
+              <w:instrText xml:space="preserve"> PAGEREF _Toc89952192 \h </w:instrText>
             </w:r>
             <w:r>
               <w:rPr>
@@ -1084,7 +1084,7 @@
               <w:lang w:eastAsia="en-GB"/>
             </w:rPr>
           </w:pPr>
-          <w:hyperlink w:anchor="_Toc89871826" w:history="1">
+          <w:hyperlink w:anchor="_Toc89952193" w:history="1">
             <w:r>
               <w:rPr>
                 <w:rStyle w:val="Hyperlink"/>
@@ -1111,7 +1111,7 @@
                 <w:noProof/>
                 <w:webHidden/>
               </w:rPr>
-              <w:instrText xml:space="preserve"> PAGEREF _Toc89871826 \h </w:instrText>
+              <w:instrText xml:space="preserve"> PAGEREF _Toc89952193 \h </w:instrText>
             </w:r>
             <w:r>
               <w:rPr>
@@ -1154,7 +1154,7 @@
               <w:lang w:eastAsia="en-GB"/>
             </w:rPr>
           </w:pPr>
-          <w:hyperlink w:anchor="_Toc89871827" w:history="1">
+          <w:hyperlink w:anchor="_Toc89952194" w:history="1">
             <w:r>
               <w:rPr>
                 <w:rStyle w:val="Hyperlink"/>
@@ -1181,7 +1181,7 @@
                 <w:noProof/>
                 <w:webHidden/>
               </w:rPr>
-              <w:instrText xml:space="preserve"> PAGEREF _Toc89871827 \h </w:instrText>
+              <w:instrText xml:space="preserve"> PAGEREF _Toc89952194 \h </w:instrText>
             </w:r>
             <w:r>
               <w:rPr>
@@ -1224,7 +1224,7 @@
               <w:lang w:eastAsia="en-GB"/>
             </w:rPr>
           </w:pPr>
-          <w:hyperlink w:anchor="_Toc89871828" w:history="1">
+          <w:hyperlink w:anchor="_Toc89952195" w:history="1">
             <w:r>
               <w:rPr>
                 <w:rStyle w:val="Hyperlink"/>
@@ -1251,7 +1251,7 @@
                 <w:noProof/>
                 <w:webHidden/>
               </w:rPr>
-              <w:instrText xml:space="preserve"> PAGEREF _Toc89871828 \h </w:instrText>
+              <w:instrText xml:space="preserve"> PAGEREF _Toc89952195 \h </w:instrText>
             </w:r>
             <w:r>
               <w:rPr>
@@ -1294,7 +1294,7 @@
               <w:lang w:eastAsia="en-GB"/>
             </w:rPr>
           </w:pPr>
-          <w:hyperlink w:anchor="_Toc89871829" w:history="1">
+          <w:hyperlink w:anchor="_Toc89952196" w:history="1">
             <w:r>
               <w:rPr>
                 <w:rStyle w:val="Hyperlink"/>
@@ -1321,7 +1321,7 @@
                 <w:noProof/>
                 <w:webHidden/>
               </w:rPr>
-              <w:instrText xml:space="preserve"> PAGEREF _Toc89871829 \h </w:instrText>
+              <w:instrText xml:space="preserve"> PAGEREF _Toc89952196 \h </w:instrText>
             </w:r>
             <w:r>
               <w:rPr>
@@ -1341,7 +1341,7 @@
                 <w:noProof/>
                 <w:webHidden/>
               </w:rPr>
-              <w:t>5</w:t>
+              <w:t>6</w:t>
             </w:r>
             <w:r>
               <w:rPr>
@@ -1364,7 +1364,7 @@
               <w:lang w:eastAsia="en-GB"/>
             </w:rPr>
           </w:pPr>
-          <w:hyperlink w:anchor="_Toc89871830" w:history="1">
+          <w:hyperlink w:anchor="_Toc89952197" w:history="1">
             <w:r>
               <w:rPr>
                 <w:rStyle w:val="Hyperlink"/>
@@ -1391,7 +1391,7 @@
                 <w:noProof/>
                 <w:webHidden/>
               </w:rPr>
-              <w:instrText xml:space="preserve"> PAGEREF _Toc89871830 \h </w:instrText>
+              <w:instrText xml:space="preserve"> PAGEREF _Toc89952197 \h </w:instrText>
             </w:r>
             <w:r>
               <w:rPr>
@@ -1411,7 +1411,7 @@
                 <w:noProof/>
                 <w:webHidden/>
               </w:rPr>
-              <w:t>5</w:t>
+              <w:t>6</w:t>
             </w:r>
             <w:r>
               <w:rPr>
@@ -1434,7 +1434,7 @@
               <w:lang w:eastAsia="en-GB"/>
             </w:rPr>
           </w:pPr>
-          <w:hyperlink w:anchor="_Toc89871831" w:history="1">
+          <w:hyperlink w:anchor="_Toc89952198" w:history="1">
             <w:r>
               <w:rPr>
                 <w:rStyle w:val="Hyperlink"/>
@@ -1461,7 +1461,7 @@
                 <w:noProof/>
                 <w:webHidden/>
               </w:rPr>
-              <w:instrText xml:space="preserve"> PAGEREF _Toc89871831 \h </w:instrText>
+              <w:instrText xml:space="preserve"> PAGEREF _Toc89952198 \h </w:instrText>
             </w:r>
             <w:r>
               <w:rPr>
@@ -1481,7 +1481,7 @@
                 <w:noProof/>
                 <w:webHidden/>
               </w:rPr>
-              <w:t>5</w:t>
+              <w:t>6</w:t>
             </w:r>
             <w:r>
               <w:rPr>
@@ -1504,7 +1504,7 @@
               <w:lang w:eastAsia="en-GB"/>
             </w:rPr>
           </w:pPr>
-          <w:hyperlink w:anchor="_Toc89871832" w:history="1">
+          <w:hyperlink w:anchor="_Toc89952199" w:history="1">
             <w:r>
               <w:rPr>
                 <w:rStyle w:val="Hyperlink"/>
@@ -1531,7 +1531,7 @@
                 <w:noProof/>
                 <w:webHidden/>
               </w:rPr>
-              <w:instrText xml:space="preserve"> PAGEREF _Toc89871832 \h </w:instrText>
+              <w:instrText xml:space="preserve"> PAGEREF _Toc89952199 \h </w:instrText>
             </w:r>
             <w:r>
               <w:rPr>
@@ -1551,7 +1551,7 @@
                 <w:noProof/>
                 <w:webHidden/>
               </w:rPr>
-              <w:t>5</w:t>
+              <w:t>6</w:t>
             </w:r>
             <w:r>
               <w:rPr>
@@ -1574,7 +1574,7 @@
               <w:lang w:eastAsia="en-GB"/>
             </w:rPr>
           </w:pPr>
-          <w:hyperlink w:anchor="_Toc89871833" w:history="1">
+          <w:hyperlink w:anchor="_Toc89952200" w:history="1">
             <w:r>
               <w:rPr>
                 <w:rStyle w:val="Hyperlink"/>
@@ -1601,7 +1601,7 @@
                 <w:noProof/>
                 <w:webHidden/>
               </w:rPr>
-              <w:instrText xml:space="preserve"> PAGEREF _Toc89871833 \h </w:instrText>
+              <w:instrText xml:space="preserve"> PAGEREF _Toc89952200 \h </w:instrText>
             </w:r>
             <w:r>
               <w:rPr>
@@ -1621,7 +1621,7 @@
                 <w:noProof/>
                 <w:webHidden/>
               </w:rPr>
-              <w:t>5</w:t>
+              <w:t>6</w:t>
             </w:r>
             <w:r>
               <w:rPr>
@@ -1713,7 +1713,7 @@
           <w:sz w:val="40"/>
         </w:rPr>
       </w:pPr>
-      <w:bookmarkStart w:id="1" w:name="_Toc89871817"/>
+      <w:bookmarkStart w:id="1" w:name="_Toc89952184"/>
       <w:r>
         <w:rPr>
           <w:sz w:val="40"/>
@@ -1737,7 +1737,7 @@
           <w:sz w:val="32"/>
         </w:rPr>
       </w:pPr>
-      <w:bookmarkStart w:id="2" w:name="_Toc89871818"/>
+      <w:bookmarkStart w:id="2" w:name="_Toc89952185"/>
       <w:r>
         <w:rPr>
           <w:sz w:val="32"/>
@@ -1801,7 +1801,7 @@
           <w:sz w:val="32"/>
         </w:rPr>
       </w:pPr>
-      <w:bookmarkStart w:id="3" w:name="_Toc89871819"/>
+      <w:bookmarkStart w:id="3" w:name="_Toc89952186"/>
       <w:r>
         <w:rPr>
           <w:sz w:val="32"/>
@@ -1824,12 +1824,6 @@
         </w:rPr>
         <w:t>I expect everyone who uses a computer to be able to take advantage of JarChat. While most services have moved their IM services to other platforms (Microsoft Teams, Skype, Discord, TeamSpeak, etc.), various FOSS (Free and Open-Sourced Software) still use IRC as their support protocol, taking advantage of IRC’s decentralized nature.</w:t>
       </w:r>
-      <w:r>
-        <w:rPr>
-          <w:lang w:val="en-GB"/>
-        </w:rPr>
-        <w:t xml:space="preserve"> </w:t>
-      </w:r>
     </w:p>
     <w:p>
       <w:pPr>
@@ -1842,12 +1836,53 @@
     </w:p>
     <w:p>
       <w:pPr>
+        <w:pStyle w:val="NoSpacing"/>
+        <w:jc w:val="both"/>
+        <w:rPr>
+          <w:lang w:val="en-GB"/>
+        </w:rPr>
+      </w:pPr>
+      <w:r>
+        <w:rPr>
+          <w:lang w:val="en-GB"/>
+        </w:rPr>
+        <w:t xml:space="preserve">JarChat can also expect to be popular with developers in any programming language, as there are still some programming help channels/servers hosted using IRC. The same will be true for new/existing users of most Linux distributions. Most of the time, if somebody has a question regarding Linux which can’t be answered by Google, they can ask in the appropriate channel on </w:t>
+      </w:r>
+      <w:hyperlink r:id="rId8" w:history="1">
+        <w:proofErr w:type="spellStart"/>
+        <w:r>
+          <w:rPr>
+            <w:rStyle w:val="Hyperlink"/>
+            <w:lang w:val="en-GB"/>
+          </w:rPr>
+          <w:t>Libera.chat</w:t>
+        </w:r>
+        <w:proofErr w:type="spellEnd"/>
+      </w:hyperlink>
+      <w:r>
+        <w:rPr>
+          <w:lang w:val="en-GB"/>
+        </w:rPr>
+        <w:t>.</w:t>
+      </w:r>
+    </w:p>
+    <w:p>
+      <w:pPr>
+        <w:pStyle w:val="NoSpacing"/>
+        <w:jc w:val="both"/>
+        <w:rPr>
+          <w:lang w:val="en-GB"/>
+        </w:rPr>
+      </w:pPr>
+    </w:p>
+    <w:p>
+      <w:pPr>
         <w:pStyle w:val="Heading2"/>
         <w:rPr>
           <w:sz w:val="32"/>
         </w:rPr>
       </w:pPr>
-      <w:bookmarkStart w:id="4" w:name="_Toc89871820"/>
+      <w:bookmarkStart w:id="4" w:name="_Toc89952187"/>
       <w:r>
         <w:rPr>
           <w:sz w:val="32"/>
@@ -1863,7 +1898,7 @@
           <w:sz w:val="28"/>
         </w:rPr>
       </w:pPr>
-      <w:bookmarkStart w:id="5" w:name="_Toc89871821"/>
+      <w:bookmarkStart w:id="5" w:name="_Toc89952188"/>
       <w:r>
         <w:rPr>
           <w:sz w:val="28"/>
@@ -2033,14 +2068,27 @@
                             <w:r>
                               <w:t xml:space="preserve">Figure </w:t>
                             </w:r>
-                            <w:fldSimple w:instr=" SEQ Figure \* ARABIC ">
-                              <w:r>
-                                <w:rPr>
-                                  <w:noProof/>
-                                </w:rPr>
-                                <w:t>1</w:t>
-                              </w:r>
-                            </w:fldSimple>
+                            <w:r>
+                              <w:fldChar w:fldCharType="begin"/>
+                            </w:r>
+                            <w:r>
+                              <w:instrText xml:space="preserve"> SEQ Figure \* ARABIC </w:instrText>
+                            </w:r>
+                            <w:r>
+                              <w:fldChar w:fldCharType="separate"/>
+                            </w:r>
+                            <w:r>
+                              <w:rPr>
+                                <w:noProof/>
+                              </w:rPr>
+                              <w:t>1</w:t>
+                            </w:r>
+                            <w:r>
+                              <w:rPr>
+                                <w:noProof/>
+                              </w:rPr>
+                              <w:fldChar w:fldCharType="end"/>
+                            </w:r>
                             <w:r>
                               <w:t xml:space="preserve">: Default look of </w:t>
                             </w:r>
@@ -2182,7 +2230,7 @@
                     <pic:cNvPicPr/>
                   </pic:nvPicPr>
                   <pic:blipFill>
-                    <a:blip r:embed="rId8" cstate="print">
+                    <a:blip r:embed="rId9" cstate="print">
                       <a:extLst>
                         <a:ext uri="{28A0092B-C50C-407E-A947-70E740481C1C}">
                           <a14:useLocalDpi xmlns:a14="http://schemas.microsoft.com/office/drawing/2010/main" val="0"/>
@@ -2290,14 +2338,12 @@
         </w:rPr>
         <w:t xml:space="preserve">expand this functionality to take advantage of all of the features that are included on IRC’s </w:t>
       </w:r>
-      <w:proofErr w:type="spellStart"/>
-      <w:r>
-        <w:rPr>
-          <w:lang w:val="en-GB"/>
-        </w:rPr>
-        <w:t>featureset</w:t>
-      </w:r>
-      <w:proofErr w:type="spellEnd"/>
+      <w:r>
+        <w:rPr>
+          <w:lang w:val="en-GB"/>
+        </w:rPr>
+        <w:t>feature set</w:t>
+      </w:r>
       <w:r>
         <w:rPr>
           <w:lang w:val="en-GB"/>
@@ -2325,7 +2371,6 @@
         <w:rPr>
           <w:sz w:val="24"/>
         </w:rPr>
-        <w:lastRenderedPageBreak/>
         <w:t xml:space="preserve">1.3.1.1.2: </w:t>
       </w:r>
       <w:proofErr w:type="spellStart"/>
@@ -2410,14 +2455,27 @@
                             <w:r>
                               <w:t xml:space="preserve">Figure </w:t>
                             </w:r>
-                            <w:fldSimple w:instr=" SEQ Figure \* ARABIC ">
-                              <w:r>
-                                <w:rPr>
-                                  <w:noProof/>
-                                </w:rPr>
-                                <w:t>2</w:t>
-                              </w:r>
-                            </w:fldSimple>
+                            <w:r>
+                              <w:fldChar w:fldCharType="begin"/>
+                            </w:r>
+                            <w:r>
+                              <w:instrText xml:space="preserve"> SEQ Figure \* ARABIC </w:instrText>
+                            </w:r>
+                            <w:r>
+                              <w:fldChar w:fldCharType="separate"/>
+                            </w:r>
+                            <w:r>
+                              <w:rPr>
+                                <w:noProof/>
+                              </w:rPr>
+                              <w:t>2</w:t>
+                            </w:r>
+                            <w:r>
+                              <w:rPr>
+                                <w:noProof/>
+                              </w:rPr>
+                              <w:fldChar w:fldCharType="end"/>
+                            </w:r>
                             <w:r>
                               <w:t xml:space="preserve">: The first screen of the Windows version of </w:t>
                             </w:r>
@@ -2561,7 +2619,7 @@
                     <pic:cNvPicPr/>
                   </pic:nvPicPr>
                   <pic:blipFill>
-                    <a:blip r:embed="rId9">
+                    <a:blip r:embed="rId10">
                       <a:extLst>
                         <a:ext uri="{28A0092B-C50C-407E-A947-70E740481C1C}">
                           <a14:useLocalDpi xmlns:a14="http://schemas.microsoft.com/office/drawing/2010/main" val="0"/>
@@ -2863,7 +2921,7 @@
       <w:r>
         <w:t xml:space="preserve"> (</w:t>
       </w:r>
-      <w:hyperlink r:id="rId10" w:history="1">
+      <w:hyperlink r:id="rId11" w:history="1">
         <w:r>
           <w:rPr>
             <w:rStyle w:val="Hyperlink"/>
@@ -3125,6 +3183,7 @@
         <w:rPr>
           <w:sz w:val="24"/>
         </w:rPr>
+        <w:lastRenderedPageBreak/>
         <w:t xml:space="preserve">1.3.1.2.3: </w:t>
       </w:r>
       <w:proofErr w:type="spellStart"/>
@@ -3176,14 +3235,7 @@
         <w:rPr>
           <w:lang w:val="en-GB"/>
         </w:rPr>
-        <w:t xml:space="preserve">, its source code, .deb file, the official Arch Linux repositories, and more. It is also FOSS under the GNU GPL v2 </w:t>
-      </w:r>
-      <w:r>
-        <w:rPr>
-          <w:lang w:val="en-GB"/>
-        </w:rPr>
-        <w:lastRenderedPageBreak/>
-        <w:t xml:space="preserve">license and features full support for Windows 7, 8, 8.1, 10, and 11. While it has Windows support, I am testing it on my install of </w:t>
+        <w:t xml:space="preserve">, its source code, .deb file, the official Arch Linux repositories, and more. It is also FOSS under the GNU GPL v2 license and features full support for Windows 7, 8, 8.1, 10, and 11. While it has Windows support, I am testing it on my install of </w:t>
       </w:r>
       <w:proofErr w:type="spellStart"/>
       <w:r>
@@ -3327,7 +3379,7 @@
       <w:pPr>
         <w:pStyle w:val="Heading3"/>
       </w:pPr>
-      <w:bookmarkStart w:id="6" w:name="_Toc89871822"/>
+      <w:bookmarkStart w:id="6" w:name="_Toc89952189"/>
       <w:r>
         <w:t>1.3.2: Features of JarChat</w:t>
       </w:r>
@@ -3404,7 +3456,7 @@
       <w:pPr>
         <w:pStyle w:val="Heading3"/>
       </w:pPr>
-      <w:bookmarkStart w:id="7" w:name="_Toc89871823"/>
+      <w:bookmarkStart w:id="7" w:name="_Toc89952190"/>
       <w:r>
         <w:t>1.3.3: Limitations of JarChat</w:t>
       </w:r>
@@ -3475,7 +3527,7 @@
           <w:szCs w:val="32"/>
         </w:rPr>
       </w:pPr>
-      <w:bookmarkStart w:id="8" w:name="_Toc89871824"/>
+      <w:bookmarkStart w:id="8" w:name="_Toc89952191"/>
       <w:r>
         <w:rPr>
           <w:sz w:val="32"/>
@@ -3516,7 +3568,7 @@
       <w:r>
         <w:t xml:space="preserve"> chat in the most popular IRC server, </w:t>
       </w:r>
-      <w:hyperlink r:id="rId11" w:history="1">
+      <w:hyperlink r:id="rId12" w:history="1">
         <w:proofErr w:type="spellStart"/>
         <w:proofErr w:type="gramStart"/>
         <w:r>
@@ -3734,6 +3786,7 @@
         <w:jc w:val="both"/>
       </w:pPr>
       <w:r>
+        <w:lastRenderedPageBreak/>
         <w:t xml:space="preserve">A mix of </w:t>
       </w:r>
       <w:proofErr w:type="spellStart"/>
@@ -3774,12 +3827,11 @@
           <w:sz w:val="32"/>
         </w:rPr>
       </w:pPr>
-      <w:bookmarkStart w:id="9" w:name="_Toc89871825"/>
+      <w:bookmarkStart w:id="9" w:name="_Toc89952192"/>
       <w:r>
         <w:rPr>
           <w:sz w:val="32"/>
         </w:rPr>
-        <w:lastRenderedPageBreak/>
         <w:t>1.</w:t>
       </w:r>
       <w:r>
@@ -3803,7 +3855,7 @@
           <w:sz w:val="28"/>
         </w:rPr>
       </w:pPr>
-      <w:bookmarkStart w:id="10" w:name="_Toc89871826"/>
+      <w:bookmarkStart w:id="10" w:name="_Toc89952193"/>
       <w:r>
         <w:rPr>
           <w:sz w:val="28"/>
@@ -3834,16 +3886,45 @@
         <w:jc w:val="both"/>
       </w:pPr>
       <w:r>
-        <w:t>Windows: Vista SP2/Server 2008 R2</w:t>
+        <w:t>Windows:</w:t>
+      </w:r>
+    </w:p>
+    <w:p>
+      <w:pPr>
+        <w:pStyle w:val="NoSpacing"/>
+        <w:numPr>
+          <w:ilvl w:val="1"/>
+          <w:numId w:val="4"/>
+        </w:numPr>
+        <w:jc w:val="both"/>
+      </w:pPr>
+      <w:r>
+        <w:t>Vista SP2/Server 2008 R2</w:t>
       </w:r>
       <w:r>
         <w:t xml:space="preserve"> SP1 (or newer)</w:t>
       </w:r>
-      <w:r>
-        <w:t xml:space="preserve">, with at least Internet Explorer 9, or </w:t>
+    </w:p>
+    <w:p>
+      <w:pPr>
+        <w:pStyle w:val="NoSpacing"/>
+        <w:numPr>
+          <w:ilvl w:val="1"/>
+          <w:numId w:val="4"/>
+        </w:numPr>
+        <w:jc w:val="both"/>
+      </w:pPr>
+      <w:r>
+        <w:t>A</w:t>
+      </w:r>
+      <w:r>
+        <w:t xml:space="preserve">t least Internet Explorer 9, or </w:t>
       </w:r>
       <w:r>
         <w:t>Firefox</w:t>
+      </w:r>
+      <w:r>
+        <w:t xml:space="preserve"> (a dependency of Java)</w:t>
       </w:r>
     </w:p>
     <w:p>
@@ -3856,10 +3937,39 @@
         <w:jc w:val="both"/>
       </w:pPr>
       <w:r>
-        <w:t>Linux: Any distribution which has Java JRE version 8 in its repositories</w:t>
-      </w:r>
-      <w:r>
-        <w:t>, with Firefox</w:t>
+        <w:t>Linux</w:t>
+      </w:r>
+      <w:r>
+        <w:t>:</w:t>
+      </w:r>
+    </w:p>
+    <w:p>
+      <w:pPr>
+        <w:pStyle w:val="NoSpacing"/>
+        <w:numPr>
+          <w:ilvl w:val="1"/>
+          <w:numId w:val="4"/>
+        </w:numPr>
+        <w:jc w:val="both"/>
+      </w:pPr>
+      <w:r>
+        <w:t>Any distribution which has Java JRE version 8 in its repositories</w:t>
+      </w:r>
+    </w:p>
+    <w:p>
+      <w:pPr>
+        <w:pStyle w:val="NoSpacing"/>
+        <w:numPr>
+          <w:ilvl w:val="1"/>
+          <w:numId w:val="4"/>
+        </w:numPr>
+        <w:jc w:val="both"/>
+      </w:pPr>
+      <w:r>
+        <w:t>Firefox</w:t>
+      </w:r>
+      <w:r>
+        <w:t xml:space="preserve"> (a dependency of Java)</w:t>
       </w:r>
     </w:p>
     <w:p>
@@ -3872,10 +3982,42 @@
         <w:jc w:val="both"/>
       </w:pPr>
       <w:r>
-        <w:t>MacOS: MacOS X 10.8.3 or newer (not compatible with Apple M1)</w:t>
-      </w:r>
-      <w:r>
-        <w:t>, with any 64-bit web browser</w:t>
+        <w:t>MacOS</w:t>
+      </w:r>
+    </w:p>
+    <w:p>
+      <w:pPr>
+        <w:pStyle w:val="NoSpacing"/>
+        <w:numPr>
+          <w:ilvl w:val="1"/>
+          <w:numId w:val="4"/>
+        </w:numPr>
+        <w:jc w:val="both"/>
+      </w:pPr>
+      <w:r>
+        <w:t>MacOS X 10.8.3 or newer (not compatible with Apple M1</w:t>
+      </w:r>
+      <w:r>
+        <w:t>)</w:t>
+      </w:r>
+    </w:p>
+    <w:p>
+      <w:pPr>
+        <w:pStyle w:val="NoSpacing"/>
+        <w:numPr>
+          <w:ilvl w:val="1"/>
+          <w:numId w:val="4"/>
+        </w:numPr>
+        <w:jc w:val="both"/>
+      </w:pPr>
+      <w:r>
+        <w:t>Any</w:t>
+      </w:r>
+      <w:r>
+        <w:t xml:space="preserve"> 64-bit web browser</w:t>
+      </w:r>
+      <w:r>
+        <w:t xml:space="preserve"> (a dependency of Java)</w:t>
       </w:r>
     </w:p>
     <w:p>
@@ -3903,7 +4045,7 @@
         <w:rPr>
           <w:lang w:val="en-GB"/>
         </w:rPr>
-        <w:t>301</w:t>
+        <w:t>292</w:t>
       </w:r>
     </w:p>
     <w:p>
@@ -3919,7 +4061,7 @@
           <w:sz w:val="28"/>
         </w:rPr>
       </w:pPr>
-      <w:bookmarkStart w:id="11" w:name="_Toc89871827"/>
+      <w:bookmarkStart w:id="11" w:name="_Toc89952194"/>
       <w:r>
         <w:rPr>
           <w:sz w:val="28"/>
@@ -4031,7 +4173,7 @@
           <w:sz w:val="32"/>
         </w:rPr>
       </w:pPr>
-      <w:bookmarkStart w:id="12" w:name="_Toc89871828"/>
+      <w:bookmarkStart w:id="12" w:name="_Toc89952195"/>
       <w:r>
         <w:rPr>
           <w:sz w:val="32"/>
@@ -4201,14 +4343,14 @@
         <w:jc w:val="both"/>
       </w:pPr>
       <w:r>
-        <w:t>Be testing in connections with servers that use SSL encryption</w:t>
-      </w:r>
-    </w:p>
-    <w:p>
-      <w:pPr>
-        <w:pStyle w:val="NoSpacing"/>
-        <w:jc w:val="both"/>
-      </w:pPr>
+        <w:t>Be test</w:t>
+      </w:r>
+      <w:r>
+        <w:t>ed</w:t>
+      </w:r>
+      <w:r>
+        <w:t xml:space="preserve"> in connections with servers that use SSL encryption</w:t>
+      </w:r>
     </w:p>
     <w:p>
       <w:pPr>
@@ -4217,11 +4359,12 @@
           <w:sz w:val="40"/>
         </w:rPr>
       </w:pPr>
-      <w:bookmarkStart w:id="13" w:name="_Toc89871829"/>
+      <w:bookmarkStart w:id="13" w:name="_Toc89952196"/>
       <w:r>
         <w:rPr>
           <w:sz w:val="40"/>
         </w:rPr>
+        <w:lastRenderedPageBreak/>
         <w:t>2: Design</w:t>
       </w:r>
       <w:bookmarkEnd w:id="13"/>
@@ -4233,7 +4376,7 @@
           <w:sz w:val="32"/>
         </w:rPr>
       </w:pPr>
-      <w:bookmarkStart w:id="14" w:name="_Toc89871830"/>
+      <w:bookmarkStart w:id="14" w:name="_Toc89952197"/>
       <w:r>
         <w:rPr>
           <w:sz w:val="32"/>
@@ -4249,7 +4392,7 @@
           <w:sz w:val="28"/>
         </w:rPr>
       </w:pPr>
-      <w:bookmarkStart w:id="15" w:name="_Toc89871831"/>
+      <w:bookmarkStart w:id="15" w:name="_Toc89952198"/>
       <w:r>
         <w:rPr>
           <w:sz w:val="28"/>
@@ -4327,14 +4470,27 @@
                             <w:r>
                               <w:t xml:space="preserve">Figure </w:t>
                             </w:r>
-                            <w:fldSimple w:instr=" SEQ Figure \* ARABIC ">
-                              <w:r>
-                                <w:rPr>
-                                  <w:noProof/>
-                                </w:rPr>
-                                <w:t>3</w:t>
-                              </w:r>
-                            </w:fldSimple>
+                            <w:r>
+                              <w:fldChar w:fldCharType="begin"/>
+                            </w:r>
+                            <w:r>
+                              <w:instrText xml:space="preserve"> SEQ Figure \* ARABIC </w:instrText>
+                            </w:r>
+                            <w:r>
+                              <w:fldChar w:fldCharType="separate"/>
+                            </w:r>
+                            <w:r>
+                              <w:rPr>
+                                <w:noProof/>
+                              </w:rPr>
+                              <w:t>3</w:t>
+                            </w:r>
+                            <w:r>
+                              <w:rPr>
+                                <w:noProof/>
+                              </w:rPr>
+                              <w:fldChar w:fldCharType="end"/>
+                            </w:r>
                             <w:r>
                               <w:t>: First sketch of how the UI is going to look like, as drawn in Paint 3D</w:t>
                             </w:r>
@@ -4450,7 +4606,7 @@
                     <pic:cNvPicPr/>
                   </pic:nvPicPr>
                   <pic:blipFill>
-                    <a:blip r:embed="rId12" cstate="print">
+                    <a:blip r:embed="rId13" cstate="print">
                       <a:extLst>
                         <a:ext uri="{28A0092B-C50C-407E-A947-70E740481C1C}">
                           <a14:useLocalDpi xmlns:a14="http://schemas.microsoft.com/office/drawing/2010/main" val="0"/>
@@ -4486,7 +4642,10 @@
         <w:t xml:space="preserve">On startup, I intend for JarChat to show the main window where server output will go, with a message in there if the user has not added any IRC servers. </w:t>
       </w:r>
       <w:r>
-        <w:t xml:space="preserve">Alongside the main window, </w:t>
+        <w:t xml:space="preserve">Alongside the main </w:t>
+      </w:r>
+      <w:r>
+        <w:t>text area, there will be two other areas holding lists of connected servers/channels as well as active users in each channel.</w:t>
       </w:r>
     </w:p>
     <w:p>
@@ -4497,7 +4656,7 @@
           <w:szCs w:val="40"/>
         </w:rPr>
       </w:pPr>
-      <w:bookmarkStart w:id="16" w:name="_Toc89871832"/>
+      <w:bookmarkStart w:id="16" w:name="_Toc89952199"/>
       <w:r>
         <w:rPr>
           <w:sz w:val="40"/>
@@ -4515,7 +4674,7 @@
           <w:szCs w:val="32"/>
         </w:rPr>
       </w:pPr>
-      <w:bookmarkStart w:id="17" w:name="_Toc89871833"/>
+      <w:bookmarkStart w:id="17" w:name="_Toc89952200"/>
       <w:r>
         <w:rPr>
           <w:sz w:val="32"/>
@@ -4531,74 +4690,39 @@
         <w:jc w:val="both"/>
       </w:pPr>
       <w:r>
-        <w:t xml:space="preserve">The actual connection to IRC is going to be handled by the </w:t>
-      </w:r>
-      <w:proofErr w:type="spellStart"/>
-      <w:r>
-        <w:t>pircbotx</w:t>
-      </w:r>
-      <w:proofErr w:type="spellEnd"/>
-      <w:r>
-        <w:t xml:space="preserve"> library for Java (an open-sourced library hosted on GitHub here: </w:t>
-      </w:r>
-      <w:hyperlink r:id="rId13" w:history="1">
+        <w:t xml:space="preserve">The actual connection to IRC is going to be handled by </w:t>
+      </w:r>
+      <w:r>
+        <w:t xml:space="preserve">some code I found on a </w:t>
+      </w:r>
+      <w:hyperlink r:id="rId14" w:anchor="file-simpleircclient-java" w:history="1">
         <w:r>
           <w:rPr>
             <w:rStyle w:val="Hyperlink"/>
           </w:rPr>
-          <w:t>https://github.com/pircbotx/pircbotx</w:t>
+          <w:t>GitHub Gist</w:t>
         </w:r>
       </w:hyperlink>
       <w:r>
-        <w:t xml:space="preserve">). This library has extensive </w:t>
-      </w:r>
-      <w:r>
-        <w:lastRenderedPageBreak/>
-        <w:t>documentation on GitHub (</w:t>
-      </w:r>
-      <w:r>
-        <w:t xml:space="preserve">at </w:t>
-      </w:r>
-      <w:hyperlink r:id="rId14" w:history="1">
+        <w:t xml:space="preserve"> by </w:t>
+      </w:r>
+      <w:hyperlink r:id="rId15" w:history="1">
+        <w:proofErr w:type="spellStart"/>
         <w:r>
           <w:rPr>
             <w:rStyle w:val="Hyperlink"/>
           </w:rPr>
-          <w:t>https://github.com/pircbotx/pircbotx/wiki/Documentation</w:t>
+          <w:t>Kaecy</w:t>
         </w:r>
+        <w:proofErr w:type="spellEnd"/>
       </w:hyperlink>
       <w:r>
-        <w:t xml:space="preserve">, </w:t>
-      </w:r>
-      <w:hyperlink r:id="rId15" w:history="1">
-        <w:r>
-          <w:rPr>
-            <w:rStyle w:val="Hyperlink"/>
-          </w:rPr>
-          <w:t>https://github.com/pircbotx/pircbotx/wiki</w:t>
-        </w:r>
-      </w:hyperlink>
-      <w:r>
-        <w:t xml:space="preserve">, and </w:t>
-      </w:r>
-      <w:hyperlink r:id="rId16" w:history="1">
-        <w:r>
-          <w:rPr>
-            <w:rStyle w:val="Hyperlink"/>
-          </w:rPr>
-          <w:t>http://pircbotx.github.io/pircbotx/latest/apidocs/</w:t>
-        </w:r>
-      </w:hyperlink>
-      <w:r>
-        <w:t>)</w:t>
-      </w:r>
-      <w:r>
-        <w:t>, and has been actively maintained since 2015 so it is a good choice to use and still has support.</w:t>
+        <w:t>, which seems to handle the connection decently and more stable than others I have found.</w:t>
       </w:r>
     </w:p>
     <w:sectPr>
-      <w:headerReference w:type="default" r:id="rId17"/>
-      <w:footerReference w:type="default" r:id="rId18"/>
+      <w:headerReference w:type="default" r:id="rId16"/>
+      <w:footerReference w:type="default" r:id="rId17"/>
       <w:pgSz w:w="11906" w:h="16838"/>
       <w:pgMar w:top="1440" w:right="1440" w:bottom="1440" w:left="1440" w:header="708" w:footer="708" w:gutter="0"/>
       <w:pgNumType w:start="0"/>
@@ -4723,7 +4847,7 @@
       <w:rPr>
         <w:noProof/>
       </w:rPr>
-      <w:t>08/12/2021 16:03:29</w:t>
+      <w:t>09/12/2021 14:22:58</w:t>
     </w:r>
     <w:r>
       <w:fldChar w:fldCharType="end"/>
@@ -5637,7 +5761,7 @@
         <w:rFonts w:ascii="Symbol" w:hAnsi="Symbol" w:hint="default"/>
       </w:rPr>
     </w:lvl>
-    <w:lvl w:ilvl="1" w:tplc="08090003" w:tentative="1">
+    <w:lvl w:ilvl="1" w:tplc="08090003">
       <w:start w:val="1"/>
       <w:numFmt w:val="bullet"/>
       <w:lvlText w:val="o"/>
@@ -7045,6 +7169,7 @@
     <w:rsid w:val="001B5EDB"/>
     <w:rsid w:val="00240A2C"/>
     <w:rsid w:val="002A43C9"/>
+    <w:rsid w:val="002F7D47"/>
     <w:rsid w:val="003B294A"/>
     <w:rsid w:val="006249B8"/>
     <w:rsid w:val="006D3B22"/>

</xml_diff>

<commit_message>
corrected the GitHub Gist link
</commit_message>
<xml_diff>
--- a/OCR Req'd Documentation/JarChat.docx
+++ b/OCR Req'd Documentation/JarChat.docx
@@ -309,7 +309,7 @@
           <w:pPr>
             <w:pStyle w:val="Heading1"/>
           </w:pPr>
-          <w:bookmarkStart w:id="0" w:name="_Toc102826483"/>
+          <w:bookmarkStart w:id="0" w:name="_Toc102826929"/>
           <w:r>
             <w:rPr>
               <w:sz w:val="40"/>
@@ -383,7 +383,7 @@
               <w:lang w:eastAsia="en-GB"/>
             </w:rPr>
           </w:pPr>
-          <w:hyperlink w:anchor="_Toc102826483" w:history="1">
+          <w:hyperlink w:anchor="_Toc102826929" w:history="1">
             <w:r>
               <w:rPr>
                 <w:rStyle w:val="Hyperlink"/>
@@ -410,7 +410,7 @@
                 <w:noProof/>
                 <w:webHidden/>
               </w:rPr>
-              <w:instrText xml:space="preserve"> PAGEREF _Toc102826483 \h </w:instrText>
+              <w:instrText xml:space="preserve"> PAGEREF _Toc102826929 \h </w:instrText>
             </w:r>
             <w:r>
               <w:rPr>
@@ -453,7 +453,7 @@
               <w:lang w:eastAsia="en-GB"/>
             </w:rPr>
           </w:pPr>
-          <w:hyperlink w:anchor="_Toc102826484" w:history="1">
+          <w:hyperlink w:anchor="_Toc102826930" w:history="1">
             <w:r>
               <w:rPr>
                 <w:rStyle w:val="Hyperlink"/>
@@ -480,7 +480,7 @@
                 <w:noProof/>
                 <w:webHidden/>
               </w:rPr>
-              <w:instrText xml:space="preserve"> PAGEREF _Toc102826484 \h </w:instrText>
+              <w:instrText xml:space="preserve"> PAGEREF _Toc102826930 \h </w:instrText>
             </w:r>
             <w:r>
               <w:rPr>
@@ -523,7 +523,7 @@
               <w:lang w:eastAsia="en-GB"/>
             </w:rPr>
           </w:pPr>
-          <w:hyperlink w:anchor="_Toc102826485" w:history="1">
+          <w:hyperlink w:anchor="_Toc102826931" w:history="1">
             <w:r>
               <w:rPr>
                 <w:rStyle w:val="Hyperlink"/>
@@ -550,7 +550,7 @@
                 <w:noProof/>
                 <w:webHidden/>
               </w:rPr>
-              <w:instrText xml:space="preserve"> PAGEREF _Toc102826485 \h </w:instrText>
+              <w:instrText xml:space="preserve"> PAGEREF _Toc102826931 \h </w:instrText>
             </w:r>
             <w:r>
               <w:rPr>
@@ -593,7 +593,7 @@
               <w:lang w:eastAsia="en-GB"/>
             </w:rPr>
           </w:pPr>
-          <w:hyperlink w:anchor="_Toc102826486" w:history="1">
+          <w:hyperlink w:anchor="_Toc102826932" w:history="1">
             <w:r>
               <w:rPr>
                 <w:rStyle w:val="Hyperlink"/>
@@ -620,7 +620,7 @@
                 <w:noProof/>
                 <w:webHidden/>
               </w:rPr>
-              <w:instrText xml:space="preserve"> PAGEREF _Toc102826486 \h </w:instrText>
+              <w:instrText xml:space="preserve"> PAGEREF _Toc102826932 \h </w:instrText>
             </w:r>
             <w:r>
               <w:rPr>
@@ -663,7 +663,7 @@
               <w:lang w:eastAsia="en-GB"/>
             </w:rPr>
           </w:pPr>
-          <w:hyperlink w:anchor="_Toc102826487" w:history="1">
+          <w:hyperlink w:anchor="_Toc102826933" w:history="1">
             <w:r>
               <w:rPr>
                 <w:rStyle w:val="Hyperlink"/>
@@ -690,7 +690,7 @@
                 <w:noProof/>
                 <w:webHidden/>
               </w:rPr>
-              <w:instrText xml:space="preserve"> PAGEREF _Toc102826487 \h </w:instrText>
+              <w:instrText xml:space="preserve"> PAGEREF _Toc102826933 \h </w:instrText>
             </w:r>
             <w:r>
               <w:rPr>
@@ -733,7 +733,7 @@
               <w:lang w:eastAsia="en-GB"/>
             </w:rPr>
           </w:pPr>
-          <w:hyperlink w:anchor="_Toc102826488" w:history="1">
+          <w:hyperlink w:anchor="_Toc102826934" w:history="1">
             <w:r>
               <w:rPr>
                 <w:rStyle w:val="Hyperlink"/>
@@ -760,7 +760,7 @@
                 <w:noProof/>
                 <w:webHidden/>
               </w:rPr>
-              <w:instrText xml:space="preserve"> PAGEREF _Toc102826488 \h </w:instrText>
+              <w:instrText xml:space="preserve"> PAGEREF _Toc102826934 \h </w:instrText>
             </w:r>
             <w:r>
               <w:rPr>
@@ -803,7 +803,7 @@
               <w:lang w:eastAsia="en-GB"/>
             </w:rPr>
           </w:pPr>
-          <w:hyperlink w:anchor="_Toc102826489" w:history="1">
+          <w:hyperlink w:anchor="_Toc102826935" w:history="1">
             <w:r>
               <w:rPr>
                 <w:rStyle w:val="Hyperlink"/>
@@ -830,7 +830,7 @@
                 <w:noProof/>
                 <w:webHidden/>
               </w:rPr>
-              <w:instrText xml:space="preserve"> PAGEREF _Toc102826489 \h </w:instrText>
+              <w:instrText xml:space="preserve"> PAGEREF _Toc102826935 \h </w:instrText>
             </w:r>
             <w:r>
               <w:rPr>
@@ -873,7 +873,7 @@
               <w:lang w:eastAsia="en-GB"/>
             </w:rPr>
           </w:pPr>
-          <w:hyperlink w:anchor="_Toc102826490" w:history="1">
+          <w:hyperlink w:anchor="_Toc102826936" w:history="1">
             <w:r>
               <w:rPr>
                 <w:rStyle w:val="Hyperlink"/>
@@ -900,7 +900,7 @@
                 <w:noProof/>
                 <w:webHidden/>
               </w:rPr>
-              <w:instrText xml:space="preserve"> PAGEREF _Toc102826490 \h </w:instrText>
+              <w:instrText xml:space="preserve"> PAGEREF _Toc102826936 \h </w:instrText>
             </w:r>
             <w:r>
               <w:rPr>
@@ -943,7 +943,7 @@
               <w:lang w:eastAsia="en-GB"/>
             </w:rPr>
           </w:pPr>
-          <w:hyperlink w:anchor="_Toc102826491" w:history="1">
+          <w:hyperlink w:anchor="_Toc102826937" w:history="1">
             <w:r>
               <w:rPr>
                 <w:rStyle w:val="Hyperlink"/>
@@ -970,7 +970,7 @@
                 <w:noProof/>
                 <w:webHidden/>
               </w:rPr>
-              <w:instrText xml:space="preserve"> PAGEREF _Toc102826491 \h </w:instrText>
+              <w:instrText xml:space="preserve"> PAGEREF _Toc102826937 \h </w:instrText>
             </w:r>
             <w:r>
               <w:rPr>
@@ -1013,7 +1013,7 @@
               <w:lang w:eastAsia="en-GB"/>
             </w:rPr>
           </w:pPr>
-          <w:hyperlink w:anchor="_Toc102826492" w:history="1">
+          <w:hyperlink w:anchor="_Toc102826938" w:history="1">
             <w:r>
               <w:rPr>
                 <w:rStyle w:val="Hyperlink"/>
@@ -1040,7 +1040,7 @@
                 <w:noProof/>
                 <w:webHidden/>
               </w:rPr>
-              <w:instrText xml:space="preserve"> PAGEREF _Toc102826492 \h </w:instrText>
+              <w:instrText xml:space="preserve"> PAGEREF _Toc102826938 \h </w:instrText>
             </w:r>
             <w:r>
               <w:rPr>
@@ -1083,7 +1083,7 @@
               <w:lang w:eastAsia="en-GB"/>
             </w:rPr>
           </w:pPr>
-          <w:hyperlink w:anchor="_Toc102826493" w:history="1">
+          <w:hyperlink w:anchor="_Toc102826939" w:history="1">
             <w:r>
               <w:rPr>
                 <w:rStyle w:val="Hyperlink"/>
@@ -1110,7 +1110,7 @@
                 <w:noProof/>
                 <w:webHidden/>
               </w:rPr>
-              <w:instrText xml:space="preserve"> PAGEREF _Toc102826493 \h </w:instrText>
+              <w:instrText xml:space="preserve"> PAGEREF _Toc102826939 \h </w:instrText>
             </w:r>
             <w:r>
               <w:rPr>
@@ -1153,7 +1153,7 @@
               <w:lang w:eastAsia="en-GB"/>
             </w:rPr>
           </w:pPr>
-          <w:hyperlink w:anchor="_Toc102826494" w:history="1">
+          <w:hyperlink w:anchor="_Toc102826940" w:history="1">
             <w:r>
               <w:rPr>
                 <w:rStyle w:val="Hyperlink"/>
@@ -1180,7 +1180,7 @@
                 <w:noProof/>
                 <w:webHidden/>
               </w:rPr>
-              <w:instrText xml:space="preserve"> PAGEREF _Toc102826494 \h </w:instrText>
+              <w:instrText xml:space="preserve"> PAGEREF _Toc102826940 \h </w:instrText>
             </w:r>
             <w:r>
               <w:rPr>
@@ -1223,7 +1223,7 @@
               <w:lang w:eastAsia="en-GB"/>
             </w:rPr>
           </w:pPr>
-          <w:hyperlink w:anchor="_Toc102826495" w:history="1">
+          <w:hyperlink w:anchor="_Toc102826941" w:history="1">
             <w:r>
               <w:rPr>
                 <w:rStyle w:val="Hyperlink"/>
@@ -1250,7 +1250,7 @@
                 <w:noProof/>
                 <w:webHidden/>
               </w:rPr>
-              <w:instrText xml:space="preserve"> PAGEREF _Toc102826495 \h </w:instrText>
+              <w:instrText xml:space="preserve"> PAGEREF _Toc102826941 \h </w:instrText>
             </w:r>
             <w:r>
               <w:rPr>
@@ -1293,7 +1293,7 @@
               <w:lang w:eastAsia="en-GB"/>
             </w:rPr>
           </w:pPr>
-          <w:hyperlink w:anchor="_Toc102826496" w:history="1">
+          <w:hyperlink w:anchor="_Toc102826942" w:history="1">
             <w:r>
               <w:rPr>
                 <w:rStyle w:val="Hyperlink"/>
@@ -1320,7 +1320,7 @@
                 <w:noProof/>
                 <w:webHidden/>
               </w:rPr>
-              <w:instrText xml:space="preserve"> PAGEREF _Toc102826496 \h </w:instrText>
+              <w:instrText xml:space="preserve"> PAGEREF _Toc102826942 \h </w:instrText>
             </w:r>
             <w:r>
               <w:rPr>
@@ -1363,7 +1363,7 @@
               <w:lang w:eastAsia="en-GB"/>
             </w:rPr>
           </w:pPr>
-          <w:hyperlink w:anchor="_Toc102826497" w:history="1">
+          <w:hyperlink w:anchor="_Toc102826943" w:history="1">
             <w:r>
               <w:rPr>
                 <w:rStyle w:val="Hyperlink"/>
@@ -1390,7 +1390,7 @@
                 <w:noProof/>
                 <w:webHidden/>
               </w:rPr>
-              <w:instrText xml:space="preserve"> PAGEREF _Toc102826497 \h </w:instrText>
+              <w:instrText xml:space="preserve"> PAGEREF _Toc102826943 \h </w:instrText>
             </w:r>
             <w:r>
               <w:rPr>
@@ -1433,7 +1433,7 @@
               <w:lang w:eastAsia="en-GB"/>
             </w:rPr>
           </w:pPr>
-          <w:hyperlink w:anchor="_Toc102826498" w:history="1">
+          <w:hyperlink w:anchor="_Toc102826944" w:history="1">
             <w:r>
               <w:rPr>
                 <w:rStyle w:val="Hyperlink"/>
@@ -1460,7 +1460,7 @@
                 <w:noProof/>
                 <w:webHidden/>
               </w:rPr>
-              <w:instrText xml:space="preserve"> PAGEREF _Toc102826498 \h </w:instrText>
+              <w:instrText xml:space="preserve"> PAGEREF _Toc102826944 \h </w:instrText>
             </w:r>
             <w:r>
               <w:rPr>
@@ -1503,7 +1503,7 @@
               <w:lang w:eastAsia="en-GB"/>
             </w:rPr>
           </w:pPr>
-          <w:hyperlink w:anchor="_Toc102826499" w:history="1">
+          <w:hyperlink w:anchor="_Toc102826945" w:history="1">
             <w:r>
               <w:rPr>
                 <w:rStyle w:val="Hyperlink"/>
@@ -1530,7 +1530,7 @@
                 <w:noProof/>
                 <w:webHidden/>
               </w:rPr>
-              <w:instrText xml:space="preserve"> PAGEREF _Toc102826499 \h </w:instrText>
+              <w:instrText xml:space="preserve"> PAGEREF _Toc102826945 \h </w:instrText>
             </w:r>
             <w:r>
               <w:rPr>
@@ -1573,7 +1573,7 @@
               <w:lang w:eastAsia="en-GB"/>
             </w:rPr>
           </w:pPr>
-          <w:hyperlink w:anchor="_Toc102826500" w:history="1">
+          <w:hyperlink w:anchor="_Toc102826946" w:history="1">
             <w:r>
               <w:rPr>
                 <w:rStyle w:val="Hyperlink"/>
@@ -1600,7 +1600,7 @@
                 <w:noProof/>
                 <w:webHidden/>
               </w:rPr>
-              <w:instrText xml:space="preserve"> PAGEREF _Toc102826500 \h </w:instrText>
+              <w:instrText xml:space="preserve"> PAGEREF _Toc102826946 \h </w:instrText>
             </w:r>
             <w:r>
               <w:rPr>
@@ -1643,7 +1643,7 @@
               <w:lang w:eastAsia="en-GB"/>
             </w:rPr>
           </w:pPr>
-          <w:hyperlink w:anchor="_Toc102826501" w:history="1">
+          <w:hyperlink w:anchor="_Toc102826947" w:history="1">
             <w:r>
               <w:rPr>
                 <w:rStyle w:val="Hyperlink"/>
@@ -1670,7 +1670,7 @@
                 <w:noProof/>
                 <w:webHidden/>
               </w:rPr>
-              <w:instrText xml:space="preserve"> PAGEREF _Toc102826501 \h </w:instrText>
+              <w:instrText xml:space="preserve"> PAGEREF _Toc102826947 \h </w:instrText>
             </w:r>
             <w:r>
               <w:rPr>
@@ -1713,7 +1713,7 @@
               <w:lang w:eastAsia="en-GB"/>
             </w:rPr>
           </w:pPr>
-          <w:hyperlink w:anchor="_Toc102826502" w:history="1">
+          <w:hyperlink w:anchor="_Toc102826948" w:history="1">
             <w:r>
               <w:rPr>
                 <w:rStyle w:val="Hyperlink"/>
@@ -1740,7 +1740,7 @@
                 <w:noProof/>
                 <w:webHidden/>
               </w:rPr>
-              <w:instrText xml:space="preserve"> PAGEREF _Toc102826502 \h </w:instrText>
+              <w:instrText xml:space="preserve"> PAGEREF _Toc102826948 \h </w:instrText>
             </w:r>
             <w:r>
               <w:rPr>
@@ -1783,7 +1783,7 @@
               <w:lang w:eastAsia="en-GB"/>
             </w:rPr>
           </w:pPr>
-          <w:hyperlink w:anchor="_Toc102826503" w:history="1">
+          <w:hyperlink w:anchor="_Toc102826949" w:history="1">
             <w:r>
               <w:rPr>
                 <w:rStyle w:val="Hyperlink"/>
@@ -1810,7 +1810,7 @@
                 <w:noProof/>
                 <w:webHidden/>
               </w:rPr>
-              <w:instrText xml:space="preserve"> PAGEREF _Toc102826503 \h </w:instrText>
+              <w:instrText xml:space="preserve"> PAGEREF _Toc102826949 \h </w:instrText>
             </w:r>
             <w:r>
               <w:rPr>
@@ -1853,7 +1853,7 @@
               <w:lang w:eastAsia="en-GB"/>
             </w:rPr>
           </w:pPr>
-          <w:hyperlink w:anchor="_Toc102826504" w:history="1">
+          <w:hyperlink w:anchor="_Toc102826950" w:history="1">
             <w:r>
               <w:rPr>
                 <w:rStyle w:val="Hyperlink"/>
@@ -1880,7 +1880,7 @@
                 <w:noProof/>
                 <w:webHidden/>
               </w:rPr>
-              <w:instrText xml:space="preserve"> PAGEREF _Toc102826504 \h </w:instrText>
+              <w:instrText xml:space="preserve"> PAGEREF _Toc102826950 \h </w:instrText>
             </w:r>
             <w:r>
               <w:rPr>
@@ -1923,7 +1923,7 @@
               <w:lang w:eastAsia="en-GB"/>
             </w:rPr>
           </w:pPr>
-          <w:hyperlink w:anchor="_Toc102826505" w:history="1">
+          <w:hyperlink w:anchor="_Toc102826951" w:history="1">
             <w:r>
               <w:rPr>
                 <w:rStyle w:val="Hyperlink"/>
@@ -1950,7 +1950,7 @@
                 <w:noProof/>
                 <w:webHidden/>
               </w:rPr>
-              <w:instrText xml:space="preserve"> PAGEREF _Toc102826505 \h </w:instrText>
+              <w:instrText xml:space="preserve"> PAGEREF _Toc102826951 \h </w:instrText>
             </w:r>
             <w:r>
               <w:rPr>
@@ -1993,7 +1993,7 @@
               <w:lang w:eastAsia="en-GB"/>
             </w:rPr>
           </w:pPr>
-          <w:hyperlink w:anchor="_Toc102826506" w:history="1">
+          <w:hyperlink w:anchor="_Toc102826952" w:history="1">
             <w:r>
               <w:rPr>
                 <w:rStyle w:val="Hyperlink"/>
@@ -2020,7 +2020,7 @@
                 <w:noProof/>
                 <w:webHidden/>
               </w:rPr>
-              <w:instrText xml:space="preserve"> PAGEREF _Toc102826506 \h </w:instrText>
+              <w:instrText xml:space="preserve"> PAGEREF _Toc102826952 \h </w:instrText>
             </w:r>
             <w:r>
               <w:rPr>
@@ -2063,7 +2063,7 @@
               <w:lang w:eastAsia="en-GB"/>
             </w:rPr>
           </w:pPr>
-          <w:hyperlink w:anchor="_Toc102826507" w:history="1">
+          <w:hyperlink w:anchor="_Toc102826953" w:history="1">
             <w:r>
               <w:rPr>
                 <w:rStyle w:val="Hyperlink"/>
@@ -2090,7 +2090,7 @@
                 <w:noProof/>
                 <w:webHidden/>
               </w:rPr>
-              <w:instrText xml:space="preserve"> PAGEREF _Toc102826507 \h </w:instrText>
+              <w:instrText xml:space="preserve"> PAGEREF _Toc102826953 \h </w:instrText>
             </w:r>
             <w:r>
               <w:rPr>
@@ -2133,7 +2133,7 @@
               <w:lang w:eastAsia="en-GB"/>
             </w:rPr>
           </w:pPr>
-          <w:hyperlink w:anchor="_Toc102826508" w:history="1">
+          <w:hyperlink w:anchor="_Toc102826954" w:history="1">
             <w:r>
               <w:rPr>
                 <w:rStyle w:val="Hyperlink"/>
@@ -2161,7 +2161,7 @@
                 <w:noProof/>
                 <w:webHidden/>
               </w:rPr>
-              <w:instrText xml:space="preserve"> PAGEREF _Toc102826508 \h </w:instrText>
+              <w:instrText xml:space="preserve"> PAGEREF _Toc102826954 \h </w:instrText>
             </w:r>
             <w:r>
               <w:rPr>
@@ -2204,7 +2204,7 @@
               <w:lang w:eastAsia="en-GB"/>
             </w:rPr>
           </w:pPr>
-          <w:hyperlink w:anchor="_Toc102826509" w:history="1">
+          <w:hyperlink w:anchor="_Toc102826955" w:history="1">
             <w:r>
               <w:rPr>
                 <w:rStyle w:val="Hyperlink"/>
@@ -2231,7 +2231,7 @@
                 <w:noProof/>
                 <w:webHidden/>
               </w:rPr>
-              <w:instrText xml:space="preserve"> PAGEREF _Toc102826509 \h </w:instrText>
+              <w:instrText xml:space="preserve"> PAGEREF _Toc102826955 \h </w:instrText>
             </w:r>
             <w:r>
               <w:rPr>
@@ -2274,7 +2274,7 @@
               <w:lang w:eastAsia="en-GB"/>
             </w:rPr>
           </w:pPr>
-          <w:hyperlink w:anchor="_Toc102826510" w:history="1">
+          <w:hyperlink w:anchor="_Toc102826956" w:history="1">
             <w:r>
               <w:rPr>
                 <w:rStyle w:val="Hyperlink"/>
@@ -2301,7 +2301,7 @@
                 <w:noProof/>
                 <w:webHidden/>
               </w:rPr>
-              <w:instrText xml:space="preserve"> PAGEREF _Toc102826510 \h </w:instrText>
+              <w:instrText xml:space="preserve"> PAGEREF _Toc102826956 \h </w:instrText>
             </w:r>
             <w:r>
               <w:rPr>
@@ -2373,7 +2373,7 @@
           <w:sz w:val="40"/>
         </w:rPr>
       </w:pPr>
-      <w:bookmarkStart w:id="1" w:name="_Toc102826484"/>
+      <w:bookmarkStart w:id="1" w:name="_Toc102826930"/>
       <w:r>
         <w:rPr>
           <w:sz w:val="40"/>
@@ -2397,7 +2397,7 @@
           <w:sz w:val="32"/>
         </w:rPr>
       </w:pPr>
-      <w:bookmarkStart w:id="2" w:name="_Toc102826485"/>
+      <w:bookmarkStart w:id="2" w:name="_Toc102826931"/>
       <w:r>
         <w:rPr>
           <w:sz w:val="32"/>
@@ -2485,7 +2485,7 @@
           <w:sz w:val="32"/>
         </w:rPr>
       </w:pPr>
-      <w:bookmarkStart w:id="3" w:name="_Toc102826486"/>
+      <w:bookmarkStart w:id="3" w:name="_Toc102826932"/>
       <w:r>
         <w:rPr>
           <w:sz w:val="32"/>
@@ -2566,7 +2566,7 @@
           <w:sz w:val="32"/>
         </w:rPr>
       </w:pPr>
-      <w:bookmarkStart w:id="4" w:name="_Toc102826487"/>
+      <w:bookmarkStart w:id="4" w:name="_Toc102826933"/>
       <w:r>
         <w:rPr>
           <w:sz w:val="32"/>
@@ -2582,7 +2582,7 @@
           <w:sz w:val="28"/>
         </w:rPr>
       </w:pPr>
-      <w:bookmarkStart w:id="5" w:name="_Toc102826488"/>
+      <w:bookmarkStart w:id="5" w:name="_Toc102826934"/>
       <w:r>
         <w:rPr>
           <w:sz w:val="28"/>
@@ -2738,14 +2738,27 @@
                             <w:r>
                               <w:t xml:space="preserve">Figure </w:t>
                             </w:r>
-                            <w:fldSimple w:instr=" SEQ Figure \* ARABIC ">
-                              <w:r>
-                                <w:rPr>
-                                  <w:noProof/>
-                                </w:rPr>
-                                <w:t>1</w:t>
-                              </w:r>
-                            </w:fldSimple>
+                            <w:r>
+                              <w:fldChar w:fldCharType="begin"/>
+                            </w:r>
+                            <w:r>
+                              <w:instrText xml:space="preserve"> SEQ Figure \* ARABIC </w:instrText>
+                            </w:r>
+                            <w:r>
+                              <w:fldChar w:fldCharType="separate"/>
+                            </w:r>
+                            <w:r>
+                              <w:rPr>
+                                <w:noProof/>
+                              </w:rPr>
+                              <w:t>1</w:t>
+                            </w:r>
+                            <w:r>
+                              <w:rPr>
+                                <w:noProof/>
+                              </w:rPr>
+                              <w:fldChar w:fldCharType="end"/>
+                            </w:r>
                             <w:r>
                               <w:t xml:space="preserve">: Default look of </w:t>
                             </w:r>
@@ -3127,14 +3140,27 @@
                             <w:r>
                               <w:t xml:space="preserve">Figure </w:t>
                             </w:r>
-                            <w:fldSimple w:instr=" SEQ Figure \* ARABIC ">
-                              <w:r>
-                                <w:rPr>
-                                  <w:noProof/>
-                                </w:rPr>
-                                <w:t>2</w:t>
-                              </w:r>
-                            </w:fldSimple>
+                            <w:r>
+                              <w:fldChar w:fldCharType="begin"/>
+                            </w:r>
+                            <w:r>
+                              <w:instrText xml:space="preserve"> SEQ Figure \* ARABIC </w:instrText>
+                            </w:r>
+                            <w:r>
+                              <w:fldChar w:fldCharType="separate"/>
+                            </w:r>
+                            <w:r>
+                              <w:rPr>
+                                <w:noProof/>
+                              </w:rPr>
+                              <w:t>2</w:t>
+                            </w:r>
+                            <w:r>
+                              <w:rPr>
+                                <w:noProof/>
+                              </w:rPr>
+                              <w:fldChar w:fldCharType="end"/>
+                            </w:r>
                             <w:r>
                               <w:t>: The first screen of the Windows version of XChat, running on Windows 11 build</w:t>
                             </w:r>
@@ -4114,7 +4140,7 @@
           <w:szCs w:val="28"/>
         </w:rPr>
       </w:pPr>
-      <w:bookmarkStart w:id="6" w:name="_Toc102826489"/>
+      <w:bookmarkStart w:id="6" w:name="_Toc102826935"/>
       <w:r>
         <w:rPr>
           <w:sz w:val="28"/>
@@ -4199,7 +4225,7 @@
           <w:szCs w:val="28"/>
         </w:rPr>
       </w:pPr>
-      <w:bookmarkStart w:id="7" w:name="_Toc102826490"/>
+      <w:bookmarkStart w:id="7" w:name="_Toc102826936"/>
       <w:r>
         <w:rPr>
           <w:sz w:val="28"/>
@@ -4262,7 +4288,7 @@
           <w:szCs w:val="32"/>
         </w:rPr>
       </w:pPr>
-      <w:bookmarkStart w:id="8" w:name="_Toc102826491"/>
+      <w:bookmarkStart w:id="8" w:name="_Toc102826937"/>
       <w:r>
         <w:rPr>
           <w:sz w:val="32"/>
@@ -4562,7 +4588,7 @@
           <w:sz w:val="32"/>
         </w:rPr>
       </w:pPr>
-      <w:bookmarkStart w:id="9" w:name="_Toc102826492"/>
+      <w:bookmarkStart w:id="9" w:name="_Toc102826938"/>
       <w:r>
         <w:rPr>
           <w:sz w:val="32"/>
@@ -4590,7 +4616,7 @@
           <w:sz w:val="28"/>
         </w:rPr>
       </w:pPr>
-      <w:bookmarkStart w:id="10" w:name="_Toc102826493"/>
+      <w:bookmarkStart w:id="10" w:name="_Toc102826939"/>
       <w:r>
         <w:rPr>
           <w:sz w:val="28"/>
@@ -4805,7 +4831,7 @@
           <w:sz w:val="28"/>
         </w:rPr>
       </w:pPr>
-      <w:bookmarkStart w:id="11" w:name="_Toc102826494"/>
+      <w:bookmarkStart w:id="11" w:name="_Toc102826940"/>
       <w:r>
         <w:rPr>
           <w:sz w:val="28"/>
@@ -4917,7 +4943,7 @@
           <w:sz w:val="32"/>
         </w:rPr>
       </w:pPr>
-      <w:bookmarkStart w:id="12" w:name="_Toc102826495"/>
+      <w:bookmarkStart w:id="12" w:name="_Toc102826941"/>
       <w:r>
         <w:rPr>
           <w:sz w:val="32"/>
@@ -5100,7 +5126,7 @@
           <w:sz w:val="40"/>
         </w:rPr>
       </w:pPr>
-      <w:bookmarkStart w:id="13" w:name="_Toc102826496"/>
+      <w:bookmarkStart w:id="13" w:name="_Toc102826942"/>
       <w:r>
         <w:rPr>
           <w:sz w:val="40"/>
@@ -5125,7 +5151,7 @@
           <w:sz w:val="32"/>
         </w:rPr>
       </w:pPr>
-      <w:bookmarkStart w:id="14" w:name="_Toc102826497"/>
+      <w:bookmarkStart w:id="14" w:name="_Toc102826943"/>
       <w:r>
         <w:rPr>
           <w:sz w:val="32"/>
@@ -5142,7 +5168,7 @@
           <w:sz w:val="28"/>
         </w:rPr>
       </w:pPr>
-      <w:bookmarkStart w:id="15" w:name="_Toc102826498"/>
+      <w:bookmarkStart w:id="15" w:name="_Toc102826944"/>
       <w:r>
         <w:rPr>
           <w:sz w:val="28"/>
@@ -5220,14 +5246,27 @@
                             <w:r>
                               <w:t xml:space="preserve">Figure </w:t>
                             </w:r>
-                            <w:fldSimple w:instr=" SEQ Figure \* ARABIC ">
-                              <w:r>
-                                <w:rPr>
-                                  <w:noProof/>
-                                </w:rPr>
-                                <w:t>3</w:t>
-                              </w:r>
-                            </w:fldSimple>
+                            <w:r>
+                              <w:fldChar w:fldCharType="begin"/>
+                            </w:r>
+                            <w:r>
+                              <w:instrText xml:space="preserve"> SEQ Figure \* ARABIC </w:instrText>
+                            </w:r>
+                            <w:r>
+                              <w:fldChar w:fldCharType="separate"/>
+                            </w:r>
+                            <w:r>
+                              <w:rPr>
+                                <w:noProof/>
+                              </w:rPr>
+                              <w:t>3</w:t>
+                            </w:r>
+                            <w:r>
+                              <w:rPr>
+                                <w:noProof/>
+                              </w:rPr>
+                              <w:fldChar w:fldCharType="end"/>
+                            </w:r>
                             <w:r>
                               <w:t>: First</w:t>
                             </w:r>
@@ -5410,7 +5449,7 @@
           <w:szCs w:val="40"/>
         </w:rPr>
       </w:pPr>
-      <w:bookmarkStart w:id="16" w:name="_Toc102826499"/>
+      <w:bookmarkStart w:id="16" w:name="_Toc102826945"/>
       <w:r>
         <w:rPr>
           <w:sz w:val="40"/>
@@ -5428,7 +5467,7 @@
           <w:szCs w:val="32"/>
         </w:rPr>
       </w:pPr>
-      <w:bookmarkStart w:id="17" w:name="_Toc102826500"/>
+      <w:bookmarkStart w:id="17" w:name="_Toc102826946"/>
       <w:r>
         <w:rPr>
           <w:sz w:val="32"/>
@@ -5552,14 +5591,30 @@
                             <w:r>
                               <w:t xml:space="preserve">Figure </w:t>
                             </w:r>
-                            <w:fldSimple w:instr=" SEQ Figure \* ARABIC ">
-                              <w:r>
-                                <w:rPr>
-                                  <w:noProof/>
-                                </w:rPr>
-                                <w:t>4</w:t>
-                              </w:r>
-                            </w:fldSimple>
+                            <w:r>
+                              <w:fldChar w:fldCharType="begin"/>
+                            </w:r>
+                            <w:r>
+                              <w:instrText xml:space="preserve"> SEQ F</w:instrText>
+                            </w:r>
+                            <w:r>
+                              <w:instrText xml:space="preserve">igure \* ARABIC </w:instrText>
+                            </w:r>
+                            <w:r>
+                              <w:fldChar w:fldCharType="separate"/>
+                            </w:r>
+                            <w:r>
+                              <w:rPr>
+                                <w:noProof/>
+                              </w:rPr>
+                              <w:t>4</w:t>
+                            </w:r>
+                            <w:r>
+                              <w:rPr>
+                                <w:noProof/>
+                              </w:rPr>
+                              <w:fldChar w:fldCharType="end"/>
+                            </w:r>
                             <w:r>
                               <w:t>: The beginning of the main class file, showing the con</w:t>
                             </w:r>
@@ -5802,7 +5857,7 @@
           <w:szCs w:val="32"/>
         </w:rPr>
       </w:pPr>
-      <w:bookmarkStart w:id="18" w:name="_Toc102826501"/>
+      <w:bookmarkStart w:id="18" w:name="_Toc102826947"/>
       <w:r>
         <w:rPr>
           <w:noProof/>
@@ -6870,7 +6925,7 @@
         <w:jc w:val="both"/>
       </w:pPr>
     </w:p>
-    <w:bookmarkStart w:id="19" w:name="_Toc102826502"/>
+    <w:bookmarkStart w:id="19" w:name="_Toc102826948"/>
     <w:p>
       <w:pPr>
         <w:pStyle w:val="Heading2"/>
@@ -7274,7 +7329,7 @@
           <w:szCs w:val="40"/>
         </w:rPr>
       </w:pPr>
-      <w:bookmarkStart w:id="20" w:name="_Toc102826503"/>
+      <w:bookmarkStart w:id="20" w:name="_Toc102826949"/>
       <w:r>
         <w:rPr>
           <w:sz w:val="40"/>
@@ -7314,7 +7369,7 @@
           <w:szCs w:val="32"/>
         </w:rPr>
       </w:pPr>
-      <w:bookmarkStart w:id="21" w:name="_Toc102826504"/>
+      <w:bookmarkStart w:id="21" w:name="_Toc102826950"/>
       <w:r>
         <w:rPr>
           <w:sz w:val="32"/>
@@ -7396,7 +7451,7 @@
           <w:szCs w:val="28"/>
         </w:rPr>
       </w:pPr>
-      <w:bookmarkStart w:id="22" w:name="_Toc102826505"/>
+      <w:bookmarkStart w:id="22" w:name="_Toc102826951"/>
       <w:r>
         <w:rPr>
           <w:noProof/>
@@ -8079,7 +8134,7 @@
           <w:szCs w:val="32"/>
         </w:rPr>
       </w:pPr>
-      <w:bookmarkStart w:id="23" w:name="_Toc102826506"/>
+      <w:bookmarkStart w:id="23" w:name="_Toc102826952"/>
       <w:r>
         <w:rPr>
           <w:sz w:val="32"/>
@@ -8202,7 +8257,7 @@
           <w:szCs w:val="32"/>
         </w:rPr>
       </w:pPr>
-      <w:bookmarkStart w:id="24" w:name="_Toc102826507"/>
+      <w:bookmarkStart w:id="24" w:name="_Toc102826953"/>
       <w:r>
         <w:rPr>
           <w:sz w:val="32"/>
@@ -8330,7 +8385,7 @@
           <w:lang w:val="en-US"/>
         </w:rPr>
       </w:pPr>
-      <w:bookmarkStart w:id="25" w:name="_Toc102826508"/>
+      <w:bookmarkStart w:id="25" w:name="_Toc102826954"/>
       <w:r>
         <w:rPr>
           <w:sz w:val="40"/>
@@ -8350,7 +8405,7 @@
           <w:szCs w:val="32"/>
         </w:rPr>
       </w:pPr>
-      <w:bookmarkStart w:id="26" w:name="_Toc102826509"/>
+      <w:bookmarkStart w:id="26" w:name="_Toc102826955"/>
       <w:r>
         <w:rPr>
           <w:sz w:val="32"/>
@@ -8549,7 +8604,7 @@
           <w:szCs w:val="32"/>
         </w:rPr>
       </w:pPr>
-      <w:bookmarkStart w:id="27" w:name="_Toc102826510"/>
+      <w:bookmarkStart w:id="27" w:name="_Toc102826956"/>
       <w:r>
         <w:rPr>
           <w:sz w:val="32"/>
@@ -8777,7 +8832,7 @@
       <w:rPr>
         <w:noProof/>
       </w:rPr>
-      <w:t>07/05/2022 14:34:33</w:t>
+      <w:t>07/05/2022 14:42:03</w:t>
     </w:r>
     <w:r>
       <w:fldChar w:fldCharType="end"/>
@@ -11311,6 +11366,7 @@
     <w:rsid w:val="006D3B22"/>
     <w:rsid w:val="006E2B40"/>
     <w:rsid w:val="006E328E"/>
+    <w:rsid w:val="0072724E"/>
     <w:rsid w:val="00765068"/>
     <w:rsid w:val="007775B0"/>
     <w:rsid w:val="00792FE2"/>

</xml_diff>